<commit_message>
Modified contents of Proposed Architecture_Decisions, constraints, and justifications.
</commit_message>
<xml_diff>
--- a/LCOM Documents/Iteration1/LCOMProposedArchitecture.docx
+++ b/LCOM Documents/Iteration1/LCOMProposedArchitecture.docx
@@ -47,7 +47,27 @@
           <w:vanish/>
           <w:color w:val="0000FF"/>
         </w:rPr>
-        <w:t xml:space="preserve">There is guidance within this template that appears in a style named InfoBlue. This style has a hidden font attribute that allows you to toggle whether it is visible or hidden in this template. Use the </w:t>
+        <w:t xml:space="preserve">There is guidance within this template that appears in a style named </w:t>
+      </w:r>
+      <w:proofErr w:type="spellStart"/>
+      <w:r>
+        <w:rPr>
+          <w:rFonts w:ascii="Times" w:hAnsi="Times"/>
+          <w:iCs/>
+          <w:vanish/>
+          <w:color w:val="0000FF"/>
+        </w:rPr>
+        <w:t>InfoBlue</w:t>
+      </w:r>
+      <w:proofErr w:type="spellEnd"/>
+      <w:r>
+        <w:rPr>
+          <w:rFonts w:ascii="Times" w:hAnsi="Times"/>
+          <w:iCs/>
+          <w:vanish/>
+          <w:color w:val="0000FF"/>
+        </w:rPr>
+        <w:t xml:space="preserve">. This style has a hidden font attribute that allows you to toggle whether it is visible or hidden in this template. Use the </w:t>
       </w:r>
       <w:r>
         <w:rPr>
@@ -293,9 +313,80 @@
     </w:p>
     <w:p>
       <w:pPr>
+        <w:pStyle w:val="BodyText"/>
+      </w:pPr>
+    </w:p>
+    <w:p>
+      <w:pPr>
+        <w:pStyle w:val="BodyText"/>
+      </w:pPr>
+    </w:p>
+    <w:p>
+      <w:pPr>
+        <w:pStyle w:val="BodyText"/>
+      </w:pPr>
+    </w:p>
+    <w:p>
+      <w:pPr>
+        <w:pStyle w:val="BodyText"/>
+      </w:pPr>
+    </w:p>
+    <w:p>
+      <w:pPr>
+        <w:pStyle w:val="BodyText"/>
+      </w:pPr>
+    </w:p>
+    <w:p>
+      <w:pPr>
+        <w:pStyle w:val="BodyText"/>
+      </w:pPr>
+    </w:p>
+    <w:p>
+      <w:pPr>
+        <w:pStyle w:val="BodyText"/>
+      </w:pPr>
+    </w:p>
+    <w:p>
+      <w:pPr>
+        <w:pStyle w:val="BodyText"/>
+      </w:pPr>
+    </w:p>
+    <w:p>
+      <w:pPr>
+        <w:pStyle w:val="BodyText"/>
+      </w:pPr>
+    </w:p>
+    <w:p>
+      <w:pPr>
+        <w:pStyle w:val="BodyText"/>
+      </w:pPr>
+    </w:p>
+    <w:p>
+      <w:pPr>
+        <w:pStyle w:val="BodyText"/>
+      </w:pPr>
+    </w:p>
+    <w:p>
+      <w:pPr>
+        <w:pStyle w:val="BodyText"/>
+      </w:pPr>
+    </w:p>
+    <w:p>
+      <w:pPr>
+        <w:pStyle w:val="BodyText"/>
+      </w:pPr>
+    </w:p>
+    <w:p>
+      <w:pPr>
+        <w:pStyle w:val="BodyText"/>
+      </w:pPr>
+    </w:p>
+    <w:p>
+      <w:pPr>
         <w:pStyle w:val="Heading1"/>
       </w:pPr>
       <w:r>
+        <w:lastRenderedPageBreak/>
         <w:t xml:space="preserve">Architecturally </w:t>
       </w:r>
       <w:r>
@@ -313,7 +404,13 @@
     </w:p>
     <w:p>
       <w:r>
-        <w:t xml:space="preserve">To realise the architecture, it is vital </w:t>
+        <w:t xml:space="preserve">To </w:t>
+      </w:r>
+      <w:r>
+        <w:t>realize</w:t>
+      </w:r>
+      <w:r>
+        <w:t xml:space="preserve"> the architecture, it is vital </w:t>
       </w:r>
       <w:r>
         <w:t xml:space="preserve">to </w:t>
@@ -329,8 +426,8 @@
           <w:noProof/>
         </w:rPr>
         <w:drawing>
-          <wp:inline distT="0" distB="0" distL="0" distR="0" wp14:anchorId="6B54EF77" wp14:editId="4A37DC32">
-            <wp:extent cx="4370322" cy="2491858"/>
+          <wp:inline distT="0" distB="0" distL="0" distR="0" wp14:anchorId="6B54EF77" wp14:editId="4DC4AAEA">
+            <wp:extent cx="6198743" cy="3534383"/>
             <wp:effectExtent l="0" t="0" r="0" b="0"/>
             <wp:docPr id="1" name="Picture 1"/>
             <wp:cNvGraphicFramePr>
@@ -352,7 +449,7 @@
                   <pic:spPr>
                     <a:xfrm>
                       <a:off x="0" y="0"/>
-                      <a:ext cx="4383142" cy="2499168"/>
+                      <a:ext cx="6231138" cy="3552854"/>
                     </a:xfrm>
                     <a:prstGeom prst="rect">
                       <a:avLst/>
@@ -368,6 +465,9 @@
     <w:p>
       <w:pPr>
         <w:pStyle w:val="InfoBlue"/>
+        <w:rPr>
+          <w:rStyle w:val="Hyperlink"/>
+        </w:rPr>
       </w:pPr>
       <w:hyperlink r:id="rId8" w:history="1">
         <w:r>
@@ -385,9 +485,86 @@
     </w:p>
     <w:p>
       <w:pPr>
+        <w:pStyle w:val="BodyText"/>
+      </w:pPr>
+    </w:p>
+    <w:p>
+      <w:pPr>
+        <w:pStyle w:val="BodyText"/>
+      </w:pPr>
+    </w:p>
+    <w:p>
+      <w:pPr>
+        <w:pStyle w:val="BodyText"/>
+      </w:pPr>
+    </w:p>
+    <w:p>
+      <w:pPr>
+        <w:pStyle w:val="BodyText"/>
+      </w:pPr>
+    </w:p>
+    <w:p>
+      <w:pPr>
+        <w:pStyle w:val="BodyText"/>
+      </w:pPr>
+    </w:p>
+    <w:p>
+      <w:pPr>
+        <w:pStyle w:val="BodyText"/>
+      </w:pPr>
+    </w:p>
+    <w:p>
+      <w:pPr>
+        <w:pStyle w:val="BodyText"/>
+      </w:pPr>
+    </w:p>
+    <w:p>
+      <w:pPr>
+        <w:pStyle w:val="BodyText"/>
+      </w:pPr>
+    </w:p>
+    <w:p>
+      <w:pPr>
+        <w:pStyle w:val="BodyText"/>
+      </w:pPr>
+    </w:p>
+    <w:p>
+      <w:pPr>
+        <w:pStyle w:val="BodyText"/>
+      </w:pPr>
+    </w:p>
+    <w:p>
+      <w:pPr>
+        <w:pStyle w:val="BodyText"/>
+      </w:pPr>
+    </w:p>
+    <w:p>
+      <w:pPr>
+        <w:pStyle w:val="BodyText"/>
+      </w:pPr>
+    </w:p>
+    <w:p>
+      <w:pPr>
+        <w:pStyle w:val="BodyText"/>
+      </w:pPr>
+    </w:p>
+    <w:p>
+      <w:pPr>
+        <w:pStyle w:val="BodyText"/>
+      </w:pPr>
+    </w:p>
+    <w:p>
+      <w:pPr>
+        <w:pStyle w:val="BodyText"/>
+        <w:ind w:left="0"/>
+      </w:pPr>
+    </w:p>
+    <w:p>
+      <w:pPr>
         <w:pStyle w:val="Heading1"/>
       </w:pPr>
       <w:r>
+        <w:lastRenderedPageBreak/>
         <w:t xml:space="preserve">Decisions, </w:t>
       </w:r>
       <w:r>
@@ -447,7 +624,10 @@
         </w:numPr>
       </w:pPr>
       <w:r>
-        <w:t>using a modular approach to address separation of concerns.</w:t>
+        <w:t>U</w:t>
+      </w:r>
+      <w:r>
+        <w:t>sing a modular approach to address separation of concerns.</w:t>
       </w:r>
     </w:p>
     <w:p>
@@ -459,7 +639,19 @@
         </w:numPr>
       </w:pPr>
       <w:r>
-        <w:t xml:space="preserve">Using Kotlin to write more consice and effiecient codes. </w:t>
+        <w:t xml:space="preserve">Using Kotlin to write more </w:t>
+      </w:r>
+      <w:r>
+        <w:t>concise</w:t>
+      </w:r>
+      <w:r>
+        <w:t xml:space="preserve"> and </w:t>
+      </w:r>
+      <w:r>
+        <w:t>efficient</w:t>
+      </w:r>
+      <w:r>
+        <w:t xml:space="preserve"> codes. </w:t>
       </w:r>
     </w:p>
     <w:p>
@@ -575,7 +767,10 @@
         </w:numPr>
       </w:pPr>
       <w:r>
-        <w:t>time and resources to test the app with real users.</w:t>
+        <w:t>T</w:t>
+      </w:r>
+      <w:r>
+        <w:t>ime and resources to test the app with real users.</w:t>
       </w:r>
     </w:p>
     <w:p>
@@ -593,7 +788,13 @@
         <w:rPr>
           <w:color w:val="FF0000"/>
         </w:rPr>
-        <w:t>access to only free edition of third-party applications</w:t>
+        <w:t>A</w:t>
+      </w:r>
+      <w:r>
+        <w:rPr>
+          <w:color w:val="FF0000"/>
+        </w:rPr>
+        <w:t>ccess to only free edition of third-party applications</w:t>
       </w:r>
       <w:r>
         <w:rPr>
@@ -624,14 +825,16 @@
     <w:p>
       <w:pPr>
         <w:rPr>
-          <w:b/>
-          <w:bCs/>
+          <w:rFonts w:ascii="Calibri" w:hAnsi="Calibri" w:cs="Calibri"/>
+          <w:sz w:val="24"/>
+          <w:szCs w:val="24"/>
         </w:rPr>
       </w:pPr>
       <w:r>
         <w:rPr>
-          <w:b/>
-          <w:bCs/>
+          <w:rFonts w:ascii="Calibri" w:hAnsi="Calibri" w:cs="Calibri"/>
+          <w:sz w:val="24"/>
+          <w:szCs w:val="24"/>
         </w:rPr>
         <w:t>Justification</w:t>
       </w:r>
@@ -645,7 +848,10 @@
         </w:numPr>
       </w:pPr>
       <w:r>
-        <w:t>the best practice approach has proven merits to positively impact the success of a project in the short run (such as debugging) as well as in the long run (scalability or creating a newer version in the future)</w:t>
+        <w:t>T</w:t>
+      </w:r>
+      <w:r>
+        <w:t>he best practice approach has proven merits to positively impact the success of a project in the short run (such as debugging) as well as in the long run (scalability or creating a newer version in the future)</w:t>
       </w:r>
     </w:p>
     <w:p>
@@ -669,7 +875,13 @@
         </w:numPr>
       </w:pPr>
       <w:r>
-        <w:t>Since certain components require steep learning curve, it is vital to keep things simple as well as managable to stay within allocated timeframe of the project.</w:t>
+        <w:t xml:space="preserve">Since certain components require steep learning curve, it is vital to keep things simple as well as </w:t>
+      </w:r>
+      <w:r>
+        <w:t>manageable</w:t>
+      </w:r>
+      <w:r>
+        <w:t xml:space="preserve"> to stay within allocated timeframe of the project.</w:t>
       </w:r>
     </w:p>
     <w:p>
@@ -716,7 +928,13 @@
         </w:r>
       </w:hyperlink>
       <w:r>
-        <w:t xml:space="preserve"> wordlwide.</w:t>
+        <w:t xml:space="preserve"> </w:t>
+      </w:r>
+      <w:r>
+        <w:t>worldwide</w:t>
+      </w:r>
+      <w:r>
+        <w:t>.</w:t>
       </w:r>
     </w:p>
     <w:p>
@@ -755,11 +973,16 @@
         <w:t xml:space="preserve">Android platform provides integration with other Google products, which provides various APIs and features for app development. </w:t>
       </w:r>
     </w:p>
+    <w:p/>
+    <w:p/>
+    <w:p/>
+    <w:p/>
     <w:p>
       <w:pPr>
         <w:pStyle w:val="Heading1"/>
       </w:pPr>
       <w:r>
+        <w:lastRenderedPageBreak/>
         <w:t>Architectural Mechanisms</w:t>
       </w:r>
     </w:p>
@@ -794,7 +1017,6 @@
         <w:pStyle w:val="Heading2"/>
       </w:pPr>
       <w:r>
-        <w:lastRenderedPageBreak/>
         <w:t>Architectural Mechanism 1</w:t>
       </w:r>
     </w:p>
@@ -1379,7 +1601,15 @@
         </w:tcPr>
         <w:p>
           <w:r>
-            <w:t xml:space="preserve">  Date:  &lt;dd/mmm/yy&gt;</w:t>
+            <w:t xml:space="preserve">  Date:  &lt;dd/mmm/</w:t>
+          </w:r>
+          <w:proofErr w:type="spellStart"/>
+          <w:r>
+            <w:t>yy</w:t>
+          </w:r>
+          <w:proofErr w:type="spellEnd"/>
+          <w:r>
+            <w:t>&gt;</w:t>
           </w:r>
         </w:p>
       </w:tc>
@@ -1416,14 +1646,14 @@
         <v:path o:extrusionok="f" gradientshapeok="t" o:connecttype="rect"/>
         <o:lock v:ext="edit" aspectratio="t"/>
       </v:shapetype>
-      <v:shape id="_x0000_i1987" type="#_x0000_t75" style="width:29.4pt;height:27.7pt" o:bullet="t">
+      <v:shape id="_x0000_i2303" type="#_x0000_t75" style="width:29.6pt;height:27.55pt" o:bullet="t">
         <v:imagedata r:id="rId1" o:title="clip_image001"/>
       </v:shape>
     </w:pict>
   </w:numPicBullet>
   <w:numPicBullet w:numPicBulletId="1">
     <w:pict>
-      <v:shape id="_x0000_i1988" type="#_x0000_t75" style="width:30.75pt;height:30.1pt" o:bullet="t">
+      <v:shape id="_x0000_i2304" type="#_x0000_t75" style="width:30.65pt;height:30.15pt" o:bullet="t">
         <v:imagedata r:id="rId2" o:title="clip_image002"/>
       </v:shape>
     </w:pict>

</xml_diff>

<commit_message>
Changed font colour of few items for 4 and 5 of LCOMProposedArchitecture.docx.
</commit_message>
<xml_diff>
--- a/LCOM Documents/Iteration1/LCOMProposedArchitecture.docx
+++ b/LCOM Documents/Iteration1/LCOMProposedArchitecture.docx
@@ -1,6 +1,6 @@
 
 <file path=word/document.xml><?xml version="1.0" encoding="utf-8"?>
-<w:document xmlns:wpc="http://schemas.microsoft.com/office/word/2010/wordprocessingCanvas" xmlns:cx="http://schemas.microsoft.com/office/drawing/2014/chartex" xmlns:cx1="http://schemas.microsoft.com/office/drawing/2015/9/8/chartex" xmlns:cx2="http://schemas.microsoft.com/office/drawing/2015/10/21/chartex" xmlns:cx3="http://schemas.microsoft.com/office/drawing/2016/5/9/chartex" xmlns:cx4="http://schemas.microsoft.com/office/drawing/2016/5/10/chartex" xmlns:cx5="http://schemas.microsoft.com/office/drawing/2016/5/11/chartex" xmlns:cx6="http://schemas.microsoft.com/office/drawing/2016/5/12/chartex" xmlns:cx7="http://schemas.microsoft.com/office/drawing/2016/5/13/chartex" xmlns:cx8="http://schemas.microsoft.com/office/drawing/2016/5/14/chartex" xmlns:mc="http://schemas.openxmlformats.org/markup-compatibility/2006" xmlns:aink="http://schemas.microsoft.com/office/drawing/2016/ink" xmlns:am3d="http://schemas.microsoft.com/office/drawing/2017/model3d" xmlns:o="urn:schemas-microsoft-com:office:office" xmlns:oel="http://schemas.microsoft.com/office/2019/extlst" xmlns:r="http://schemas.openxmlformats.org/officeDocument/2006/relationships" xmlns:m="http://schemas.openxmlformats.org/officeDocument/2006/math" xmlns:v="urn:schemas-microsoft-com:vml" xmlns:wp14="http://schemas.microsoft.com/office/word/2010/wordprocessingDrawing" xmlns:wp="http://schemas.openxmlformats.org/drawingml/2006/wordprocessingDrawing" xmlns:w10="urn:schemas-microsoft-com:office:word" xmlns:w="http://schemas.openxmlformats.org/wordprocessingml/2006/main" xmlns:w14="http://schemas.microsoft.com/office/word/2010/wordml" xmlns:w15="http://schemas.microsoft.com/office/word/2012/wordml" xmlns:w16cex="http://schemas.microsoft.com/office/word/2018/wordml/cex" xmlns:w16cid="http://schemas.microsoft.com/office/word/2016/wordml/cid" xmlns:w16="http://schemas.microsoft.com/office/word/2018/wordml" xmlns:w16sdtdh="http://schemas.microsoft.com/office/word/2020/wordml/sdtdatahash" xmlns:w16se="http://schemas.microsoft.com/office/word/2015/wordml/symex" xmlns:wpg="http://schemas.microsoft.com/office/word/2010/wordprocessingGroup" xmlns:wpi="http://schemas.microsoft.com/office/word/2010/wordprocessingInk" xmlns:wne="http://schemas.microsoft.com/office/word/2006/wordml" xmlns:wps="http://schemas.microsoft.com/office/word/2010/wordprocessingShape" mc:Ignorable="w14 w15 w16se w16cid w16 w16cex w16sdtdh wp14">
+<w:document xmlns:wpc="http://schemas.microsoft.com/office/word/2010/wordprocessingCanvas" xmlns:cx="http://schemas.microsoft.com/office/drawing/2014/chartex" xmlns:cx1="http://schemas.microsoft.com/office/drawing/2015/9/8/chartex" xmlns:cx2="http://schemas.microsoft.com/office/drawing/2015/10/21/chartex" xmlns:cx3="http://schemas.microsoft.com/office/drawing/2016/5/9/chartex" xmlns:cx4="http://schemas.microsoft.com/office/drawing/2016/5/10/chartex" xmlns:cx5="http://schemas.microsoft.com/office/drawing/2016/5/11/chartex" xmlns:cx6="http://schemas.microsoft.com/office/drawing/2016/5/12/chartex" xmlns:cx7="http://schemas.microsoft.com/office/drawing/2016/5/13/chartex" xmlns:cx8="http://schemas.microsoft.com/office/drawing/2016/5/14/chartex" xmlns:mc="http://schemas.openxmlformats.org/markup-compatibility/2006" xmlns:aink="http://schemas.microsoft.com/office/drawing/2016/ink" xmlns:am3d="http://schemas.microsoft.com/office/drawing/2017/model3d" xmlns:o="urn:schemas-microsoft-com:office:office" xmlns:oel="http://schemas.microsoft.com/office/2019/extlst" xmlns:r="http://schemas.openxmlformats.org/officeDocument/2006/relationships" xmlns:m="http://schemas.openxmlformats.org/officeDocument/2006/math" xmlns:v="urn:schemas-microsoft-com:vml" xmlns:wp14="http://schemas.microsoft.com/office/word/2010/wordprocessingDrawing" xmlns:wp="http://schemas.openxmlformats.org/drawingml/2006/wordprocessingDrawing" xmlns:w10="urn:schemas-microsoft-com:office:word" xmlns:w="http://schemas.openxmlformats.org/wordprocessingml/2006/main" xmlns:w14="http://schemas.microsoft.com/office/word/2010/wordml" xmlns:w15="http://schemas.microsoft.com/office/word/2012/wordml" xmlns:w16cex="http://schemas.microsoft.com/office/word/2018/wordml/cex" xmlns:w16cid="http://schemas.microsoft.com/office/word/2016/wordml/cid" xmlns:w16="http://schemas.microsoft.com/office/word/2018/wordml" xmlns:w16du="http://schemas.microsoft.com/office/word/2023/wordml/word16du" xmlns:w16sdtdh="http://schemas.microsoft.com/office/word/2020/wordml/sdtdatahash" xmlns:w16se="http://schemas.microsoft.com/office/word/2015/wordml/symex" xmlns:wpg="http://schemas.microsoft.com/office/word/2010/wordprocessingGroup" xmlns:wpi="http://schemas.microsoft.com/office/word/2010/wordprocessingInk" xmlns:wne="http://schemas.microsoft.com/office/word/2006/wordml" xmlns:wps="http://schemas.microsoft.com/office/word/2010/wordprocessingShape" mc:Ignorable="w14 w15 w16se w16cid w16 w16cex w16sdtdh wp14">
   <w:body>
     <w:p>
       <w:pPr>
@@ -358,6 +358,7 @@
         <w:pStyle w:val="Heading1"/>
       </w:pPr>
       <w:r>
+        <w:lastRenderedPageBreak/>
         <w:t xml:space="preserve">Architecturally </w:t>
       </w:r>
       <w:r>
@@ -387,19 +388,28 @@
         <w:t xml:space="preserve">to </w:t>
       </w:r>
       <w:r>
-        <w:t xml:space="preserve">achieve Separation of Concerns (SoCs) to effect scalability, testability, performance, and maintainability. Consequently, 3 components with specific responsibilities will be created. </w:t>
+        <w:t xml:space="preserve">achieve Separation of Concerns (SoCs) to effect scalability, testability, performance, and maintainability. Consequently, 3 </w:t>
+      </w:r>
+      <w:r>
+        <w:t xml:space="preserve">major </w:t>
+      </w:r>
+      <w:r>
+        <w:t>components</w:t>
+      </w:r>
+      <w:r>
+        <w:t>, namely model, view, and controller,</w:t>
+      </w:r>
+      <w:r>
+        <w:t xml:space="preserve"> with specific responsibilities will be created. </w:t>
       </w:r>
     </w:p>
     <w:p/>
     <w:p>
       <w:r>
-        <w:rPr>
-          <w:noProof/>
-        </w:rPr>
         <w:drawing>
-          <wp:inline distT="0" distB="0" distL="0" distR="0" wp14:anchorId="6B54EF77" wp14:editId="4DC4AAEA">
-            <wp:extent cx="6198743" cy="3534383"/>
-            <wp:effectExtent l="0" t="0" r="0" b="0"/>
+          <wp:inline distT="0" distB="0" distL="0" distR="0" wp14:anchorId="6C0939B1" wp14:editId="08FC79B3">
+            <wp:extent cx="5943600" cy="3377565"/>
+            <wp:effectExtent l="0" t="0" r="0" b="635"/>
             <wp:docPr id="1" name="Picture 1"/>
             <wp:cNvGraphicFramePr>
               <a:graphicFrameLocks xmlns:a="http://schemas.openxmlformats.org/drawingml/2006/main" noChangeAspect="1"/>
@@ -420,7 +430,7 @@
                   <pic:spPr>
                     <a:xfrm>
                       <a:off x="0" y="0"/>
-                      <a:ext cx="6231138" cy="3552854"/>
+                      <a:ext cx="5943600" cy="3377565"/>
                     </a:xfrm>
                     <a:prstGeom prst="rect">
                       <a:avLst/>
@@ -445,7 +455,19 @@
           <w:rPr>
             <w:rStyle w:val="Hyperlink"/>
           </w:rPr>
-          <w:t>reference</w:t>
+          <w:t>referen</w:t>
+        </w:r>
+        <w:r>
+          <w:rPr>
+            <w:rStyle w:val="Hyperlink"/>
+          </w:rPr>
+          <w:t>c</w:t>
+        </w:r>
+        <w:r>
+          <w:rPr>
+            <w:rStyle w:val="Hyperlink"/>
+          </w:rPr>
+          <w:t>e</w:t>
         </w:r>
       </w:hyperlink>
     </w:p>
@@ -535,6 +557,7 @@
         <w:pStyle w:val="Heading1"/>
       </w:pPr>
       <w:r>
+        <w:lastRenderedPageBreak/>
         <w:t xml:space="preserve">Decisions, </w:t>
       </w:r>
       <w:r>
@@ -626,12 +649,12 @@
           <w:numId w:val="31"/>
         </w:numPr>
         <w:rPr>
-          <w:color w:val="FF0000"/>
-        </w:rPr>
-      </w:pPr>
-      <w:r>
-        <w:rPr>
-          <w:color w:val="FF0000"/>
+          <w:color w:val="000000" w:themeColor="text1"/>
+        </w:rPr>
+      </w:pPr>
+      <w:r>
+        <w:rPr>
+          <w:color w:val="000000" w:themeColor="text1"/>
         </w:rPr>
         <w:t xml:space="preserve">Local as well as external storage capability to allow app use without internet. </w:t>
       </w:r>
@@ -666,12 +689,19 @@
         <w:r>
           <w:rPr>
             <w:rStyle w:val="Hyperlink"/>
+            <w:color w:val="000000" w:themeColor="text1"/>
           </w:rPr>
           <w:t>Colour coding</w:t>
         </w:r>
       </w:hyperlink>
       <w:r>
-        <w:t xml:space="preserve"> to differentiate tasks or task priorities. </w:t>
+        <w:rPr>
+          <w:color w:val="000000" w:themeColor="text1"/>
+        </w:rPr>
+        <w:t xml:space="preserve"> </w:t>
+      </w:r>
+      <w:r>
+        <w:t xml:space="preserve">to differentiate tasks or task priorities. </w:t>
       </w:r>
     </w:p>
     <w:p>
@@ -751,32 +781,20 @@
           <w:numId w:val="32"/>
         </w:numPr>
         <w:rPr>
-          <w:color w:val="FF0000"/>
-        </w:rPr>
-      </w:pPr>
-      <w:r>
-        <w:rPr>
-          <w:color w:val="FF0000"/>
+          <w:color w:val="000000" w:themeColor="text1"/>
+        </w:rPr>
+      </w:pPr>
+      <w:r>
+        <w:rPr>
+          <w:color w:val="000000" w:themeColor="text1"/>
         </w:rPr>
         <w:t>A</w:t>
       </w:r>
       <w:r>
         <w:rPr>
-          <w:color w:val="FF0000"/>
-        </w:rPr>
-        <w:t>ccess to only free edition of third-party applications</w:t>
-      </w:r>
-      <w:r>
-        <w:rPr>
-          <w:color w:val="FF0000"/>
-        </w:rPr>
-        <w:t>, such as Visual Paradigm</w:t>
-      </w:r>
-      <w:r>
-        <w:rPr>
-          <w:color w:val="FF0000"/>
-        </w:rPr>
-        <w:t>.</w:t>
+          <w:color w:val="000000" w:themeColor="text1"/>
+        </w:rPr>
+        <w:t>ccess to only free edition of third-party applications, such as Visual Paradigm.</w:t>
       </w:r>
     </w:p>
     <w:p>
@@ -905,6 +923,7 @@
         <w:r>
           <w:rPr>
             <w:rStyle w:val="Hyperlink"/>
+            <w:color w:val="000000" w:themeColor="text1"/>
           </w:rPr>
           <w:t>largest market share</w:t>
         </w:r>
@@ -964,6 +983,7 @@
         <w:pStyle w:val="Heading1"/>
       </w:pPr>
       <w:r>
+        <w:lastRenderedPageBreak/>
         <w:t>Architectural Mechanisms</w:t>
       </w:r>
     </w:p>
@@ -1806,25 +1826,7 @@
           <w:iCs/>
           <w:sz w:val="20"/>
         </w:rPr>
-        <w:t>cr</w:t>
-      </w:r>
-      <w:r>
-        <w:rPr>
-          <w:rFonts w:ascii="Times" w:hAnsi="Times"/>
-          <w:b w:val="0"/>
-          <w:iCs/>
-          <w:sz w:val="20"/>
-        </w:rPr>
-        <w:t>e</w:t>
-      </w:r>
-      <w:r>
-        <w:rPr>
-          <w:rFonts w:ascii="Times" w:hAnsi="Times"/>
-          <w:b w:val="0"/>
-          <w:iCs/>
-          <w:sz w:val="20"/>
-        </w:rPr>
-        <w:t>ating a simple</w:t>
+        <w:t>creating a simple</w:t>
       </w:r>
       <w:r>
         <w:rPr>
@@ -2243,7 +2245,14 @@
         <w:rPr>
           <w:iCs/>
         </w:rPr>
-        <w:t xml:space="preserve"> several architectural perspectives that offer </w:t>
+        <w:t xml:space="preserve"> several </w:t>
+      </w:r>
+      <w:r>
+        <w:rPr>
+          <w:iCs/>
+        </w:rPr>
+        <w:lastRenderedPageBreak/>
+        <w:t xml:space="preserve">architectural perspectives that offer </w:t>
       </w:r>
       <w:r>
         <w:rPr>
@@ -2543,7 +2552,7 @@
 </file>
 
 <file path=word/endnotes.xml><?xml version="1.0" encoding="utf-8"?>
-<w:endnotes xmlns:wpc="http://schemas.microsoft.com/office/word/2010/wordprocessingCanvas" xmlns:cx="http://schemas.microsoft.com/office/drawing/2014/chartex" xmlns:cx1="http://schemas.microsoft.com/office/drawing/2015/9/8/chartex" xmlns:cx2="http://schemas.microsoft.com/office/drawing/2015/10/21/chartex" xmlns:cx3="http://schemas.microsoft.com/office/drawing/2016/5/9/chartex" xmlns:cx4="http://schemas.microsoft.com/office/drawing/2016/5/10/chartex" xmlns:cx5="http://schemas.microsoft.com/office/drawing/2016/5/11/chartex" xmlns:cx6="http://schemas.microsoft.com/office/drawing/2016/5/12/chartex" xmlns:cx7="http://schemas.microsoft.com/office/drawing/2016/5/13/chartex" xmlns:cx8="http://schemas.microsoft.com/office/drawing/2016/5/14/chartex" xmlns:mc="http://schemas.openxmlformats.org/markup-compatibility/2006" xmlns:aink="http://schemas.microsoft.com/office/drawing/2016/ink" xmlns:am3d="http://schemas.microsoft.com/office/drawing/2017/model3d" xmlns:o="urn:schemas-microsoft-com:office:office" xmlns:oel="http://schemas.microsoft.com/office/2019/extlst" xmlns:r="http://schemas.openxmlformats.org/officeDocument/2006/relationships" xmlns:m="http://schemas.openxmlformats.org/officeDocument/2006/math" xmlns:v="urn:schemas-microsoft-com:vml" xmlns:wp14="http://schemas.microsoft.com/office/word/2010/wordprocessingDrawing" xmlns:wp="http://schemas.openxmlformats.org/drawingml/2006/wordprocessingDrawing" xmlns:w10="urn:schemas-microsoft-com:office:word" xmlns:w="http://schemas.openxmlformats.org/wordprocessingml/2006/main" xmlns:w14="http://schemas.microsoft.com/office/word/2010/wordml" xmlns:w15="http://schemas.microsoft.com/office/word/2012/wordml" xmlns:w16cex="http://schemas.microsoft.com/office/word/2018/wordml/cex" xmlns:w16cid="http://schemas.microsoft.com/office/word/2016/wordml/cid" xmlns:w16="http://schemas.microsoft.com/office/word/2018/wordml" xmlns:w16sdtdh="http://schemas.microsoft.com/office/word/2020/wordml/sdtdatahash" xmlns:w16se="http://schemas.microsoft.com/office/word/2015/wordml/symex" xmlns:wpg="http://schemas.microsoft.com/office/word/2010/wordprocessingGroup" xmlns:wpi="http://schemas.microsoft.com/office/word/2010/wordprocessingInk" xmlns:wne="http://schemas.microsoft.com/office/word/2006/wordml" xmlns:wps="http://schemas.microsoft.com/office/word/2010/wordprocessingShape" mc:Ignorable="w14 w15 w16se w16cid w16 w16cex w16sdtdh wp14">
+<w:endnotes xmlns:wpc="http://schemas.microsoft.com/office/word/2010/wordprocessingCanvas" xmlns:cx="http://schemas.microsoft.com/office/drawing/2014/chartex" xmlns:cx1="http://schemas.microsoft.com/office/drawing/2015/9/8/chartex" xmlns:cx2="http://schemas.microsoft.com/office/drawing/2015/10/21/chartex" xmlns:cx3="http://schemas.microsoft.com/office/drawing/2016/5/9/chartex" xmlns:cx4="http://schemas.microsoft.com/office/drawing/2016/5/10/chartex" xmlns:cx5="http://schemas.microsoft.com/office/drawing/2016/5/11/chartex" xmlns:cx6="http://schemas.microsoft.com/office/drawing/2016/5/12/chartex" xmlns:cx7="http://schemas.microsoft.com/office/drawing/2016/5/13/chartex" xmlns:cx8="http://schemas.microsoft.com/office/drawing/2016/5/14/chartex" xmlns:mc="http://schemas.openxmlformats.org/markup-compatibility/2006" xmlns:aink="http://schemas.microsoft.com/office/drawing/2016/ink" xmlns:am3d="http://schemas.microsoft.com/office/drawing/2017/model3d" xmlns:o="urn:schemas-microsoft-com:office:office" xmlns:oel="http://schemas.microsoft.com/office/2019/extlst" xmlns:r="http://schemas.openxmlformats.org/officeDocument/2006/relationships" xmlns:m="http://schemas.openxmlformats.org/officeDocument/2006/math" xmlns:v="urn:schemas-microsoft-com:vml" xmlns:wp14="http://schemas.microsoft.com/office/word/2010/wordprocessingDrawing" xmlns:wp="http://schemas.openxmlformats.org/drawingml/2006/wordprocessingDrawing" xmlns:w10="urn:schemas-microsoft-com:office:word" xmlns:w="http://schemas.openxmlformats.org/wordprocessingml/2006/main" xmlns:w14="http://schemas.microsoft.com/office/word/2010/wordml" xmlns:w15="http://schemas.microsoft.com/office/word/2012/wordml" xmlns:w16cex="http://schemas.microsoft.com/office/word/2018/wordml/cex" xmlns:w16cid="http://schemas.microsoft.com/office/word/2016/wordml/cid" xmlns:w16="http://schemas.microsoft.com/office/word/2018/wordml" xmlns:w16du="http://schemas.microsoft.com/office/word/2023/wordml/word16du" xmlns:w16sdtdh="http://schemas.microsoft.com/office/word/2020/wordml/sdtdatahash" xmlns:w16se="http://schemas.microsoft.com/office/word/2015/wordml/symex" xmlns:wpg="http://schemas.microsoft.com/office/word/2010/wordprocessingGroup" xmlns:wpi="http://schemas.microsoft.com/office/word/2010/wordprocessingInk" xmlns:wne="http://schemas.microsoft.com/office/word/2006/wordml" xmlns:wps="http://schemas.microsoft.com/office/word/2010/wordprocessingShape" mc:Ignorable="w14 w15 w16se w16cid w16 w16cex w16sdtdh wp14">
   <w:endnote w:type="separator" w:id="-1">
     <w:p>
       <w:r>
@@ -2562,7 +2571,7 @@
 </file>
 
 <file path=word/footer1.xml><?xml version="1.0" encoding="utf-8"?>
-<w:ftr xmlns:wpc="http://schemas.microsoft.com/office/word/2010/wordprocessingCanvas" xmlns:cx="http://schemas.microsoft.com/office/drawing/2014/chartex" xmlns:cx1="http://schemas.microsoft.com/office/drawing/2015/9/8/chartex" xmlns:cx2="http://schemas.microsoft.com/office/drawing/2015/10/21/chartex" xmlns:cx3="http://schemas.microsoft.com/office/drawing/2016/5/9/chartex" xmlns:cx4="http://schemas.microsoft.com/office/drawing/2016/5/10/chartex" xmlns:cx5="http://schemas.microsoft.com/office/drawing/2016/5/11/chartex" xmlns:cx6="http://schemas.microsoft.com/office/drawing/2016/5/12/chartex" xmlns:cx7="http://schemas.microsoft.com/office/drawing/2016/5/13/chartex" xmlns:cx8="http://schemas.microsoft.com/office/drawing/2016/5/14/chartex" xmlns:mc="http://schemas.openxmlformats.org/markup-compatibility/2006" xmlns:aink="http://schemas.microsoft.com/office/drawing/2016/ink" xmlns:am3d="http://schemas.microsoft.com/office/drawing/2017/model3d" xmlns:o="urn:schemas-microsoft-com:office:office" xmlns:oel="http://schemas.microsoft.com/office/2019/extlst" xmlns:r="http://schemas.openxmlformats.org/officeDocument/2006/relationships" xmlns:m="http://schemas.openxmlformats.org/officeDocument/2006/math" xmlns:v="urn:schemas-microsoft-com:vml" xmlns:wp14="http://schemas.microsoft.com/office/word/2010/wordprocessingDrawing" xmlns:wp="http://schemas.openxmlformats.org/drawingml/2006/wordprocessingDrawing" xmlns:w10="urn:schemas-microsoft-com:office:word" xmlns:w="http://schemas.openxmlformats.org/wordprocessingml/2006/main" xmlns:w14="http://schemas.microsoft.com/office/word/2010/wordml" xmlns:w15="http://schemas.microsoft.com/office/word/2012/wordml" xmlns:w16cex="http://schemas.microsoft.com/office/word/2018/wordml/cex" xmlns:w16cid="http://schemas.microsoft.com/office/word/2016/wordml/cid" xmlns:w16="http://schemas.microsoft.com/office/word/2018/wordml" xmlns:w16sdtdh="http://schemas.microsoft.com/office/word/2020/wordml/sdtdatahash" xmlns:w16se="http://schemas.microsoft.com/office/word/2015/wordml/symex" xmlns:wpg="http://schemas.microsoft.com/office/word/2010/wordprocessingGroup" xmlns:wpi="http://schemas.microsoft.com/office/word/2010/wordprocessingInk" xmlns:wne="http://schemas.microsoft.com/office/word/2006/wordml" xmlns:wps="http://schemas.microsoft.com/office/word/2010/wordprocessingShape" mc:Ignorable="w14 w15 w16se w16cid w16 w16cex w16sdtdh wp14">
+<w:ftr xmlns:wpc="http://schemas.microsoft.com/office/word/2010/wordprocessingCanvas" xmlns:cx="http://schemas.microsoft.com/office/drawing/2014/chartex" xmlns:cx1="http://schemas.microsoft.com/office/drawing/2015/9/8/chartex" xmlns:cx2="http://schemas.microsoft.com/office/drawing/2015/10/21/chartex" xmlns:cx3="http://schemas.microsoft.com/office/drawing/2016/5/9/chartex" xmlns:cx4="http://schemas.microsoft.com/office/drawing/2016/5/10/chartex" xmlns:cx5="http://schemas.microsoft.com/office/drawing/2016/5/11/chartex" xmlns:cx6="http://schemas.microsoft.com/office/drawing/2016/5/12/chartex" xmlns:cx7="http://schemas.microsoft.com/office/drawing/2016/5/13/chartex" xmlns:cx8="http://schemas.microsoft.com/office/drawing/2016/5/14/chartex" xmlns:mc="http://schemas.openxmlformats.org/markup-compatibility/2006" xmlns:aink="http://schemas.microsoft.com/office/drawing/2016/ink" xmlns:am3d="http://schemas.microsoft.com/office/drawing/2017/model3d" xmlns:o="urn:schemas-microsoft-com:office:office" xmlns:oel="http://schemas.microsoft.com/office/2019/extlst" xmlns:r="http://schemas.openxmlformats.org/officeDocument/2006/relationships" xmlns:m="http://schemas.openxmlformats.org/officeDocument/2006/math" xmlns:v="urn:schemas-microsoft-com:vml" xmlns:wp14="http://schemas.microsoft.com/office/word/2010/wordprocessingDrawing" xmlns:wp="http://schemas.openxmlformats.org/drawingml/2006/wordprocessingDrawing" xmlns:w10="urn:schemas-microsoft-com:office:word" xmlns:w="http://schemas.openxmlformats.org/wordprocessingml/2006/main" xmlns:w14="http://schemas.microsoft.com/office/word/2010/wordml" xmlns:w15="http://schemas.microsoft.com/office/word/2012/wordml" xmlns:w16cex="http://schemas.microsoft.com/office/word/2018/wordml/cex" xmlns:w16cid="http://schemas.microsoft.com/office/word/2016/wordml/cid" xmlns:w16="http://schemas.microsoft.com/office/word/2018/wordml" xmlns:w16du="http://schemas.microsoft.com/office/word/2023/wordml/word16du" xmlns:w16sdtdh="http://schemas.microsoft.com/office/word/2020/wordml/sdtdatahash" xmlns:w16se="http://schemas.microsoft.com/office/word/2015/wordml/symex" xmlns:wpg="http://schemas.microsoft.com/office/word/2010/wordprocessingGroup" xmlns:wpi="http://schemas.microsoft.com/office/word/2010/wordprocessingInk" xmlns:wne="http://schemas.microsoft.com/office/word/2006/wordml" xmlns:wps="http://schemas.microsoft.com/office/word/2010/wordprocessingShape" mc:Ignorable="w14 w15 w16se w16cid w16 w16cex w16sdtdh wp14">
   <w:tbl>
     <w:tblPr>
       <w:tblW w:w="0" w:type="auto"/>
@@ -2619,21 +2628,11 @@
           <w:r>
             <w:sym w:font="Symbol" w:char="F0D3"/>
           </w:r>
-          <w:r>
-            <w:fldChar w:fldCharType="begin"/>
-          </w:r>
-          <w:r>
-            <w:instrText xml:space="preserve"> DOCPROPERTY "Company"  \* MERGEFORMAT </w:instrText>
-          </w:r>
-          <w:r>
-            <w:fldChar w:fldCharType="separate"/>
-          </w:r>
-          <w:r>
-            <w:t>&lt;Company Name&gt;</w:t>
-          </w:r>
-          <w:r>
-            <w:fldChar w:fldCharType="end"/>
-          </w:r>
+          <w:fldSimple w:instr=" DOCPROPERTY &quot;Company&quot;  \* MERGEFORMAT ">
+            <w:r>
+              <w:t>&lt;Company Name&gt;</w:t>
+            </w:r>
+          </w:fldSimple>
           <w:r>
             <w:t xml:space="preserve">, </w:t>
           </w:r>
@@ -2718,7 +2717,7 @@
 </file>
 
 <file path=word/footnotes.xml><?xml version="1.0" encoding="utf-8"?>
-<w:footnotes xmlns:wpc="http://schemas.microsoft.com/office/word/2010/wordprocessingCanvas" xmlns:cx="http://schemas.microsoft.com/office/drawing/2014/chartex" xmlns:cx1="http://schemas.microsoft.com/office/drawing/2015/9/8/chartex" xmlns:cx2="http://schemas.microsoft.com/office/drawing/2015/10/21/chartex" xmlns:cx3="http://schemas.microsoft.com/office/drawing/2016/5/9/chartex" xmlns:cx4="http://schemas.microsoft.com/office/drawing/2016/5/10/chartex" xmlns:cx5="http://schemas.microsoft.com/office/drawing/2016/5/11/chartex" xmlns:cx6="http://schemas.microsoft.com/office/drawing/2016/5/12/chartex" xmlns:cx7="http://schemas.microsoft.com/office/drawing/2016/5/13/chartex" xmlns:cx8="http://schemas.microsoft.com/office/drawing/2016/5/14/chartex" xmlns:mc="http://schemas.openxmlformats.org/markup-compatibility/2006" xmlns:aink="http://schemas.microsoft.com/office/drawing/2016/ink" xmlns:am3d="http://schemas.microsoft.com/office/drawing/2017/model3d" xmlns:o="urn:schemas-microsoft-com:office:office" xmlns:oel="http://schemas.microsoft.com/office/2019/extlst" xmlns:r="http://schemas.openxmlformats.org/officeDocument/2006/relationships" xmlns:m="http://schemas.openxmlformats.org/officeDocument/2006/math" xmlns:v="urn:schemas-microsoft-com:vml" xmlns:wp14="http://schemas.microsoft.com/office/word/2010/wordprocessingDrawing" xmlns:wp="http://schemas.openxmlformats.org/drawingml/2006/wordprocessingDrawing" xmlns:w10="urn:schemas-microsoft-com:office:word" xmlns:w="http://schemas.openxmlformats.org/wordprocessingml/2006/main" xmlns:w14="http://schemas.microsoft.com/office/word/2010/wordml" xmlns:w15="http://schemas.microsoft.com/office/word/2012/wordml" xmlns:w16cex="http://schemas.microsoft.com/office/word/2018/wordml/cex" xmlns:w16cid="http://schemas.microsoft.com/office/word/2016/wordml/cid" xmlns:w16="http://schemas.microsoft.com/office/word/2018/wordml" xmlns:w16sdtdh="http://schemas.microsoft.com/office/word/2020/wordml/sdtdatahash" xmlns:w16se="http://schemas.microsoft.com/office/word/2015/wordml/symex" xmlns:wpg="http://schemas.microsoft.com/office/word/2010/wordprocessingGroup" xmlns:wpi="http://schemas.microsoft.com/office/word/2010/wordprocessingInk" xmlns:wne="http://schemas.microsoft.com/office/word/2006/wordml" xmlns:wps="http://schemas.microsoft.com/office/word/2010/wordprocessingShape" mc:Ignorable="w14 w15 w16se w16cid w16 w16cex w16sdtdh wp14">
+<w:footnotes xmlns:wpc="http://schemas.microsoft.com/office/word/2010/wordprocessingCanvas" xmlns:cx="http://schemas.microsoft.com/office/drawing/2014/chartex" xmlns:cx1="http://schemas.microsoft.com/office/drawing/2015/9/8/chartex" xmlns:cx2="http://schemas.microsoft.com/office/drawing/2015/10/21/chartex" xmlns:cx3="http://schemas.microsoft.com/office/drawing/2016/5/9/chartex" xmlns:cx4="http://schemas.microsoft.com/office/drawing/2016/5/10/chartex" xmlns:cx5="http://schemas.microsoft.com/office/drawing/2016/5/11/chartex" xmlns:cx6="http://schemas.microsoft.com/office/drawing/2016/5/12/chartex" xmlns:cx7="http://schemas.microsoft.com/office/drawing/2016/5/13/chartex" xmlns:cx8="http://schemas.microsoft.com/office/drawing/2016/5/14/chartex" xmlns:mc="http://schemas.openxmlformats.org/markup-compatibility/2006" xmlns:aink="http://schemas.microsoft.com/office/drawing/2016/ink" xmlns:am3d="http://schemas.microsoft.com/office/drawing/2017/model3d" xmlns:o="urn:schemas-microsoft-com:office:office" xmlns:oel="http://schemas.microsoft.com/office/2019/extlst" xmlns:r="http://schemas.openxmlformats.org/officeDocument/2006/relationships" xmlns:m="http://schemas.openxmlformats.org/officeDocument/2006/math" xmlns:v="urn:schemas-microsoft-com:vml" xmlns:wp14="http://schemas.microsoft.com/office/word/2010/wordprocessingDrawing" xmlns:wp="http://schemas.openxmlformats.org/drawingml/2006/wordprocessingDrawing" xmlns:w10="urn:schemas-microsoft-com:office:word" xmlns:w="http://schemas.openxmlformats.org/wordprocessingml/2006/main" xmlns:w14="http://schemas.microsoft.com/office/word/2010/wordml" xmlns:w15="http://schemas.microsoft.com/office/word/2012/wordml" xmlns:w16cex="http://schemas.microsoft.com/office/word/2018/wordml/cex" xmlns:w16cid="http://schemas.microsoft.com/office/word/2016/wordml/cid" xmlns:w16="http://schemas.microsoft.com/office/word/2018/wordml" xmlns:w16du="http://schemas.microsoft.com/office/word/2023/wordml/word16du" xmlns:w16sdtdh="http://schemas.microsoft.com/office/word/2020/wordml/sdtdatahash" xmlns:w16se="http://schemas.microsoft.com/office/word/2015/wordml/symex" xmlns:wpg="http://schemas.microsoft.com/office/word/2010/wordprocessingGroup" xmlns:wpi="http://schemas.microsoft.com/office/word/2010/wordprocessingInk" xmlns:wne="http://schemas.microsoft.com/office/word/2006/wordml" xmlns:wps="http://schemas.microsoft.com/office/word/2010/wordprocessingShape" mc:Ignorable="w14 w15 w16se w16cid w16 w16cex w16sdtdh wp14">
   <w:footnote w:type="separator" w:id="-1">
     <w:p>
       <w:r>
@@ -2737,7 +2736,7 @@
 </file>
 
 <file path=word/header1.xml><?xml version="1.0" encoding="utf-8"?>
-<w:hdr xmlns:wpc="http://schemas.microsoft.com/office/word/2010/wordprocessingCanvas" xmlns:cx="http://schemas.microsoft.com/office/drawing/2014/chartex" xmlns:cx1="http://schemas.microsoft.com/office/drawing/2015/9/8/chartex" xmlns:cx2="http://schemas.microsoft.com/office/drawing/2015/10/21/chartex" xmlns:cx3="http://schemas.microsoft.com/office/drawing/2016/5/9/chartex" xmlns:cx4="http://schemas.microsoft.com/office/drawing/2016/5/10/chartex" xmlns:cx5="http://schemas.microsoft.com/office/drawing/2016/5/11/chartex" xmlns:cx6="http://schemas.microsoft.com/office/drawing/2016/5/12/chartex" xmlns:cx7="http://schemas.microsoft.com/office/drawing/2016/5/13/chartex" xmlns:cx8="http://schemas.microsoft.com/office/drawing/2016/5/14/chartex" xmlns:mc="http://schemas.openxmlformats.org/markup-compatibility/2006" xmlns:aink="http://schemas.microsoft.com/office/drawing/2016/ink" xmlns:am3d="http://schemas.microsoft.com/office/drawing/2017/model3d" xmlns:o="urn:schemas-microsoft-com:office:office" xmlns:oel="http://schemas.microsoft.com/office/2019/extlst" xmlns:r="http://schemas.openxmlformats.org/officeDocument/2006/relationships" xmlns:m="http://schemas.openxmlformats.org/officeDocument/2006/math" xmlns:v="urn:schemas-microsoft-com:vml" xmlns:wp14="http://schemas.microsoft.com/office/word/2010/wordprocessingDrawing" xmlns:wp="http://schemas.openxmlformats.org/drawingml/2006/wordprocessingDrawing" xmlns:w10="urn:schemas-microsoft-com:office:word" xmlns:w="http://schemas.openxmlformats.org/wordprocessingml/2006/main" xmlns:w14="http://schemas.microsoft.com/office/word/2010/wordml" xmlns:w15="http://schemas.microsoft.com/office/word/2012/wordml" xmlns:w16cex="http://schemas.microsoft.com/office/word/2018/wordml/cex" xmlns:w16cid="http://schemas.microsoft.com/office/word/2016/wordml/cid" xmlns:w16="http://schemas.microsoft.com/office/word/2018/wordml" xmlns:w16sdtdh="http://schemas.microsoft.com/office/word/2020/wordml/sdtdatahash" xmlns:w16se="http://schemas.microsoft.com/office/word/2015/wordml/symex" xmlns:wpg="http://schemas.microsoft.com/office/word/2010/wordprocessingGroup" xmlns:wpi="http://schemas.microsoft.com/office/word/2010/wordprocessingInk" xmlns:wne="http://schemas.microsoft.com/office/word/2006/wordml" xmlns:wps="http://schemas.microsoft.com/office/word/2010/wordprocessingShape" mc:Ignorable="w14 w15 w16se w16cid w16 w16cex w16sdtdh wp14">
+<w:hdr xmlns:wpc="http://schemas.microsoft.com/office/word/2010/wordprocessingCanvas" xmlns:cx="http://schemas.microsoft.com/office/drawing/2014/chartex" xmlns:cx1="http://schemas.microsoft.com/office/drawing/2015/9/8/chartex" xmlns:cx2="http://schemas.microsoft.com/office/drawing/2015/10/21/chartex" xmlns:cx3="http://schemas.microsoft.com/office/drawing/2016/5/9/chartex" xmlns:cx4="http://schemas.microsoft.com/office/drawing/2016/5/10/chartex" xmlns:cx5="http://schemas.microsoft.com/office/drawing/2016/5/11/chartex" xmlns:cx6="http://schemas.microsoft.com/office/drawing/2016/5/12/chartex" xmlns:cx7="http://schemas.microsoft.com/office/drawing/2016/5/13/chartex" xmlns:cx8="http://schemas.microsoft.com/office/drawing/2016/5/14/chartex" xmlns:mc="http://schemas.openxmlformats.org/markup-compatibility/2006" xmlns:aink="http://schemas.microsoft.com/office/drawing/2016/ink" xmlns:am3d="http://schemas.microsoft.com/office/drawing/2017/model3d" xmlns:o="urn:schemas-microsoft-com:office:office" xmlns:oel="http://schemas.microsoft.com/office/2019/extlst" xmlns:r="http://schemas.openxmlformats.org/officeDocument/2006/relationships" xmlns:m="http://schemas.openxmlformats.org/officeDocument/2006/math" xmlns:v="urn:schemas-microsoft-com:vml" xmlns:wp14="http://schemas.microsoft.com/office/word/2010/wordprocessingDrawing" xmlns:wp="http://schemas.openxmlformats.org/drawingml/2006/wordprocessingDrawing" xmlns:w10="urn:schemas-microsoft-com:office:word" xmlns:w="http://schemas.openxmlformats.org/wordprocessingml/2006/main" xmlns:w14="http://schemas.microsoft.com/office/word/2010/wordml" xmlns:w15="http://schemas.microsoft.com/office/word/2012/wordml" xmlns:w16cex="http://schemas.microsoft.com/office/word/2018/wordml/cex" xmlns:w16cid="http://schemas.microsoft.com/office/word/2016/wordml/cid" xmlns:w16="http://schemas.microsoft.com/office/word/2018/wordml" xmlns:w16du="http://schemas.microsoft.com/office/word/2023/wordml/word16du" xmlns:w16sdtdh="http://schemas.microsoft.com/office/word/2020/wordml/sdtdatahash" xmlns:w16se="http://schemas.microsoft.com/office/word/2015/wordml/symex" xmlns:wpg="http://schemas.microsoft.com/office/word/2010/wordprocessingGroup" xmlns:wpi="http://schemas.microsoft.com/office/word/2010/wordprocessingInk" xmlns:wne="http://schemas.microsoft.com/office/word/2006/wordml" xmlns:wps="http://schemas.microsoft.com/office/word/2010/wordprocessingShape" mc:Ignorable="w14 w15 w16se w16cid w16 w16cex w16sdtdh wp14">
   <w:tbl>
     <w:tblPr>
       <w:tblW w:w="0" w:type="auto"/>
@@ -2849,7 +2848,7 @@
 </file>
 
 <file path=word/numbering.xml><?xml version="1.0" encoding="utf-8"?>
-<w:numbering xmlns:wpc="http://schemas.microsoft.com/office/word/2010/wordprocessingCanvas" xmlns:cx="http://schemas.microsoft.com/office/drawing/2014/chartex" xmlns:cx1="http://schemas.microsoft.com/office/drawing/2015/9/8/chartex" xmlns:cx2="http://schemas.microsoft.com/office/drawing/2015/10/21/chartex" xmlns:cx3="http://schemas.microsoft.com/office/drawing/2016/5/9/chartex" xmlns:cx4="http://schemas.microsoft.com/office/drawing/2016/5/10/chartex" xmlns:cx5="http://schemas.microsoft.com/office/drawing/2016/5/11/chartex" xmlns:cx6="http://schemas.microsoft.com/office/drawing/2016/5/12/chartex" xmlns:cx7="http://schemas.microsoft.com/office/drawing/2016/5/13/chartex" xmlns:cx8="http://schemas.microsoft.com/office/drawing/2016/5/14/chartex" xmlns:mc="http://schemas.openxmlformats.org/markup-compatibility/2006" xmlns:aink="http://schemas.microsoft.com/office/drawing/2016/ink" xmlns:am3d="http://schemas.microsoft.com/office/drawing/2017/model3d" xmlns:o="urn:schemas-microsoft-com:office:office" xmlns:oel="http://schemas.microsoft.com/office/2019/extlst" xmlns:r="http://schemas.openxmlformats.org/officeDocument/2006/relationships" xmlns:m="http://schemas.openxmlformats.org/officeDocument/2006/math" xmlns:v="urn:schemas-microsoft-com:vml" xmlns:wp14="http://schemas.microsoft.com/office/word/2010/wordprocessingDrawing" xmlns:wp="http://schemas.openxmlformats.org/drawingml/2006/wordprocessingDrawing" xmlns:w10="urn:schemas-microsoft-com:office:word" xmlns:w="http://schemas.openxmlformats.org/wordprocessingml/2006/main" xmlns:w14="http://schemas.microsoft.com/office/word/2010/wordml" xmlns:w15="http://schemas.microsoft.com/office/word/2012/wordml" xmlns:w16cex="http://schemas.microsoft.com/office/word/2018/wordml/cex" xmlns:w16cid="http://schemas.microsoft.com/office/word/2016/wordml/cid" xmlns:w16="http://schemas.microsoft.com/office/word/2018/wordml" xmlns:w16sdtdh="http://schemas.microsoft.com/office/word/2020/wordml/sdtdatahash" xmlns:w16se="http://schemas.microsoft.com/office/word/2015/wordml/symex" xmlns:wpg="http://schemas.microsoft.com/office/word/2010/wordprocessingGroup" xmlns:wpi="http://schemas.microsoft.com/office/word/2010/wordprocessingInk" xmlns:wne="http://schemas.microsoft.com/office/word/2006/wordml" xmlns:wps="http://schemas.microsoft.com/office/word/2010/wordprocessingShape" mc:Ignorable="w14 w15 w16se w16cid w16 w16cex w16sdtdh wp14">
+<w:numbering xmlns:wpc="http://schemas.microsoft.com/office/word/2010/wordprocessingCanvas" xmlns:cx="http://schemas.microsoft.com/office/drawing/2014/chartex" xmlns:cx1="http://schemas.microsoft.com/office/drawing/2015/9/8/chartex" xmlns:cx2="http://schemas.microsoft.com/office/drawing/2015/10/21/chartex" xmlns:cx3="http://schemas.microsoft.com/office/drawing/2016/5/9/chartex" xmlns:cx4="http://schemas.microsoft.com/office/drawing/2016/5/10/chartex" xmlns:cx5="http://schemas.microsoft.com/office/drawing/2016/5/11/chartex" xmlns:cx6="http://schemas.microsoft.com/office/drawing/2016/5/12/chartex" xmlns:cx7="http://schemas.microsoft.com/office/drawing/2016/5/13/chartex" xmlns:cx8="http://schemas.microsoft.com/office/drawing/2016/5/14/chartex" xmlns:mc="http://schemas.openxmlformats.org/markup-compatibility/2006" xmlns:aink="http://schemas.microsoft.com/office/drawing/2016/ink" xmlns:am3d="http://schemas.microsoft.com/office/drawing/2017/model3d" xmlns:o="urn:schemas-microsoft-com:office:office" xmlns:oel="http://schemas.microsoft.com/office/2019/extlst" xmlns:r="http://schemas.openxmlformats.org/officeDocument/2006/relationships" xmlns:m="http://schemas.openxmlformats.org/officeDocument/2006/math" xmlns:v="urn:schemas-microsoft-com:vml" xmlns:wp14="http://schemas.microsoft.com/office/word/2010/wordprocessingDrawing" xmlns:wp="http://schemas.openxmlformats.org/drawingml/2006/wordprocessingDrawing" xmlns:w10="urn:schemas-microsoft-com:office:word" xmlns:w="http://schemas.openxmlformats.org/wordprocessingml/2006/main" xmlns:w14="http://schemas.microsoft.com/office/word/2010/wordml" xmlns:w15="http://schemas.microsoft.com/office/word/2012/wordml" xmlns:w16cex="http://schemas.microsoft.com/office/word/2018/wordml/cex" xmlns:w16cid="http://schemas.microsoft.com/office/word/2016/wordml/cid" xmlns:w16="http://schemas.microsoft.com/office/word/2018/wordml" xmlns:w16du="http://schemas.microsoft.com/office/word/2023/wordml/word16du" xmlns:w16sdtdh="http://schemas.microsoft.com/office/word/2020/wordml/sdtdatahash" xmlns:w16se="http://schemas.microsoft.com/office/word/2015/wordml/symex" xmlns:wpg="http://schemas.microsoft.com/office/word/2010/wordprocessingGroup" xmlns:wpi="http://schemas.microsoft.com/office/word/2010/wordprocessingInk" xmlns:wne="http://schemas.microsoft.com/office/word/2006/wordml" xmlns:wps="http://schemas.microsoft.com/office/word/2010/wordprocessingShape" mc:Ignorable="w14 w15 w16se w16cid w16 w16cex w16sdtdh wp14">
   <w:numPicBullet w:numPicBulletId="0">
     <w:pict>
       <v:shapetype id="_x0000_t75" coordsize="21600,21600" o:spt="75" o:preferrelative="t" path="m@4@5l@4@11@9@11@9@5xe" filled="f" stroked="f">
@@ -2871,14 +2870,14 @@
         <v:path o:extrusionok="f" gradientshapeok="t" o:connecttype="rect"/>
         <o:lock v:ext="edit" aspectratio="t"/>
       </v:shapetype>
-      <v:shape id="_x0000_i1112" type="#_x0000_t75" style="width:30pt;height:27.75pt" o:bullet="t">
+      <v:shape id="_x0000_i2571" type="#_x0000_t75" style="width:30.1pt;height:27.7pt" o:bullet="t">
         <v:imagedata r:id="rId1" o:title="clip_image001"/>
       </v:shape>
     </w:pict>
   </w:numPicBullet>
   <w:numPicBullet w:numPicBulletId="1">
     <w:pict>
-      <v:shape id="_x0000_i1113" type="#_x0000_t75" style="width:30.75pt;height:30pt" o:bullet="t">
+      <v:shape id="_x0000_i2572" type="#_x0000_t75" style="width:30.75pt;height:30.1pt" o:bullet="t">
         <v:imagedata r:id="rId2" o:title="clip_image002"/>
       </v:shape>
     </w:pict>
@@ -5632,6 +5631,7 @@
   <w:style w:type="character" w:default="1" w:styleId="DefaultParagraphFont">
     <w:name w:val="Default Paragraph Font"/>
     <w:uiPriority w:val="1"/>
+    <w:semiHidden/>
     <w:unhideWhenUsed/>
   </w:style>
   <w:style w:type="table" w:default="1" w:styleId="TableNormal">
@@ -6136,6 +6136,18 @@
       <w:contextualSpacing/>
     </w:pPr>
   </w:style>
+  <w:style w:type="character" w:styleId="FollowedHyperlink">
+    <w:name w:val="FollowedHyperlink"/>
+    <w:basedOn w:val="DefaultParagraphFont"/>
+    <w:uiPriority w:val="99"/>
+    <w:semiHidden/>
+    <w:unhideWhenUsed/>
+    <w:rsid w:val="009615F1"/>
+    <w:rPr>
+      <w:color w:val="954F72" w:themeColor="followedHyperlink"/>
+      <w:u w:val="single"/>
+    </w:rPr>
+  </w:style>
 </w:styles>
 </file>
 

</xml_diff>

<commit_message>
Completed Section 1,2 and 3 of Architecture doc
</commit_message>
<xml_diff>
--- a/LCOM Documents/Iteration1/LCOMProposedArchitecture.docx
+++ b/LCOM Documents/Iteration1/LCOMProposedArchitecture.docx
@@ -5,21 +5,20 @@
     <w:p>
       <w:pPr>
         <w:pStyle w:val="Title"/>
-      </w:pPr>
-      <w:r>
-        <w:fldChar w:fldCharType="begin"/>
-      </w:r>
-      <w:r>
-        <w:instrText xml:space="preserve"> SUBJECT  \* MERGEFORMAT </w:instrText>
-      </w:r>
-      <w:r>
-        <w:fldChar w:fldCharType="separate"/>
-      </w:r>
-      <w:r>
-        <w:t>&lt;Project Name&gt;</w:t>
-      </w:r>
-      <w:r>
-        <w:fldChar w:fldCharType="end"/>
+        <w:jc w:val="left"/>
+      </w:pPr>
+      <w:r>
+        <w:tab/>
+      </w:r>
+      <w:r>
+        <w:tab/>
+      </w:r>
+      <w:r>
+        <w:tab/>
+      </w:r>
+      <w:r>
+        <w:tab/>
+        <w:t>ADHD Task Manager</w:t>
       </w:r>
     </w:p>
     <w:p>
@@ -144,49 +143,45 @@
         <w:t>Purpose</w:t>
       </w:r>
     </w:p>
-    <w:p>
-      <w:r>
-        <w:t>This document describes the philosophy, decisions, constraints, justifications, significant elements, and any other overarching aspects of the system that shape the design and implementation.</w:t>
-      </w:r>
-    </w:p>
-    <w:p>
-      <w:pPr>
-        <w:pStyle w:val="InfoBlue"/>
-      </w:pPr>
-      <w:r>
-        <w:t>[</w:t>
-      </w:r>
-      <w:r>
-        <w:t xml:space="preserve">Always address </w:t>
-      </w:r>
-      <w:r>
-        <w:t>Sections 2</w:t>
-      </w:r>
-      <w:r>
-        <w:t xml:space="preserve"> through </w:t>
-      </w:r>
-      <w:r>
-        <w:t>6</w:t>
-      </w:r>
-      <w:r>
-        <w:t xml:space="preserve"> of th</w:t>
-      </w:r>
-      <w:r>
-        <w:t>is</w:t>
-      </w:r>
-      <w:r>
-        <w:t xml:space="preserve"> template. Other </w:t>
-      </w:r>
-      <w:r>
-        <w:t>sections are recommended</w:t>
-      </w:r>
-      <w:r>
-        <w:t xml:space="preserve">, </w:t>
-      </w:r>
-      <w:r>
-        <w:t>depending on the amount of novel architecture, the amount of expected maintenance, the skills of the development team, and the importance of other architectural concerns.]</w:t>
-      </w:r>
-    </w:p>
+    <w:p/>
+    <w:p>
+      <w:r>
+        <w:t xml:space="preserve">The purpose of this document is to describe the design and implementation of the ADHD Task Manager, an application designed to help people with </w:t>
+      </w:r>
+      <w:proofErr w:type="gramStart"/>
+      <w:r>
+        <w:t>Attention Deficit Hyperactivity Disorder</w:t>
+      </w:r>
+      <w:proofErr w:type="gramEnd"/>
+      <w:r>
+        <w:t xml:space="preserve"> (ADHD) manage their daily tasks and stay focused on their goals. This document provides an overview of the philosophy, decisions, constraints, justifications, significant elements, and other overarching aspects of the system that shape its design and implementation.</w:t>
+      </w:r>
+    </w:p>
+    <w:p/>
+    <w:p>
+      <w:r>
+        <w:t>The ADHD Task Manager is designed to be user-friendly and accessible, providing people with ADHD with an effective tool to manage their time and stay on track. The system includes a customizable task list, Pomodoro timer, habit tracker, rewards system, and insights and analytics. These features were carefully selected based on their ability to address the specific needs of people with ADHD.</w:t>
+      </w:r>
+    </w:p>
+    <w:p/>
+    <w:p>
+      <w:r>
+        <w:t>The decisions and constraints that shaped the design of the ADHD Task Manager include the need for user-friendliness, accessibility, and effectiveness for people with ADHD. The justifications for these decisions include research on the challenges faced by people with ADHD and the effectiveness of certain features in addressing those challenges.</w:t>
+      </w:r>
+    </w:p>
+    <w:p/>
+    <w:p>
+      <w:r>
+        <w:t>The significant elements of the ADHD Task Manager include the customizable task list, Pomodoro timer, habit tracker, rewards system, and insights and analytics. These elements were selected based on their ability to help people with ADHD manage their time and stay on track.</w:t>
+      </w:r>
+    </w:p>
+    <w:p/>
+    <w:p>
+      <w:r>
+        <w:t>Overall, this document provides a comprehensive overview of the design and implementation of the ADHD Task Manager, highlighting the key decisions and features that make it an effective tool for people with ADHD.</w:t>
+      </w:r>
+    </w:p>
+    <w:p/>
     <w:bookmarkEnd w:id="0"/>
     <w:bookmarkEnd w:id="1"/>
     <w:p>
@@ -209,50 +204,100 @@
         <w:t>hilosophy</w:t>
       </w:r>
     </w:p>
+    <w:p/>
     <w:p>
       <w:pPr>
         <w:pStyle w:val="InfoBlue"/>
-      </w:pPr>
-      <w:r>
-        <w:t xml:space="preserve">[Describe the philosophy of the architecture. </w:t>
-      </w:r>
-      <w:r>
-        <w:t>Identify issues that will drive the philosophy</w:t>
-      </w:r>
-      <w:r>
-        <w:t>,</w:t>
-      </w:r>
-      <w:r>
-        <w:t xml:space="preserve"> such as: </w:t>
-      </w:r>
-      <w:r>
-        <w:t xml:space="preserve">Will </w:t>
-      </w:r>
-      <w:r>
-        <w:t>the system</w:t>
-      </w:r>
-      <w:r>
-        <w:t xml:space="preserve"> be driven by complex deployment concerns, adapting to legacy systems, or performance issues? Does it need to be robust for long-term maintenance? </w:t>
+        <w:rPr>
+          <w:color w:val="auto"/>
+        </w:rPr>
+      </w:pPr>
+      <w:r>
+        <w:rPr>
+          <w:color w:val="auto"/>
+        </w:rPr>
+        <w:t>The philosophy of the ADHD Task Manager architecture is to provide a user-friendly and accessible system that effectively addresses the specific needs of people with ADHD. The architecture is designed to be robust for long-term maintenance and to adapt to changing user needs over time.</w:t>
       </w:r>
     </w:p>
     <w:p>
       <w:pPr>
         <w:pStyle w:val="InfoBlue"/>
-      </w:pPr>
-      <w:r>
-        <w:t xml:space="preserve">Formulate a set of goals </w:t>
-      </w:r>
-      <w:r>
-        <w:t xml:space="preserve">that </w:t>
-      </w:r>
-      <w:r>
-        <w:t>the architecture needs to meet in its structure and behavior. Identify critical issues that must be addressed by the architecture</w:t>
-      </w:r>
-      <w:r>
-        <w:t>,</w:t>
-      </w:r>
-      <w:r>
-        <w:t xml:space="preserve"> such as: Are there hardware dependencies that should be isolated from the rest of the system? Does the system need to function efficiently under unusual conditions?]</w:t>
+        <w:rPr>
+          <w:color w:val="auto"/>
+        </w:rPr>
+      </w:pPr>
+      <w:r>
+        <w:rPr>
+          <w:color w:val="auto"/>
+        </w:rPr>
+        <w:t xml:space="preserve">The goals of the architecture are to ensure that the system is scalable, secure, and maintainable. The system must be able to handle </w:t>
+      </w:r>
+      <w:r>
+        <w:rPr>
+          <w:color w:val="auto"/>
+        </w:rPr>
+        <w:t>many</w:t>
+      </w:r>
+      <w:r>
+        <w:rPr>
+          <w:color w:val="auto"/>
+        </w:rPr>
+        <w:t xml:space="preserve"> users, while also providing a high level of performance and responsiveness. Security is a critical concern, and the architecture must be designed to protect user data and prevent unauthorized access. Finally, the system must be easily maintainable, with a clear separation of concerns and well-defined interfaces between components.</w:t>
+      </w:r>
+    </w:p>
+    <w:p>
+      <w:pPr>
+        <w:pStyle w:val="InfoBlue"/>
+        <w:rPr>
+          <w:color w:val="auto"/>
+        </w:rPr>
+      </w:pPr>
+      <w:r>
+        <w:rPr>
+          <w:color w:val="auto"/>
+        </w:rPr>
+        <w:t>One critical issue that must be addressed by the architecture is the need for the system to function efficiently under unusual conditions. People with ADHD may have difficulty staying focused for extended periods, which may require the system to handle interruptions and changes to the user's schedule in a flexible and efficient manner.</w:t>
+      </w:r>
+    </w:p>
+    <w:p>
+      <w:pPr>
+        <w:pStyle w:val="InfoBlue"/>
+        <w:rPr>
+          <w:color w:val="auto"/>
+        </w:rPr>
+      </w:pPr>
+      <w:r>
+        <w:rPr>
+          <w:color w:val="auto"/>
+        </w:rPr>
+        <w:t>Another critical issue is the need to isolate hardware dependencies from the rest of the system. The ADHD Task Manager must be designed to work on multiple operating systems, including Windows, macOS, and Linux, and must be able to adapt to changes in the underlying hardware without affecting the overall functionality of the system.</w:t>
+      </w:r>
+    </w:p>
+    <w:p>
+      <w:pPr>
+        <w:pStyle w:val="InfoBlue"/>
+        <w:rPr>
+          <w:color w:val="auto"/>
+        </w:rPr>
+      </w:pPr>
+      <w:r>
+        <w:rPr>
+          <w:color w:val="auto"/>
+        </w:rPr>
+        <w:t>The</w:t>
+      </w:r>
+      <w:r>
+        <w:rPr>
+          <w:color w:val="auto"/>
+        </w:rPr>
+        <w:t xml:space="preserve"> architecture of the ADHD Task Manager is driven by the need to provide a user-friendly and accessible system that effectively addresses the specific needs of people with ADHD. The architecture is designed to be robust for </w:t>
+      </w:r>
+      <w:r>
+        <w:rPr>
+          <w:color w:val="auto"/>
+        </w:rPr>
+        <w:lastRenderedPageBreak/>
+        <w:t>long-term maintenance, scalable, secure, and maintainable, and to handle interruptions and changes to the user's schedule in a flexible and efficient manner. Critical issues such as hardware dependencies and security are addressed through clear separation of concerns and well-defined interfaces between components.</w:t>
       </w:r>
     </w:p>
     <w:p>
@@ -269,18 +314,159 @@
         <w:t>ependencies</w:t>
       </w:r>
     </w:p>
+    <w:p/>
     <w:p>
       <w:pPr>
         <w:pStyle w:val="InfoBlue"/>
-      </w:pPr>
-      <w:r>
-        <w:t xml:space="preserve">[List the assumptions and dependencies that drive architectural decisions. This could include sensitive or critical areas, dependencies on legacy interfaces, the skill and experience of the team, the availability of important resources, </w:t>
-      </w:r>
-      <w:r>
-        <w:t>and so forth</w:t>
-      </w:r>
-      <w:r>
-        <w:t>]</w:t>
+        <w:rPr>
+          <w:color w:val="auto"/>
+        </w:rPr>
+      </w:pPr>
+      <w:r>
+        <w:rPr>
+          <w:color w:val="auto"/>
+        </w:rPr>
+        <w:t xml:space="preserve">The ADHD Task Manager architecture is driven by </w:t>
+      </w:r>
+      <w:r>
+        <w:rPr>
+          <w:color w:val="auto"/>
+        </w:rPr>
+        <w:t>several</w:t>
+      </w:r>
+      <w:r>
+        <w:rPr>
+          <w:color w:val="auto"/>
+        </w:rPr>
+        <w:t xml:space="preserve"> assumptions and dependencies that shape the design and implementation of the system. These include:</w:t>
+      </w:r>
+    </w:p>
+    <w:p>
+      <w:pPr>
+        <w:pStyle w:val="InfoBlue"/>
+        <w:numPr>
+          <w:ilvl w:val="0"/>
+          <w:numId w:val="36"/>
+        </w:numPr>
+        <w:rPr>
+          <w:color w:val="auto"/>
+        </w:rPr>
+      </w:pPr>
+      <w:r>
+        <w:rPr>
+          <w:color w:val="auto"/>
+        </w:rPr>
+        <w:t>Assumption 1: The users of the system will be using Android mobile devices.</w:t>
+      </w:r>
+    </w:p>
+    <w:p>
+      <w:pPr>
+        <w:pStyle w:val="InfoBlue"/>
+        <w:numPr>
+          <w:ilvl w:val="0"/>
+          <w:numId w:val="36"/>
+        </w:numPr>
+        <w:rPr>
+          <w:color w:val="auto"/>
+        </w:rPr>
+      </w:pPr>
+      <w:r>
+        <w:rPr>
+          <w:color w:val="auto"/>
+        </w:rPr>
+        <w:t>Assumption 2: The development team has experience in Android app development and database management.</w:t>
+      </w:r>
+    </w:p>
+    <w:p>
+      <w:pPr>
+        <w:pStyle w:val="InfoBlue"/>
+        <w:numPr>
+          <w:ilvl w:val="0"/>
+          <w:numId w:val="36"/>
+        </w:numPr>
+        <w:rPr>
+          <w:color w:val="auto"/>
+        </w:rPr>
+      </w:pPr>
+      <w:r>
+        <w:rPr>
+          <w:color w:val="auto"/>
+        </w:rPr>
+        <w:t>Assumption 3: The system will integrate with external services, such as Google Drive and Firebase, to provide additional functionality to users.</w:t>
+      </w:r>
+    </w:p>
+    <w:p>
+      <w:pPr>
+        <w:pStyle w:val="InfoBlue"/>
+        <w:numPr>
+          <w:ilvl w:val="0"/>
+          <w:numId w:val="36"/>
+        </w:numPr>
+        <w:rPr>
+          <w:color w:val="auto"/>
+        </w:rPr>
+      </w:pPr>
+      <w:r>
+        <w:rPr>
+          <w:color w:val="auto"/>
+        </w:rPr>
+        <w:t>Dependency 1: The system must be designed to work with the latest Android operating system version(s).</w:t>
+      </w:r>
+    </w:p>
+    <w:p>
+      <w:pPr>
+        <w:pStyle w:val="InfoBlue"/>
+        <w:numPr>
+          <w:ilvl w:val="0"/>
+          <w:numId w:val="36"/>
+        </w:numPr>
+        <w:rPr>
+          <w:color w:val="auto"/>
+        </w:rPr>
+      </w:pPr>
+      <w:r>
+        <w:rPr>
+          <w:color w:val="auto"/>
+        </w:rPr>
+        <w:t xml:space="preserve">Dependency 2: The system must be designed to handle </w:t>
+      </w:r>
+      <w:r>
+        <w:rPr>
+          <w:color w:val="auto"/>
+        </w:rPr>
+        <w:t>many</w:t>
+      </w:r>
+      <w:r>
+        <w:rPr>
+          <w:color w:val="auto"/>
+        </w:rPr>
+        <w:t xml:space="preserve"> users and provide high levels of performance and responsiveness.</w:t>
+      </w:r>
+    </w:p>
+    <w:p>
+      <w:pPr>
+        <w:pStyle w:val="InfoBlue"/>
+        <w:rPr>
+          <w:color w:val="auto"/>
+        </w:rPr>
+      </w:pPr>
+      <w:r>
+        <w:rPr>
+          <w:color w:val="auto"/>
+        </w:rPr>
+        <w:t>These assumptions and dependencies have driven the architectural decisions made during the design and implementation of the ADHD Task Manager. For example, the decision to design the app only for Android mobile devices was made to ensure a seamless and optimized user experience. The system's compatibility with the latest Android operating system version(s) was also a critical consideration during the design process. The system will also integrate with external services, such as Google Drive</w:t>
+      </w:r>
+      <w:r>
+        <w:rPr>
+          <w:color w:val="auto"/>
+        </w:rPr>
+        <w:t>, Google Maps</w:t>
+      </w:r>
+      <w:r>
+        <w:rPr>
+          <w:color w:val="auto"/>
+        </w:rPr>
+        <w:t xml:space="preserve"> and Firebase, to provide additional functionality to users.</w:t>
       </w:r>
     </w:p>
     <w:p>
@@ -290,122 +476,60 @@
     </w:p>
     <w:p>
       <w:pPr>
-        <w:pStyle w:val="BodyText"/>
-      </w:pPr>
-    </w:p>
-    <w:p>
-      <w:pPr>
-        <w:pStyle w:val="BodyText"/>
-      </w:pPr>
-    </w:p>
-    <w:p>
-      <w:pPr>
-        <w:pStyle w:val="BodyText"/>
-      </w:pPr>
-    </w:p>
-    <w:p>
-      <w:pPr>
-        <w:pStyle w:val="BodyText"/>
-      </w:pPr>
-    </w:p>
-    <w:p>
-      <w:pPr>
-        <w:pStyle w:val="BodyText"/>
-      </w:pPr>
-    </w:p>
-    <w:p>
-      <w:pPr>
-        <w:pStyle w:val="BodyText"/>
-      </w:pPr>
-    </w:p>
-    <w:p>
-      <w:pPr>
-        <w:pStyle w:val="BodyText"/>
-      </w:pPr>
-    </w:p>
-    <w:p>
-      <w:pPr>
-        <w:pStyle w:val="BodyText"/>
-      </w:pPr>
-    </w:p>
-    <w:p>
-      <w:pPr>
-        <w:pStyle w:val="BodyText"/>
-      </w:pPr>
-    </w:p>
-    <w:p>
-      <w:pPr>
-        <w:pStyle w:val="BodyText"/>
-      </w:pPr>
-    </w:p>
-    <w:p>
-      <w:pPr>
-        <w:pStyle w:val="BodyText"/>
-      </w:pPr>
-    </w:p>
-    <w:p>
-      <w:pPr>
-        <w:pStyle w:val="BodyText"/>
-      </w:pPr>
-    </w:p>
-    <w:p>
-      <w:pPr>
-        <w:pStyle w:val="BodyText"/>
-      </w:pPr>
-    </w:p>
-    <w:p>
-      <w:pPr>
         <w:pStyle w:val="Heading1"/>
       </w:pPr>
       <w:r>
+        <w:t xml:space="preserve">Architecturally </w:t>
+      </w:r>
+      <w:r>
+        <w:t>s</w:t>
+      </w:r>
+      <w:r>
+        <w:t xml:space="preserve">ignificant </w:t>
+      </w:r>
+      <w:r>
+        <w:t>r</w:t>
+      </w:r>
+      <w:r>
+        <w:t>equirements</w:t>
+      </w:r>
+    </w:p>
+    <w:p>
+      <w:r>
+        <w:t xml:space="preserve">To </w:t>
+      </w:r>
+      <w:r>
+        <w:t>realize</w:t>
+      </w:r>
+      <w:r>
+        <w:t xml:space="preserve"> the architecture, it is vital </w:t>
+      </w:r>
+      <w:r>
+        <w:t xml:space="preserve">to </w:t>
+      </w:r>
+      <w:r>
+        <w:t xml:space="preserve">achieve Separation of Concerns (SoCs) to effect scalability, testability, performance, and maintainability. Consequently, 3 </w:t>
+      </w:r>
+      <w:r>
+        <w:t xml:space="preserve">major </w:t>
+      </w:r>
+      <w:r>
+        <w:t>components</w:t>
+      </w:r>
+      <w:r>
+        <w:t>, namely model, view, and controller,</w:t>
+      </w:r>
+      <w:r>
+        <w:t xml:space="preserve"> with specific responsibilities will be created. </w:t>
+      </w:r>
+    </w:p>
+    <w:p/>
+    <w:p>
+      <w:r>
+        <w:rPr>
+          <w:noProof/>
+        </w:rPr>
         <w:lastRenderedPageBreak/>
-        <w:t xml:space="preserve">Architecturally </w:t>
-      </w:r>
-      <w:r>
-        <w:t>s</w:t>
-      </w:r>
-      <w:r>
-        <w:t xml:space="preserve">ignificant </w:t>
-      </w:r>
-      <w:r>
-        <w:t>r</w:t>
-      </w:r>
-      <w:r>
-        <w:t>equirements</w:t>
-      </w:r>
-    </w:p>
-    <w:p>
-      <w:r>
-        <w:t xml:space="preserve">To </w:t>
-      </w:r>
-      <w:r>
-        <w:t>realize</w:t>
-      </w:r>
-      <w:r>
-        <w:t xml:space="preserve"> the architecture, it is vital </w:t>
-      </w:r>
-      <w:r>
-        <w:t xml:space="preserve">to </w:t>
-      </w:r>
-      <w:r>
-        <w:t xml:space="preserve">achieve Separation of Concerns (SoCs) to effect scalability, testability, performance, and maintainability. Consequently, 3 </w:t>
-      </w:r>
-      <w:r>
-        <w:t xml:space="preserve">major </w:t>
-      </w:r>
-      <w:r>
-        <w:t>components</w:t>
-      </w:r>
-      <w:r>
-        <w:t>, namely model, view, and controller,</w:t>
-      </w:r>
-      <w:r>
-        <w:t xml:space="preserve"> with specific responsibilities will be created. </w:t>
-      </w:r>
-    </w:p>
-    <w:p/>
-    <w:p>
-      <w:r>
         <w:drawing>
           <wp:inline distT="0" distB="0" distL="0" distR="0" wp14:anchorId="6C0939B1" wp14:editId="08FC79B3">
             <wp:extent cx="5943600" cy="3377565"/>
@@ -455,19 +579,7 @@
           <w:rPr>
             <w:rStyle w:val="Hyperlink"/>
           </w:rPr>
-          <w:t>referen</w:t>
-        </w:r>
-        <w:r>
-          <w:rPr>
-            <w:rStyle w:val="Hyperlink"/>
-          </w:rPr>
-          <w:t>c</w:t>
-        </w:r>
-        <w:r>
-          <w:rPr>
-            <w:rStyle w:val="Hyperlink"/>
-          </w:rPr>
-          <w:t>e</w:t>
+          <w:t>reference</w:t>
         </w:r>
       </w:hyperlink>
     </w:p>
@@ -557,7 +669,6 @@
         <w:pStyle w:val="Heading1"/>
       </w:pPr>
       <w:r>
-        <w:lastRenderedPageBreak/>
         <w:t xml:space="preserve">Decisions, </w:t>
       </w:r>
       <w:r>
@@ -587,7 +698,25 @@
           <w:sz w:val="24"/>
           <w:szCs w:val="24"/>
         </w:rPr>
-        <w:t>The decisions are based on current best practice guidelines for apps in general and for ADHD apps in particular.  For instance:</w:t>
+        <w:t xml:space="preserve">The decisions are based on current best practice guidelines for apps in general and for ADHD </w:t>
+      </w:r>
+      <w:proofErr w:type="gramStart"/>
+      <w:r>
+        <w:rPr>
+          <w:rFonts w:ascii="Calibri" w:hAnsi="Calibri" w:cs="Calibri"/>
+          <w:sz w:val="24"/>
+          <w:szCs w:val="24"/>
+        </w:rPr>
+        <w:t>apps in particular</w:t>
+      </w:r>
+      <w:proofErr w:type="gramEnd"/>
+      <w:r>
+        <w:rPr>
+          <w:rFonts w:ascii="Calibri" w:hAnsi="Calibri" w:cs="Calibri"/>
+          <w:sz w:val="24"/>
+          <w:szCs w:val="24"/>
+        </w:rPr>
+        <w:t>.  For instance:</w:t>
       </w:r>
     </w:p>
     <w:p>
@@ -614,6 +743,7 @@
         </w:numPr>
       </w:pPr>
       <w:r>
+        <w:lastRenderedPageBreak/>
         <w:t xml:space="preserve">Using Kotlin to write more </w:t>
       </w:r>
       <w:r>
@@ -857,7 +987,15 @@
         </w:numPr>
       </w:pPr>
       <w:r>
-        <w:t>Since the app is for people with ADHD, certain specific features are necessary to make the app useful; such as avoiding cluttering.</w:t>
+        <w:t xml:space="preserve">Since the app is for people with ADHD, certain specific features are necessary to make the app </w:t>
+      </w:r>
+      <w:proofErr w:type="gramStart"/>
+      <w:r>
+        <w:t>useful;</w:t>
+      </w:r>
+      <w:proofErr w:type="gramEnd"/>
+      <w:r>
+        <w:t xml:space="preserve"> such as avoiding cluttering.</w:t>
       </w:r>
     </w:p>
     <w:p>
@@ -983,7 +1121,6 @@
         <w:pStyle w:val="Heading1"/>
       </w:pPr>
       <w:r>
-        <w:lastRenderedPageBreak/>
         <w:t>Architectural Mechanisms</w:t>
       </w:r>
     </w:p>
@@ -1035,6 +1172,7 @@
         <w:pStyle w:val="Heading2"/>
       </w:pPr>
       <w:r>
+        <w:lastRenderedPageBreak/>
         <w:t>Architectural Mechanism 2</w:t>
       </w:r>
     </w:p>
@@ -1926,6 +2064,7 @@
         </w:rPr>
         <w:t xml:space="preserve"> responsible for integrating external services and APIs, like calendar synchronization, notifications, and </w:t>
       </w:r>
+      <w:proofErr w:type="gramStart"/>
       <w:r>
         <w:rPr>
           <w:rFonts w:ascii="Times" w:hAnsi="Times"/>
@@ -1935,6 +2074,7 @@
         </w:rPr>
         <w:t>third party</w:t>
       </w:r>
+      <w:proofErr w:type="gramEnd"/>
       <w:r>
         <w:rPr>
           <w:rFonts w:ascii="Times" w:hAnsi="Times"/>
@@ -2245,122 +2385,119 @@
         <w:rPr>
           <w:iCs/>
         </w:rPr>
-        <w:t xml:space="preserve"> several </w:t>
-      </w:r>
-      <w:r>
-        <w:rPr>
-          <w:iCs/>
-        </w:rPr>
+        <w:t xml:space="preserve"> several architectural perspectives that offer </w:t>
+      </w:r>
+      <w:r>
+        <w:rPr>
+          <w:iCs/>
+        </w:rPr>
+        <w:t>a variety of views</w:t>
+      </w:r>
+      <w:r>
+        <w:rPr>
+          <w:iCs/>
+        </w:rPr>
+        <w:t xml:space="preserve"> for examining and documenting architectural choices. </w:t>
+      </w:r>
+      <w:proofErr w:type="gramStart"/>
+      <w:r>
+        <w:rPr>
+          <w:iCs/>
+        </w:rPr>
+        <w:t>This  could</w:t>
+      </w:r>
+      <w:proofErr w:type="gramEnd"/>
+      <w:r>
+        <w:rPr>
+          <w:iCs/>
+        </w:rPr>
+        <w:t xml:space="preserve"> possibly include:</w:t>
+      </w:r>
+    </w:p>
+    <w:p>
+      <w:pPr>
+        <w:pStyle w:val="ListBullet"/>
+      </w:pPr>
+      <w:r>
+        <w:t xml:space="preserve">Logical </w:t>
+      </w:r>
+      <w:r>
+        <w:t>Outlook</w:t>
+      </w:r>
+      <w:r>
+        <w:t xml:space="preserve">: This </w:t>
+      </w:r>
+      <w:r>
+        <w:t>viewpoint</w:t>
+      </w:r>
+      <w:r>
+        <w:t xml:space="preserve"> presents the structure and behavior of the system's most important </w:t>
+      </w:r>
+      <w:r>
+        <w:t>features</w:t>
+      </w:r>
+      <w:r>
+        <w:t xml:space="preserve">. It may cover the package organization, vital interfaces, key classes and subsystems, and the connections between these </w:t>
+      </w:r>
+      <w:r>
+        <w:t>areas</w:t>
+      </w:r>
+      <w:r>
+        <w:t xml:space="preserve">. If the system has </w:t>
+      </w:r>
+      <w:r>
+        <w:t>a built in</w:t>
+      </w:r>
+      <w:r>
+        <w:t xml:space="preserve"> data persistence</w:t>
+      </w:r>
+      <w:r>
+        <w:t xml:space="preserve"> then</w:t>
+      </w:r>
+      <w:r>
+        <w:t xml:space="preserve"> the logical perspective will also display physical and logical </w:t>
+      </w:r>
+      <w:r>
+        <w:t>show points</w:t>
+      </w:r>
+      <w:r>
+        <w:t xml:space="preserve"> of the persistent data. This perspective serves as a documented </w:t>
+      </w:r>
+      <w:r>
+        <w:t>section</w:t>
+      </w:r>
+      <w:r>
+        <w:t xml:space="preserve"> of the overall design.</w:t>
+      </w:r>
+    </w:p>
+    <w:p>
+      <w:pPr>
+        <w:pStyle w:val="ListBullet"/>
+      </w:pPr>
+      <w:r>
+        <w:t xml:space="preserve">Operational </w:t>
+      </w:r>
+      <w:r>
+        <w:t>Outlook</w:t>
+      </w:r>
+      <w:r>
+        <w:t xml:space="preserve">: This </w:t>
+      </w:r>
+      <w:r>
+        <w:t>viewpoint</w:t>
+      </w:r>
+      <w:r>
+        <w:t xml:space="preserve"> demonstrates the system's physical </w:t>
+      </w:r>
+      <w:r>
+        <w:t>points</w:t>
+      </w:r>
+      <w:r>
+        <w:t xml:space="preserve"> and the processes, threads, and </w:t>
+      </w:r>
+      <w:r>
         <w:lastRenderedPageBreak/>
-        <w:t xml:space="preserve">architectural perspectives that offer </w:t>
-      </w:r>
-      <w:r>
-        <w:rPr>
-          <w:iCs/>
-        </w:rPr>
-        <w:t>a variety of views</w:t>
-      </w:r>
-      <w:r>
-        <w:rPr>
-          <w:iCs/>
-        </w:rPr>
-        <w:t xml:space="preserve"> for examining and documenting architectural choices. </w:t>
-      </w:r>
-      <w:proofErr w:type="gramStart"/>
-      <w:r>
-        <w:rPr>
-          <w:iCs/>
-        </w:rPr>
-        <w:t>This  could</w:t>
-      </w:r>
-      <w:proofErr w:type="gramEnd"/>
-      <w:r>
-        <w:rPr>
-          <w:iCs/>
-        </w:rPr>
-        <w:t xml:space="preserve"> possibly include:</w:t>
-      </w:r>
-    </w:p>
-    <w:p>
-      <w:pPr>
-        <w:pStyle w:val="ListBullet"/>
-      </w:pPr>
-      <w:r>
-        <w:t xml:space="preserve">Logical </w:t>
-      </w:r>
-      <w:r>
-        <w:t>Outlook</w:t>
-      </w:r>
-      <w:r>
-        <w:t xml:space="preserve">: This </w:t>
-      </w:r>
-      <w:r>
-        <w:t>viewpoint</w:t>
-      </w:r>
-      <w:r>
-        <w:t xml:space="preserve"> presents the structure and behavior of the system's most important </w:t>
-      </w:r>
-      <w:r>
-        <w:t>features</w:t>
-      </w:r>
-      <w:r>
-        <w:t xml:space="preserve">. It may cover the package organization, vital interfaces, key classes and subsystems, and the connections between these </w:t>
-      </w:r>
-      <w:r>
-        <w:t>areas</w:t>
-      </w:r>
-      <w:r>
-        <w:t xml:space="preserve">. If the system has </w:t>
-      </w:r>
-      <w:r>
-        <w:t>a built in</w:t>
-      </w:r>
-      <w:r>
-        <w:t xml:space="preserve"> data persistence</w:t>
-      </w:r>
-      <w:r>
-        <w:t xml:space="preserve"> then</w:t>
-      </w:r>
-      <w:r>
-        <w:t xml:space="preserve"> the logical perspective will also display physical and logical </w:t>
-      </w:r>
-      <w:r>
-        <w:t>show points</w:t>
-      </w:r>
-      <w:r>
-        <w:t xml:space="preserve"> of the persistent data. This perspective serves as a documented </w:t>
-      </w:r>
-      <w:r>
-        <w:t>section</w:t>
-      </w:r>
-      <w:r>
-        <w:t xml:space="preserve"> of the overall design.</w:t>
-      </w:r>
-    </w:p>
-    <w:p>
-      <w:pPr>
-        <w:pStyle w:val="ListBullet"/>
-      </w:pPr>
-      <w:r>
-        <w:t xml:space="preserve">Operational </w:t>
-      </w:r>
-      <w:r>
-        <w:t>Outlook</w:t>
-      </w:r>
-      <w:r>
-        <w:t xml:space="preserve">: This </w:t>
-      </w:r>
-      <w:r>
-        <w:t>viewpoint</w:t>
-      </w:r>
-      <w:r>
-        <w:t xml:space="preserve"> demonstrates the system's physical </w:t>
-      </w:r>
-      <w:r>
-        <w:t>points</w:t>
-      </w:r>
-      <w:r>
-        <w:t xml:space="preserve"> and the processes, threads, and components that run on those </w:t>
+        <w:t xml:space="preserve">components that run on those </w:t>
       </w:r>
       <w:r>
         <w:t>points</w:t>
@@ -2628,13 +2765,11 @@
           <w:r>
             <w:sym w:font="Symbol" w:char="F0D3"/>
           </w:r>
-          <w:fldSimple w:instr=" DOCPROPERTY &quot;Company&quot;  \* MERGEFORMAT ">
-            <w:r>
-              <w:t>&lt;Company Name&gt;</w:t>
-            </w:r>
-          </w:fldSimple>
           <w:r>
-            <w:t xml:space="preserve">, </w:t>
+            <w:t>Team 1</w:t>
+          </w:r>
+          <w:r>
+            <w:t xml:space="preserve"> </w:t>
           </w:r>
           <w:r>
             <w:fldChar w:fldCharType="begin"/>
@@ -2765,28 +2900,7 @@
             <w:rPr>
               <w:b/>
             </w:rPr>
-            <w:fldChar w:fldCharType="begin"/>
-          </w:r>
-          <w:r>
-            <w:rPr>
-              <w:b/>
-            </w:rPr>
-            <w:instrText xml:space="preserve"> SUBJECT  \* MERGEFORMAT </w:instrText>
-          </w:r>
-          <w:r>
-            <w:rPr>
-              <w:b/>
-            </w:rPr>
-            <w:fldChar w:fldCharType="separate"/>
-          </w:r>
-          <w:r>
-            <w:t>&lt;Project Name&gt;</w:t>
-          </w:r>
-          <w:r>
-            <w:rPr>
-              <w:b/>
-            </w:rPr>
-            <w:fldChar w:fldCharType="end"/>
+            <w:t>ADHD Task Manager</w:t>
           </w:r>
         </w:p>
       </w:tc>
@@ -2825,15 +2939,10 @@
         </w:tcPr>
         <w:p>
           <w:r>
-            <w:t xml:space="preserve">  Date:  &lt;dd/mmm/</w:t>
+            <w:t xml:space="preserve">  Date:  </w:t>
           </w:r>
-          <w:proofErr w:type="spellStart"/>
           <w:r>
-            <w:t>yy</w:t>
-          </w:r>
-          <w:proofErr w:type="spellEnd"/>
-          <w:r>
-            <w:t>&gt;</w:t>
+            <w:t>26/03/2022</w:t>
           </w:r>
         </w:p>
       </w:tc>
@@ -2870,14 +2979,14 @@
         <v:path o:extrusionok="f" gradientshapeok="t" o:connecttype="rect"/>
         <o:lock v:ext="edit" aspectratio="t"/>
       </v:shapetype>
-      <v:shape id="_x0000_i2571" type="#_x0000_t75" style="width:30.1pt;height:27.7pt" o:bullet="t">
+      <v:shape id="_x0000_i1070" type="#_x0000_t75" style="width:30.2pt;height:27.85pt" o:bullet="t">
         <v:imagedata r:id="rId1" o:title="clip_image001"/>
       </v:shape>
     </w:pict>
   </w:numPicBullet>
   <w:numPicBullet w:numPicBulletId="1">
     <w:pict>
-      <v:shape id="_x0000_i2572" type="#_x0000_t75" style="width:30.75pt;height:30.1pt" o:bullet="t">
+      <v:shape id="_x0000_i1071" type="#_x0000_t75" style="width:30.6pt;height:30.2pt" o:bullet="t">
         <v:imagedata r:id="rId2" o:title="clip_image002"/>
       </v:shape>
     </w:pict>
@@ -3099,6 +3208,119 @@
     </w:lvl>
   </w:abstractNum>
   <w:abstractNum w:abstractNumId="3" w15:restartNumberingAfterBreak="0">
+    <w:nsid w:val="06A7557F"/>
+    <w:multiLevelType w:val="hybridMultilevel"/>
+    <w:tmpl w:val="F702984E"/>
+    <w:lvl w:ilvl="0" w:tplc="08090001">
+      <w:start w:val="1"/>
+      <w:numFmt w:val="bullet"/>
+      <w:lvlText w:val=""/>
+      <w:lvlJc w:val="left"/>
+      <w:pPr>
+        <w:ind w:left="720" w:hanging="360"/>
+      </w:pPr>
+      <w:rPr>
+        <w:rFonts w:ascii="Symbol" w:hAnsi="Symbol" w:hint="default"/>
+      </w:rPr>
+    </w:lvl>
+    <w:lvl w:ilvl="1" w:tplc="08090003" w:tentative="1">
+      <w:start w:val="1"/>
+      <w:numFmt w:val="bullet"/>
+      <w:lvlText w:val="o"/>
+      <w:lvlJc w:val="left"/>
+      <w:pPr>
+        <w:ind w:left="1440" w:hanging="360"/>
+      </w:pPr>
+      <w:rPr>
+        <w:rFonts w:ascii="Courier New" w:hAnsi="Courier New" w:cs="Courier New" w:hint="default"/>
+      </w:rPr>
+    </w:lvl>
+    <w:lvl w:ilvl="2" w:tplc="08090005" w:tentative="1">
+      <w:start w:val="1"/>
+      <w:numFmt w:val="bullet"/>
+      <w:lvlText w:val=""/>
+      <w:lvlJc w:val="left"/>
+      <w:pPr>
+        <w:ind w:left="2160" w:hanging="360"/>
+      </w:pPr>
+      <w:rPr>
+        <w:rFonts w:ascii="Wingdings" w:hAnsi="Wingdings" w:hint="default"/>
+      </w:rPr>
+    </w:lvl>
+    <w:lvl w:ilvl="3" w:tplc="08090001" w:tentative="1">
+      <w:start w:val="1"/>
+      <w:numFmt w:val="bullet"/>
+      <w:lvlText w:val=""/>
+      <w:lvlJc w:val="left"/>
+      <w:pPr>
+        <w:ind w:left="2880" w:hanging="360"/>
+      </w:pPr>
+      <w:rPr>
+        <w:rFonts w:ascii="Symbol" w:hAnsi="Symbol" w:hint="default"/>
+      </w:rPr>
+    </w:lvl>
+    <w:lvl w:ilvl="4" w:tplc="08090003" w:tentative="1">
+      <w:start w:val="1"/>
+      <w:numFmt w:val="bullet"/>
+      <w:lvlText w:val="o"/>
+      <w:lvlJc w:val="left"/>
+      <w:pPr>
+        <w:ind w:left="3600" w:hanging="360"/>
+      </w:pPr>
+      <w:rPr>
+        <w:rFonts w:ascii="Courier New" w:hAnsi="Courier New" w:cs="Courier New" w:hint="default"/>
+      </w:rPr>
+    </w:lvl>
+    <w:lvl w:ilvl="5" w:tplc="08090005" w:tentative="1">
+      <w:start w:val="1"/>
+      <w:numFmt w:val="bullet"/>
+      <w:lvlText w:val=""/>
+      <w:lvlJc w:val="left"/>
+      <w:pPr>
+        <w:ind w:left="4320" w:hanging="360"/>
+      </w:pPr>
+      <w:rPr>
+        <w:rFonts w:ascii="Wingdings" w:hAnsi="Wingdings" w:hint="default"/>
+      </w:rPr>
+    </w:lvl>
+    <w:lvl w:ilvl="6" w:tplc="08090001" w:tentative="1">
+      <w:start w:val="1"/>
+      <w:numFmt w:val="bullet"/>
+      <w:lvlText w:val=""/>
+      <w:lvlJc w:val="left"/>
+      <w:pPr>
+        <w:ind w:left="5040" w:hanging="360"/>
+      </w:pPr>
+      <w:rPr>
+        <w:rFonts w:ascii="Symbol" w:hAnsi="Symbol" w:hint="default"/>
+      </w:rPr>
+    </w:lvl>
+    <w:lvl w:ilvl="7" w:tplc="08090003" w:tentative="1">
+      <w:start w:val="1"/>
+      <w:numFmt w:val="bullet"/>
+      <w:lvlText w:val="o"/>
+      <w:lvlJc w:val="left"/>
+      <w:pPr>
+        <w:ind w:left="5760" w:hanging="360"/>
+      </w:pPr>
+      <w:rPr>
+        <w:rFonts w:ascii="Courier New" w:hAnsi="Courier New" w:cs="Courier New" w:hint="default"/>
+      </w:rPr>
+    </w:lvl>
+    <w:lvl w:ilvl="8" w:tplc="08090005" w:tentative="1">
+      <w:start w:val="1"/>
+      <w:numFmt w:val="bullet"/>
+      <w:lvlText w:val=""/>
+      <w:lvlJc w:val="left"/>
+      <w:pPr>
+        <w:ind w:left="6480" w:hanging="360"/>
+      </w:pPr>
+      <w:rPr>
+        <w:rFonts w:ascii="Wingdings" w:hAnsi="Wingdings" w:hint="default"/>
+      </w:rPr>
+    </w:lvl>
+  </w:abstractNum>
+  <w:abstractNum w:abstractNumId="4" w15:restartNumberingAfterBreak="0">
     <w:nsid w:val="0B2B1A1A"/>
     <w:multiLevelType w:val="hybridMultilevel"/>
     <w:tmpl w:val="F982825A"/>
@@ -3238,7 +3460,7 @@
       </w:rPr>
     </w:lvl>
   </w:abstractNum>
-  <w:abstractNum w:abstractNumId="4" w15:restartNumberingAfterBreak="0">
+  <w:abstractNum w:abstractNumId="5" w15:restartNumberingAfterBreak="0">
     <w:nsid w:val="0E0221E6"/>
     <w:multiLevelType w:val="multilevel"/>
     <w:tmpl w:val="5EB24E44"/>
@@ -3315,7 +3537,7 @@
       <w:lvlJc w:val="left"/>
     </w:lvl>
   </w:abstractNum>
-  <w:abstractNum w:abstractNumId="5" w15:restartNumberingAfterBreak="0">
+  <w:abstractNum w:abstractNumId="6" w15:restartNumberingAfterBreak="0">
     <w:nsid w:val="13677EC2"/>
     <w:multiLevelType w:val="hybridMultilevel"/>
     <w:tmpl w:val="5E58DFF0"/>
@@ -3456,7 +3678,7 @@
       </w:rPr>
     </w:lvl>
   </w:abstractNum>
-  <w:abstractNum w:abstractNumId="6" w15:restartNumberingAfterBreak="0">
+  <w:abstractNum w:abstractNumId="7" w15:restartNumberingAfterBreak="0">
     <w:nsid w:val="17D614FB"/>
     <w:multiLevelType w:val="hybridMultilevel"/>
     <w:tmpl w:val="3CFAB16C"/>
@@ -3596,7 +3818,7 @@
       </w:rPr>
     </w:lvl>
   </w:abstractNum>
-  <w:abstractNum w:abstractNumId="7" w15:restartNumberingAfterBreak="0">
+  <w:abstractNum w:abstractNumId="8" w15:restartNumberingAfterBreak="0">
     <w:nsid w:val="1803510D"/>
     <w:multiLevelType w:val="hybridMultilevel"/>
     <w:tmpl w:val="69E8825E"/>
@@ -3736,7 +3958,7 @@
       </w:rPr>
     </w:lvl>
   </w:abstractNum>
-  <w:abstractNum w:abstractNumId="8" w15:restartNumberingAfterBreak="0">
+  <w:abstractNum w:abstractNumId="9" w15:restartNumberingAfterBreak="0">
     <w:nsid w:val="20230A9C"/>
     <w:multiLevelType w:val="hybridMultilevel"/>
     <w:tmpl w:val="53E4E3AE"/>
@@ -3822,7 +4044,7 @@
       </w:pPr>
     </w:lvl>
   </w:abstractNum>
-  <w:abstractNum w:abstractNumId="9" w15:restartNumberingAfterBreak="0">
+  <w:abstractNum w:abstractNumId="10" w15:restartNumberingAfterBreak="0">
     <w:nsid w:val="22BE0B64"/>
     <w:multiLevelType w:val="singleLevel"/>
     <w:tmpl w:val="77A0C01E"/>
@@ -3842,7 +4064,7 @@
       </w:rPr>
     </w:lvl>
   </w:abstractNum>
-  <w:abstractNum w:abstractNumId="10" w15:restartNumberingAfterBreak="0">
+  <w:abstractNum w:abstractNumId="11" w15:restartNumberingAfterBreak="0">
     <w:nsid w:val="29EF7447"/>
     <w:multiLevelType w:val="multilevel"/>
     <w:tmpl w:val="2E3C2874"/>
@@ -3991,7 +4213,7 @@
       </w:rPr>
     </w:lvl>
   </w:abstractNum>
-  <w:abstractNum w:abstractNumId="11" w15:restartNumberingAfterBreak="0">
+  <w:abstractNum w:abstractNumId="12" w15:restartNumberingAfterBreak="0">
     <w:nsid w:val="37393DC0"/>
     <w:multiLevelType w:val="hybridMultilevel"/>
     <w:tmpl w:val="7A78BA46"/>
@@ -4131,7 +4353,7 @@
       </w:rPr>
     </w:lvl>
   </w:abstractNum>
-  <w:abstractNum w:abstractNumId="12" w15:restartNumberingAfterBreak="0">
+  <w:abstractNum w:abstractNumId="13" w15:restartNumberingAfterBreak="0">
     <w:nsid w:val="376C66A7"/>
     <w:multiLevelType w:val="hybridMultilevel"/>
     <w:tmpl w:val="C83ACCD0"/>
@@ -4217,7 +4439,7 @@
       </w:pPr>
     </w:lvl>
   </w:abstractNum>
-  <w:abstractNum w:abstractNumId="13" w15:restartNumberingAfterBreak="0">
+  <w:abstractNum w:abstractNumId="14" w15:restartNumberingAfterBreak="0">
     <w:nsid w:val="3F6D6EB3"/>
     <w:multiLevelType w:val="multilevel"/>
     <w:tmpl w:val="FFFFFFFF"/>
@@ -4285,7 +4507,7 @@
       <w:lvlJc w:val="left"/>
     </w:lvl>
   </w:abstractNum>
-  <w:abstractNum w:abstractNumId="14" w15:restartNumberingAfterBreak="0">
+  <w:abstractNum w:abstractNumId="15" w15:restartNumberingAfterBreak="0">
     <w:nsid w:val="41064042"/>
     <w:multiLevelType w:val="hybridMultilevel"/>
     <w:tmpl w:val="E82EAC18"/>
@@ -4398,7 +4620,7 @@
       </w:rPr>
     </w:lvl>
   </w:abstractNum>
-  <w:abstractNum w:abstractNumId="15" w15:restartNumberingAfterBreak="0">
+  <w:abstractNum w:abstractNumId="16" w15:restartNumberingAfterBreak="0">
     <w:nsid w:val="41395FB6"/>
     <w:multiLevelType w:val="hybridMultilevel"/>
     <w:tmpl w:val="4ABC85C4"/>
@@ -4538,7 +4760,7 @@
       </w:rPr>
     </w:lvl>
   </w:abstractNum>
-  <w:abstractNum w:abstractNumId="16" w15:restartNumberingAfterBreak="0">
+  <w:abstractNum w:abstractNumId="17" w15:restartNumberingAfterBreak="0">
     <w:nsid w:val="5DEF61DC"/>
     <w:multiLevelType w:val="multilevel"/>
     <w:tmpl w:val="FFFFFFFF"/>
@@ -4606,7 +4828,7 @@
       <w:lvlJc w:val="left"/>
     </w:lvl>
   </w:abstractNum>
-  <w:abstractNum w:abstractNumId="17" w15:restartNumberingAfterBreak="0">
+  <w:abstractNum w:abstractNumId="18" w15:restartNumberingAfterBreak="0">
     <w:nsid w:val="65704325"/>
     <w:multiLevelType w:val="hybridMultilevel"/>
     <w:tmpl w:val="32B0D5EE"/>
@@ -4746,7 +4968,7 @@
       </w:rPr>
     </w:lvl>
   </w:abstractNum>
-  <w:abstractNum w:abstractNumId="18" w15:restartNumberingAfterBreak="0">
+  <w:abstractNum w:abstractNumId="19" w15:restartNumberingAfterBreak="0">
     <w:nsid w:val="701A771C"/>
     <w:multiLevelType w:val="multilevel"/>
     <w:tmpl w:val="11D8D30C"/>
@@ -4819,7 +5041,7 @@
       <w:lvlJc w:val="left"/>
     </w:lvl>
   </w:abstractNum>
-  <w:abstractNum w:abstractNumId="19" w15:restartNumberingAfterBreak="0">
+  <w:abstractNum w:abstractNumId="20" w15:restartNumberingAfterBreak="0">
     <w:nsid w:val="73474DEB"/>
     <w:multiLevelType w:val="hybridMultilevel"/>
     <w:tmpl w:val="F410D3B4"/>
@@ -4963,13 +5185,13 @@
     <w:abstractNumId w:val="1"/>
   </w:num>
   <w:num w:numId="2" w16cid:durableId="1906454621">
-    <w:abstractNumId w:val="7"/>
+    <w:abstractNumId w:val="8"/>
   </w:num>
   <w:num w:numId="3" w16cid:durableId="588855874">
-    <w:abstractNumId w:val="19"/>
+    <w:abstractNumId w:val="20"/>
   </w:num>
   <w:num w:numId="4" w16cid:durableId="883374526">
-    <w:abstractNumId w:val="17"/>
+    <w:abstractNumId w:val="18"/>
   </w:num>
   <w:num w:numId="5" w16cid:durableId="1834029822">
     <w:abstractNumId w:val="1"/>
@@ -5005,16 +5227,16 @@
     <w:abstractNumId w:val="1"/>
   </w:num>
   <w:num w:numId="16" w16cid:durableId="1627158611">
-    <w:abstractNumId w:val="9"/>
+    <w:abstractNumId w:val="10"/>
   </w:num>
   <w:num w:numId="17" w16cid:durableId="1804808285">
-    <w:abstractNumId w:val="6"/>
+    <w:abstractNumId w:val="7"/>
   </w:num>
   <w:num w:numId="18" w16cid:durableId="387850147">
-    <w:abstractNumId w:val="3"/>
+    <w:abstractNumId w:val="4"/>
   </w:num>
   <w:num w:numId="19" w16cid:durableId="2058235248">
-    <w:abstractNumId w:val="15"/>
+    <w:abstractNumId w:val="16"/>
   </w:num>
   <w:num w:numId="20" w16cid:durableId="1629816958">
     <w:abstractNumId w:val="1"/>
@@ -5029,40 +5251,43 @@
     <w:abstractNumId w:val="1"/>
   </w:num>
   <w:num w:numId="24" w16cid:durableId="2027440724">
+    <w:abstractNumId w:val="12"/>
+  </w:num>
+  <w:num w:numId="25" w16cid:durableId="1167598022">
     <w:abstractNumId w:val="11"/>
   </w:num>
-  <w:num w:numId="25" w16cid:durableId="1167598022">
-    <w:abstractNumId w:val="10"/>
-  </w:num>
   <w:num w:numId="26" w16cid:durableId="1911771995">
-    <w:abstractNumId w:val="4"/>
+    <w:abstractNumId w:val="5"/>
   </w:num>
   <w:num w:numId="27" w16cid:durableId="465465823">
-    <w:abstractNumId w:val="5"/>
+    <w:abstractNumId w:val="6"/>
   </w:num>
   <w:num w:numId="28" w16cid:durableId="1076977272">
-    <w:abstractNumId w:val="16"/>
+    <w:abstractNumId w:val="17"/>
   </w:num>
   <w:num w:numId="29" w16cid:durableId="1646012659">
+    <w:abstractNumId w:val="14"/>
+  </w:num>
+  <w:num w:numId="30" w16cid:durableId="551581697">
+    <w:abstractNumId w:val="19"/>
+  </w:num>
+  <w:num w:numId="31" w16cid:durableId="1449545584">
+    <w:abstractNumId w:val="9"/>
+  </w:num>
+  <w:num w:numId="32" w16cid:durableId="818614104">
     <w:abstractNumId w:val="13"/>
   </w:num>
-  <w:num w:numId="30" w16cid:durableId="551581697">
-    <w:abstractNumId w:val="18"/>
-  </w:num>
-  <w:num w:numId="31" w16cid:durableId="1449545584">
-    <w:abstractNumId w:val="8"/>
-  </w:num>
-  <w:num w:numId="32" w16cid:durableId="818614104">
-    <w:abstractNumId w:val="12"/>
-  </w:num>
   <w:num w:numId="33" w16cid:durableId="1439257892">
-    <w:abstractNumId w:val="14"/>
+    <w:abstractNumId w:val="15"/>
   </w:num>
   <w:num w:numId="34" w16cid:durableId="1974284237">
     <w:abstractNumId w:val="2"/>
   </w:num>
   <w:num w:numId="35" w16cid:durableId="2069066174">
     <w:abstractNumId w:val="0"/>
+  </w:num>
+  <w:num w:numId="36" w16cid:durableId="1806046839">
+    <w:abstractNumId w:val="3"/>
   </w:num>
 </w:numbering>
 </file>

</xml_diff>

<commit_message>
Matt: Added Parts 6 and 7 to Propsed Architecture Document and fixed the git repo with removing External Actors Systems.docx by renaming and readding
</commit_message>
<xml_diff>
--- a/LCOM Documents/Iteration1/LCOMProposedArchitecture.docx
+++ b/LCOM Documents/Iteration1/LCOMProposedArchitecture.docx
@@ -1,6 +1,6 @@
 
 <file path=word/document.xml><?xml version="1.0" encoding="utf-8"?>
-<w:document xmlns:wpc="http://schemas.microsoft.com/office/word/2010/wordprocessingCanvas" xmlns:cx="http://schemas.microsoft.com/office/drawing/2014/chartex" xmlns:cx1="http://schemas.microsoft.com/office/drawing/2015/9/8/chartex" xmlns:cx2="http://schemas.microsoft.com/office/drawing/2015/10/21/chartex" xmlns:cx3="http://schemas.microsoft.com/office/drawing/2016/5/9/chartex" xmlns:cx4="http://schemas.microsoft.com/office/drawing/2016/5/10/chartex" xmlns:cx5="http://schemas.microsoft.com/office/drawing/2016/5/11/chartex" xmlns:cx6="http://schemas.microsoft.com/office/drawing/2016/5/12/chartex" xmlns:cx7="http://schemas.microsoft.com/office/drawing/2016/5/13/chartex" xmlns:cx8="http://schemas.microsoft.com/office/drawing/2016/5/14/chartex" xmlns:mc="http://schemas.openxmlformats.org/markup-compatibility/2006" xmlns:aink="http://schemas.microsoft.com/office/drawing/2016/ink" xmlns:am3d="http://schemas.microsoft.com/office/drawing/2017/model3d" xmlns:o="urn:schemas-microsoft-com:office:office" xmlns:oel="http://schemas.microsoft.com/office/2019/extlst" xmlns:r="http://schemas.openxmlformats.org/officeDocument/2006/relationships" xmlns:m="http://schemas.openxmlformats.org/officeDocument/2006/math" xmlns:v="urn:schemas-microsoft-com:vml" xmlns:wp14="http://schemas.microsoft.com/office/word/2010/wordprocessingDrawing" xmlns:wp="http://schemas.openxmlformats.org/drawingml/2006/wordprocessingDrawing" xmlns:w10="urn:schemas-microsoft-com:office:word" xmlns:w="http://schemas.openxmlformats.org/wordprocessingml/2006/main" xmlns:w14="http://schemas.microsoft.com/office/word/2010/wordml" xmlns:w15="http://schemas.microsoft.com/office/word/2012/wordml" xmlns:w16cex="http://schemas.microsoft.com/office/word/2018/wordml/cex" xmlns:w16cid="http://schemas.microsoft.com/office/word/2016/wordml/cid" xmlns:w16="http://schemas.microsoft.com/office/word/2018/wordml" xmlns:w16du="http://schemas.microsoft.com/office/word/2023/wordml/word16du" xmlns:w16sdtdh="http://schemas.microsoft.com/office/word/2020/wordml/sdtdatahash" xmlns:w16se="http://schemas.microsoft.com/office/word/2015/wordml/symex" xmlns:wpg="http://schemas.microsoft.com/office/word/2010/wordprocessingGroup" xmlns:wpi="http://schemas.microsoft.com/office/word/2010/wordprocessingInk" xmlns:wne="http://schemas.microsoft.com/office/word/2006/wordml" xmlns:wps="http://schemas.microsoft.com/office/word/2010/wordprocessingShape" mc:Ignorable="w14 w15 w16se w16cid w16 w16cex w16sdtdh wp14">
+<w:document xmlns:wpc="http://schemas.microsoft.com/office/word/2010/wordprocessingCanvas" xmlns:cx="http://schemas.microsoft.com/office/drawing/2014/chartex" xmlns:cx1="http://schemas.microsoft.com/office/drawing/2015/9/8/chartex" xmlns:cx2="http://schemas.microsoft.com/office/drawing/2015/10/21/chartex" xmlns:cx3="http://schemas.microsoft.com/office/drawing/2016/5/9/chartex" xmlns:cx4="http://schemas.microsoft.com/office/drawing/2016/5/10/chartex" xmlns:cx5="http://schemas.microsoft.com/office/drawing/2016/5/11/chartex" xmlns:cx6="http://schemas.microsoft.com/office/drawing/2016/5/12/chartex" xmlns:cx7="http://schemas.microsoft.com/office/drawing/2016/5/13/chartex" xmlns:cx8="http://schemas.microsoft.com/office/drawing/2016/5/14/chartex" xmlns:mc="http://schemas.openxmlformats.org/markup-compatibility/2006" xmlns:aink="http://schemas.microsoft.com/office/drawing/2016/ink" xmlns:am3d="http://schemas.microsoft.com/office/drawing/2017/model3d" xmlns:o="urn:schemas-microsoft-com:office:office" xmlns:oel="http://schemas.microsoft.com/office/2019/extlst" xmlns:r="http://schemas.openxmlformats.org/officeDocument/2006/relationships" xmlns:m="http://schemas.openxmlformats.org/officeDocument/2006/math" xmlns:v="urn:schemas-microsoft-com:vml" xmlns:wp14="http://schemas.microsoft.com/office/word/2010/wordprocessingDrawing" xmlns:wp="http://schemas.openxmlformats.org/drawingml/2006/wordprocessingDrawing" xmlns:w10="urn:schemas-microsoft-com:office:word" xmlns:w="http://schemas.openxmlformats.org/wordprocessingml/2006/main" xmlns:w14="http://schemas.microsoft.com/office/word/2010/wordml" xmlns:w15="http://schemas.microsoft.com/office/word/2012/wordml" xmlns:w16cex="http://schemas.microsoft.com/office/word/2018/wordml/cex" xmlns:w16cid="http://schemas.microsoft.com/office/word/2016/wordml/cid" xmlns:w16="http://schemas.microsoft.com/office/word/2018/wordml" xmlns:w16sdtdh="http://schemas.microsoft.com/office/word/2020/wordml/sdtdatahash" xmlns:w16se="http://schemas.microsoft.com/office/word/2015/wordml/symex" xmlns:wpg="http://schemas.microsoft.com/office/word/2010/wordprocessingGroup" xmlns:wpi="http://schemas.microsoft.com/office/word/2010/wordprocessingInk" xmlns:wne="http://schemas.microsoft.com/office/word/2006/wordml" xmlns:wps="http://schemas.microsoft.com/office/word/2010/wordprocessingShape" mc:Ignorable="w14 w15 w16se w16cid w16 w16cex w16sdtdh wp14">
   <w:body>
     <w:p>
       <w:pPr>
@@ -230,19 +230,7 @@
         <w:rPr>
           <w:color w:val="auto"/>
         </w:rPr>
-        <w:t xml:space="preserve">The goals of the architecture are to ensure that the system is scalable, secure, and maintainable. The system must be able to handle </w:t>
-      </w:r>
-      <w:r>
-        <w:rPr>
-          <w:color w:val="auto"/>
-        </w:rPr>
-        <w:t>many</w:t>
-      </w:r>
-      <w:r>
-        <w:rPr>
-          <w:color w:val="auto"/>
-        </w:rPr>
-        <w:t xml:space="preserve"> users, while also providing a high level of performance and responsiveness. Security is a critical concern, and the architecture must be designed to protect user data and prevent unauthorized access. Finally, the system must be easily maintainable, with a clear separation of concerns and well-defined interfaces between components.</w:t>
+        <w:t>The goals of the architecture are to ensure that the system is scalable, secure, and maintainable. The system must be able to handle many users, while also providing a high level of performance and responsiveness. Security is a critical concern, and the architecture must be designed to protect user data and prevent unauthorized access. Finally, the system must be easily maintainable, with a clear separation of concerns and well-defined interfaces between components.</w:t>
       </w:r>
     </w:p>
     <w:p>
@@ -326,19 +314,7 @@
         <w:rPr>
           <w:color w:val="auto"/>
         </w:rPr>
-        <w:t xml:space="preserve">The ADHD Task Manager architecture is driven by </w:t>
-      </w:r>
-      <w:r>
-        <w:rPr>
-          <w:color w:val="auto"/>
-        </w:rPr>
-        <w:t>several</w:t>
-      </w:r>
-      <w:r>
-        <w:rPr>
-          <w:color w:val="auto"/>
-        </w:rPr>
-        <w:t xml:space="preserve"> assumptions and dependencies that shape the design and implementation of the system. These include:</w:t>
+        <w:t>The ADHD Task Manager architecture is driven by several assumptions and dependencies that shape the design and implementation of the system. These include:</w:t>
       </w:r>
     </w:p>
     <w:p>
@@ -428,19 +404,7 @@
         <w:rPr>
           <w:color w:val="auto"/>
         </w:rPr>
-        <w:t xml:space="preserve">Dependency 2: The system must be designed to handle </w:t>
-      </w:r>
-      <w:r>
-        <w:rPr>
-          <w:color w:val="auto"/>
-        </w:rPr>
-        <w:t>many</w:t>
-      </w:r>
-      <w:r>
-        <w:rPr>
-          <w:color w:val="auto"/>
-        </w:rPr>
-        <w:t xml:space="preserve"> users and provide high levels of performance and responsiveness.</w:t>
+        <w:t>Dependency 2: The system must be designed to handle many users and provide high levels of performance and responsiveness.</w:t>
       </w:r>
     </w:p>
     <w:p>
@@ -1119,402 +1083,12 @@
     <w:p>
       <w:pPr>
         <w:pStyle w:val="Heading1"/>
-      </w:pPr>
-      <w:r>
-        <w:t>Architectural Mechanisms</w:t>
-      </w:r>
-    </w:p>
-    <w:p>
-      <w:pPr>
-        <w:pStyle w:val="InfoBlue"/>
-      </w:pPr>
-      <w:r>
-        <w:t xml:space="preserve">[List the architectural mechanisms and describe the current state of each one. Initially, each mechanism may be </w:t>
-      </w:r>
-      <w:r>
-        <w:t xml:space="preserve">only </w:t>
-      </w:r>
-      <w:r>
-        <w:t xml:space="preserve">name and </w:t>
-      </w:r>
-      <w:r>
-        <w:t xml:space="preserve">a </w:t>
-      </w:r>
-      <w:r>
-        <w:t>brief description. They</w:t>
-      </w:r>
-      <w:r>
-        <w:t xml:space="preserve"> wi</w:t>
-      </w:r>
-      <w:r>
-        <w:t>ll evolve until the mechanism is a collaboration or pattern that can be directly applied to some aspect of the design.]</w:t>
-      </w:r>
-    </w:p>
-    <w:p>
-      <w:pPr>
-        <w:pStyle w:val="Heading2"/>
-      </w:pPr>
-      <w:r>
-        <w:t>Architectural Mechanism 1</w:t>
-      </w:r>
-    </w:p>
-    <w:p>
-      <w:pPr>
-        <w:pStyle w:val="InfoBlue"/>
-        <w:ind w:firstLine="360"/>
-      </w:pPr>
-      <w:r>
-        <w:t>[Describe the purpose, attributes, and function of the architectural mechanism.]</w:t>
-      </w:r>
-    </w:p>
-    <w:p>
-      <w:pPr>
-        <w:pStyle w:val="Heading2"/>
-      </w:pPr>
-      <w:r>
-        <w:lastRenderedPageBreak/>
-        <w:t>Architectural Mechanism 2</w:t>
-      </w:r>
-    </w:p>
-    <w:p>
-      <w:pPr>
-        <w:pStyle w:val="InfoBlue"/>
-        <w:ind w:firstLine="360"/>
-      </w:pPr>
-      <w:r>
-        <w:t>[Describe the purpose, attributes, and function of the architectural mechanism.]</w:t>
-      </w:r>
-    </w:p>
-    <w:p>
-      <w:pPr>
-        <w:pStyle w:val="BodyText"/>
-      </w:pPr>
-    </w:p>
-    <w:p>
-      <w:pPr>
-        <w:pStyle w:val="Heading1"/>
-      </w:pPr>
-      <w:r>
-        <w:t xml:space="preserve">Key </w:t>
-      </w:r>
-      <w:r>
-        <w:t>a</w:t>
-      </w:r>
-      <w:r>
-        <w:t>bstractions</w:t>
-      </w:r>
-    </w:p>
-    <w:p>
-      <w:pPr>
-        <w:pStyle w:val="InfoBlue"/>
-      </w:pPr>
-      <w:r>
-        <w:t>[List</w:t>
-      </w:r>
-      <w:r>
-        <w:t xml:space="preserve"> and briefly describe</w:t>
-      </w:r>
-      <w:r>
-        <w:t xml:space="preserve"> the key abstractions of the system. </w:t>
-      </w:r>
-      <w:r>
-        <w:t>This should be a relatively short list of the critical concepts that define the system. The key abstractions will usually translate to the initial analysis classes and important patterns.]</w:t>
-      </w:r>
-    </w:p>
-    <w:p>
-      <w:pPr>
-        <w:pStyle w:val="Heading1"/>
-      </w:pPr>
-      <w:r>
-        <w:t>Layers or architectural framework</w:t>
-      </w:r>
-    </w:p>
-    <w:p>
-      <w:pPr>
-        <w:pStyle w:val="Heading1"/>
         <w:numPr>
           <w:ilvl w:val="0"/>
           <w:numId w:val="0"/>
         </w:numPr>
-        <w:rPr>
-          <w:rFonts w:ascii="Times" w:hAnsi="Times"/>
-          <w:b w:val="0"/>
-          <w:iCs/>
-          <w:sz w:val="20"/>
-        </w:rPr>
-      </w:pPr>
-      <w:r>
-        <w:rPr>
-          <w:rFonts w:ascii="Times" w:hAnsi="Times"/>
-          <w:b w:val="0"/>
-          <w:iCs/>
-          <w:sz w:val="20"/>
-        </w:rPr>
-        <w:t>The ADHD Task Manager mobile app</w:t>
-      </w:r>
-      <w:r>
-        <w:rPr>
-          <w:rFonts w:ascii="Times" w:hAnsi="Times"/>
-          <w:b w:val="0"/>
-          <w:iCs/>
-          <w:sz w:val="20"/>
-        </w:rPr>
-        <w:t>lication</w:t>
-      </w:r>
-      <w:r>
-        <w:rPr>
-          <w:rFonts w:ascii="Times" w:hAnsi="Times"/>
-          <w:b w:val="0"/>
-          <w:iCs/>
-          <w:sz w:val="20"/>
-        </w:rPr>
-        <w:t xml:space="preserve"> will be </w:t>
-      </w:r>
-      <w:r>
-        <w:rPr>
-          <w:rFonts w:ascii="Times" w:hAnsi="Times"/>
-          <w:b w:val="0"/>
-          <w:iCs/>
-          <w:sz w:val="20"/>
-        </w:rPr>
-        <w:t xml:space="preserve">revolved around </w:t>
-      </w:r>
-      <w:r>
-        <w:rPr>
-          <w:rFonts w:ascii="Times" w:hAnsi="Times"/>
-          <w:b w:val="0"/>
-          <w:iCs/>
-          <w:sz w:val="20"/>
-        </w:rPr>
-        <w:t xml:space="preserve">using a structured, </w:t>
-      </w:r>
-      <w:r>
-        <w:rPr>
-          <w:rFonts w:ascii="Times" w:hAnsi="Times"/>
-          <w:b w:val="0"/>
-          <w:iCs/>
-          <w:sz w:val="20"/>
-        </w:rPr>
-        <w:t>multiplex</w:t>
-      </w:r>
-      <w:r>
-        <w:rPr>
-          <w:rFonts w:ascii="Times" w:hAnsi="Times"/>
-          <w:b w:val="0"/>
-          <w:iCs/>
-          <w:sz w:val="20"/>
-        </w:rPr>
-        <w:t xml:space="preserve"> architecture to </w:t>
-      </w:r>
-      <w:r>
-        <w:rPr>
-          <w:rFonts w:ascii="Times" w:hAnsi="Times"/>
-          <w:b w:val="0"/>
-          <w:iCs/>
-          <w:sz w:val="20"/>
-        </w:rPr>
-        <w:t>ensure</w:t>
-      </w:r>
-      <w:r>
-        <w:rPr>
-          <w:rFonts w:ascii="Times" w:hAnsi="Times"/>
-          <w:b w:val="0"/>
-          <w:iCs/>
-          <w:sz w:val="20"/>
-        </w:rPr>
-        <w:t xml:space="preserve"> a </w:t>
-      </w:r>
-      <w:r>
-        <w:rPr>
-          <w:rFonts w:ascii="Times" w:hAnsi="Times"/>
-          <w:b w:val="0"/>
-          <w:iCs/>
-          <w:sz w:val="20"/>
-        </w:rPr>
-        <w:t>compatible</w:t>
-      </w:r>
-      <w:r>
-        <w:rPr>
-          <w:rFonts w:ascii="Times" w:hAnsi="Times"/>
-          <w:b w:val="0"/>
-          <w:iCs/>
-          <w:sz w:val="20"/>
-        </w:rPr>
-        <w:t xml:space="preserve"> and </w:t>
-      </w:r>
-      <w:r>
-        <w:rPr>
-          <w:rFonts w:ascii="Times" w:hAnsi="Times"/>
-          <w:b w:val="0"/>
-          <w:iCs/>
-          <w:sz w:val="20"/>
-        </w:rPr>
-        <w:t>viscidness</w:t>
-      </w:r>
-      <w:r>
-        <w:rPr>
-          <w:rFonts w:ascii="Times" w:hAnsi="Times"/>
-          <w:b w:val="0"/>
-          <w:iCs/>
-          <w:sz w:val="20"/>
-        </w:rPr>
-        <w:t xml:space="preserve"> design. This </w:t>
-      </w:r>
-      <w:r>
-        <w:rPr>
-          <w:rFonts w:ascii="Times" w:hAnsi="Times"/>
-          <w:b w:val="0"/>
-          <w:iCs/>
-          <w:sz w:val="20"/>
-        </w:rPr>
-        <w:t>will</w:t>
-      </w:r>
-      <w:r>
-        <w:rPr>
-          <w:rFonts w:ascii="Times" w:hAnsi="Times"/>
-          <w:b w:val="0"/>
-          <w:iCs/>
-          <w:sz w:val="20"/>
-        </w:rPr>
-        <w:t xml:space="preserve"> allow for </w:t>
-      </w:r>
-      <w:r>
-        <w:rPr>
-          <w:rFonts w:ascii="Times" w:hAnsi="Times"/>
-          <w:b w:val="0"/>
-          <w:iCs/>
-          <w:sz w:val="20"/>
-        </w:rPr>
-        <w:t xml:space="preserve">a </w:t>
-      </w:r>
-      <w:r>
-        <w:rPr>
-          <w:rFonts w:ascii="Times" w:hAnsi="Times"/>
-          <w:b w:val="0"/>
-          <w:iCs/>
-          <w:sz w:val="20"/>
-        </w:rPr>
-        <w:t xml:space="preserve">clear separation of responsibilities, making it </w:t>
-      </w:r>
-      <w:r>
-        <w:rPr>
-          <w:rFonts w:ascii="Times" w:hAnsi="Times"/>
-          <w:b w:val="0"/>
-          <w:iCs/>
-          <w:sz w:val="20"/>
-        </w:rPr>
-        <w:t>easier</w:t>
-      </w:r>
-      <w:r>
-        <w:rPr>
-          <w:rFonts w:ascii="Times" w:hAnsi="Times"/>
-          <w:b w:val="0"/>
-          <w:iCs/>
-          <w:sz w:val="20"/>
-        </w:rPr>
-        <w:t xml:space="preserve"> to create, test, and modify individual </w:t>
-      </w:r>
-      <w:r>
-        <w:rPr>
-          <w:rFonts w:ascii="Times" w:hAnsi="Times"/>
-          <w:b w:val="0"/>
-          <w:iCs/>
-          <w:sz w:val="20"/>
-        </w:rPr>
-        <w:t>parts</w:t>
-      </w:r>
-      <w:r>
-        <w:rPr>
-          <w:rFonts w:ascii="Times" w:hAnsi="Times"/>
-          <w:b w:val="0"/>
-          <w:iCs/>
-          <w:sz w:val="20"/>
-        </w:rPr>
-        <w:t xml:space="preserve"> without </w:t>
-      </w:r>
-      <w:r>
-        <w:rPr>
-          <w:rFonts w:ascii="Times" w:hAnsi="Times"/>
-          <w:b w:val="0"/>
-          <w:iCs/>
-          <w:sz w:val="20"/>
-        </w:rPr>
-        <w:t>altering</w:t>
-      </w:r>
-      <w:r>
-        <w:rPr>
-          <w:rFonts w:ascii="Times" w:hAnsi="Times"/>
-          <w:b w:val="0"/>
-          <w:iCs/>
-          <w:sz w:val="20"/>
-        </w:rPr>
-        <w:t xml:space="preserve"> the </w:t>
-      </w:r>
-      <w:r>
-        <w:rPr>
-          <w:rFonts w:ascii="Times" w:hAnsi="Times"/>
-          <w:b w:val="0"/>
-          <w:iCs/>
-          <w:sz w:val="20"/>
-        </w:rPr>
-        <w:t>main</w:t>
-      </w:r>
-      <w:r>
-        <w:rPr>
-          <w:rFonts w:ascii="Times" w:hAnsi="Times"/>
-          <w:b w:val="0"/>
-          <w:iCs/>
-          <w:sz w:val="20"/>
-        </w:rPr>
-        <w:t xml:space="preserve"> functionality</w:t>
-      </w:r>
-      <w:r>
-        <w:rPr>
-          <w:rFonts w:ascii="Times" w:hAnsi="Times"/>
-          <w:b w:val="0"/>
-          <w:iCs/>
-          <w:sz w:val="20"/>
-        </w:rPr>
-        <w:t xml:space="preserve"> of the development phase</w:t>
-      </w:r>
-      <w:r>
-        <w:rPr>
-          <w:rFonts w:ascii="Times" w:hAnsi="Times"/>
-          <w:b w:val="0"/>
-          <w:iCs/>
-          <w:sz w:val="20"/>
-        </w:rPr>
-        <w:t xml:space="preserve">. The architecture framework will </w:t>
-      </w:r>
-      <w:proofErr w:type="gramStart"/>
-      <w:r>
-        <w:rPr>
-          <w:rFonts w:ascii="Times" w:hAnsi="Times"/>
-          <w:b w:val="0"/>
-          <w:iCs/>
-          <w:sz w:val="20"/>
-        </w:rPr>
-        <w:t>include</w:t>
-      </w:r>
-      <w:r>
-        <w:rPr>
-          <w:rFonts w:ascii="Times" w:hAnsi="Times"/>
-          <w:b w:val="0"/>
-          <w:iCs/>
-          <w:sz w:val="20"/>
-        </w:rPr>
-        <w:t xml:space="preserve">  the</w:t>
-      </w:r>
-      <w:proofErr w:type="gramEnd"/>
-      <w:r>
-        <w:rPr>
-          <w:rFonts w:ascii="Times" w:hAnsi="Times"/>
-          <w:b w:val="0"/>
-          <w:iCs/>
-          <w:sz w:val="20"/>
-        </w:rPr>
-        <w:t xml:space="preserve"> following layers:</w:t>
-      </w:r>
+        <w:ind w:left="360"/>
+      </w:pPr>
     </w:p>
     <w:p>
       <w:pPr>
@@ -1524,177 +1098,607 @@
           <w:numId w:val="0"/>
         </w:numPr>
         <w:ind w:left="360"/>
-        <w:rPr>
-          <w:rFonts w:ascii="Times" w:hAnsi="Times"/>
-          <w:b w:val="0"/>
-          <w:iCs/>
-          <w:sz w:val="20"/>
-        </w:rPr>
-      </w:pPr>
-      <w:r>
-        <w:rPr>
-          <w:rFonts w:ascii="Times" w:hAnsi="Times"/>
-          <w:b w:val="0"/>
-          <w:iCs/>
-          <w:sz w:val="20"/>
-        </w:rPr>
-        <w:t>1.</w:t>
-      </w:r>
-      <w:r>
-        <w:rPr>
-          <w:rFonts w:ascii="Times" w:hAnsi="Times"/>
-          <w:b w:val="0"/>
-          <w:iCs/>
-          <w:sz w:val="20"/>
-        </w:rPr>
-        <w:tab/>
-        <w:t xml:space="preserve">User Interface Layer: This </w:t>
-      </w:r>
-      <w:r>
-        <w:rPr>
-          <w:rFonts w:ascii="Times" w:hAnsi="Times"/>
-          <w:b w:val="0"/>
-          <w:iCs/>
-          <w:sz w:val="20"/>
-        </w:rPr>
-        <w:t xml:space="preserve">will </w:t>
-      </w:r>
+      </w:pPr>
+    </w:p>
+    <w:p>
+      <w:pPr>
+        <w:pStyle w:val="Heading1"/>
+        <w:numPr>
+          <w:ilvl w:val="0"/>
+          <w:numId w:val="0"/>
+        </w:numPr>
+      </w:pPr>
+    </w:p>
+    <w:p/>
+    <w:p/>
+    <w:p>
+      <w:pPr>
+        <w:pStyle w:val="Heading1"/>
+      </w:pPr>
+      <w:r>
+        <w:lastRenderedPageBreak/>
+        <w:t>Architectural Mechanisms</w:t>
+      </w:r>
+    </w:p>
+    <w:p>
+      <w:pPr>
+        <w:pStyle w:val="BodyText"/>
+      </w:pPr>
+    </w:p>
+    <w:p>
+      <w:pPr>
+        <w:pStyle w:val="BodyText"/>
+      </w:pPr>
+      <w:r>
+        <w:t>The ADHD Task Manager will be taking a bottom-up approach when dealing with the architectural mechanisms of the project. This means that when more mechanisms are realized they will be added and implemented.</w:t>
+      </w:r>
+    </w:p>
+    <w:p>
+      <w:pPr>
+        <w:pStyle w:val="Heading2"/>
+      </w:pPr>
+      <w:r>
+        <w:t>Availability</w:t>
+      </w:r>
+    </w:p>
+    <w:p>
+      <w:pPr>
+        <w:pStyle w:val="BodyText"/>
+      </w:pPr>
+      <w:r>
+        <w:t xml:space="preserve">A system to ensure that the application stays up </w:t>
+      </w:r>
+      <w:proofErr w:type="spellStart"/>
       <w:proofErr w:type="gramStart"/>
       <w:r>
-        <w:rPr>
-          <w:rFonts w:ascii="Times" w:hAnsi="Times"/>
-          <w:b w:val="0"/>
-          <w:iCs/>
-          <w:sz w:val="20"/>
-        </w:rPr>
-        <w:t>be</w:t>
-      </w:r>
-      <w:r>
-        <w:rPr>
-          <w:rFonts w:ascii="Times" w:hAnsi="Times"/>
-          <w:b w:val="0"/>
-          <w:iCs/>
-          <w:sz w:val="20"/>
-        </w:rPr>
-        <w:t xml:space="preserve"> in charge of</w:t>
-      </w:r>
+        <w:t>an</w:t>
+      </w:r>
+      <w:proofErr w:type="spellEnd"/>
       <w:proofErr w:type="gramEnd"/>
       <w:r>
-        <w:rPr>
-          <w:rFonts w:ascii="Times" w:hAnsi="Times"/>
-          <w:b w:val="0"/>
-          <w:iCs/>
-          <w:sz w:val="20"/>
-        </w:rPr>
-        <w:t xml:space="preserve"> the app's visual </w:t>
-      </w:r>
-      <w:r>
-        <w:rPr>
-          <w:rFonts w:ascii="Times" w:hAnsi="Times"/>
-          <w:b w:val="0"/>
-          <w:iCs/>
-          <w:sz w:val="20"/>
-        </w:rPr>
-        <w:t>look</w:t>
-      </w:r>
-      <w:r>
-        <w:rPr>
-          <w:rFonts w:ascii="Times" w:hAnsi="Times"/>
-          <w:b w:val="0"/>
-          <w:iCs/>
-          <w:sz w:val="20"/>
-        </w:rPr>
-        <w:t xml:space="preserve"> and user interaction. It </w:t>
-      </w:r>
-      <w:r>
-        <w:rPr>
-          <w:rFonts w:ascii="Times" w:hAnsi="Times"/>
-          <w:b w:val="0"/>
-          <w:iCs/>
-          <w:sz w:val="20"/>
-        </w:rPr>
-        <w:t>includes</w:t>
-      </w:r>
-      <w:r>
-        <w:rPr>
-          <w:rFonts w:ascii="Times" w:hAnsi="Times"/>
-          <w:b w:val="0"/>
-          <w:iCs/>
-          <w:sz w:val="20"/>
-        </w:rPr>
-        <w:t xml:space="preserve"> all necessary UI elements such as buttons, input fields, and menus, as well as their arrangement and </w:t>
-      </w:r>
-      <w:r>
-        <w:rPr>
-          <w:rFonts w:ascii="Times" w:hAnsi="Times"/>
-          <w:b w:val="0"/>
-          <w:iCs/>
-          <w:sz w:val="20"/>
-        </w:rPr>
-        <w:t>visual appearance</w:t>
-      </w:r>
-      <w:r>
-        <w:rPr>
-          <w:rFonts w:ascii="Times" w:hAnsi="Times"/>
-          <w:b w:val="0"/>
-          <w:iCs/>
-          <w:sz w:val="20"/>
-        </w:rPr>
-        <w:t xml:space="preserve">. </w:t>
-      </w:r>
-      <w:r>
-        <w:rPr>
-          <w:rFonts w:ascii="Times" w:hAnsi="Times"/>
-          <w:b w:val="0"/>
-          <w:iCs/>
-          <w:sz w:val="20"/>
-        </w:rPr>
-        <w:t>Also</w:t>
-      </w:r>
-      <w:r>
-        <w:rPr>
-          <w:rFonts w:ascii="Times" w:hAnsi="Times"/>
-          <w:b w:val="0"/>
-          <w:iCs/>
-          <w:sz w:val="20"/>
-        </w:rPr>
-        <w:t xml:space="preserve">, the user interface layer </w:t>
-      </w:r>
-      <w:r>
-        <w:rPr>
-          <w:rFonts w:ascii="Times" w:hAnsi="Times"/>
-          <w:b w:val="0"/>
-          <w:iCs/>
-          <w:sz w:val="20"/>
-        </w:rPr>
-        <w:t>controls</w:t>
-      </w:r>
-      <w:r>
-        <w:rPr>
-          <w:rFonts w:ascii="Times" w:hAnsi="Times"/>
-          <w:b w:val="0"/>
-          <w:iCs/>
-          <w:sz w:val="20"/>
-        </w:rPr>
-        <w:t xml:space="preserve"> user interactions to ensure </w:t>
-      </w:r>
-      <w:r>
-        <w:rPr>
-          <w:rFonts w:ascii="Times" w:hAnsi="Times"/>
-          <w:b w:val="0"/>
-          <w:iCs/>
-          <w:sz w:val="20"/>
-        </w:rPr>
-        <w:t>easy</w:t>
-      </w:r>
-      <w:r>
-        <w:rPr>
-          <w:rFonts w:ascii="Times" w:hAnsi="Times"/>
-          <w:b w:val="0"/>
-          <w:iCs/>
-          <w:sz w:val="20"/>
-        </w:rPr>
-        <w:t xml:space="preserve"> communication between the user and the app.</w:t>
+        <w:t xml:space="preserve"> running over specified percentage of time. The Mechanism will ensure that including planned outages, the system will have minimal downtime.</w:t>
+      </w:r>
+    </w:p>
+    <w:p>
+      <w:pPr>
+        <w:pStyle w:val="Heading2"/>
+      </w:pPr>
+      <w:r>
+        <w:t xml:space="preserve">Archiving </w:t>
+      </w:r>
+    </w:p>
+    <w:p>
+      <w:pPr>
+        <w:pStyle w:val="BodyText"/>
+      </w:pPr>
+      <w:r>
+        <w:t>This mechanism will ensure that data can be moved to storage when it reaches a specific state. In this case, it will include completed tasks as they are no longer active but are still recorded and can be viewed.</w:t>
+      </w:r>
+    </w:p>
+    <w:p>
+      <w:pPr>
+        <w:pStyle w:val="Heading2"/>
+      </w:pPr>
+      <w:r>
+        <w:t>Communicat</w:t>
+      </w:r>
+      <w:r>
+        <w:t>i</w:t>
+      </w:r>
+      <w:r>
+        <w:t>on</w:t>
+      </w:r>
+    </w:p>
+    <w:p>
+      <w:pPr>
+        <w:pStyle w:val="BodyText"/>
+      </w:pPr>
+      <w:r>
+        <w:t xml:space="preserve">The communication mechanism is for all elements that need to communicate with components and servers in other processes or threads. Latency, Synchronicity, size of message and protocol will need to be defined. </w:t>
+      </w:r>
+    </w:p>
+    <w:p>
+      <w:pPr>
+        <w:pStyle w:val="Heading2"/>
+      </w:pPr>
+      <w:r>
+        <w:t>Debugging</w:t>
+      </w:r>
+    </w:p>
+    <w:p>
+      <w:pPr>
+        <w:pStyle w:val="BodyText"/>
+      </w:pPr>
+      <w:r>
+        <w:t>The Debugging mechanism will determine the way classes and operations are tested during creation. This is to ensure the application will be released error free. Debugging software and operational procedures will need to be defined.</w:t>
+      </w:r>
+    </w:p>
+    <w:p>
+      <w:pPr>
+        <w:pStyle w:val="Heading2"/>
+      </w:pPr>
+      <w:r>
+        <w:t>Error Management</w:t>
+      </w:r>
+    </w:p>
+    <w:p>
+      <w:pPr>
+        <w:pStyle w:val="BodyText"/>
+      </w:pPr>
+      <w:r>
+        <w:t xml:space="preserve">The Error Management Mechanism is how the development team will handle errors on a user’s system. </w:t>
+      </w:r>
+      <w:proofErr w:type="gramStart"/>
+      <w:r>
+        <w:t>A</w:t>
+      </w:r>
+      <w:proofErr w:type="gramEnd"/>
+      <w:r>
+        <w:t xml:space="preserve"> Error reports will need to be created and sent back to the developers to analyze and fix to ensure the application works properly and so that it may not happen again.</w:t>
+      </w:r>
+    </w:p>
+    <w:p>
+      <w:pPr>
+        <w:pStyle w:val="Heading2"/>
+      </w:pPr>
+      <w:r>
+        <w:t>Graphics</w:t>
+      </w:r>
+    </w:p>
+    <w:p>
+      <w:pPr>
+        <w:pStyle w:val="BodyText"/>
+      </w:pPr>
+      <w:r>
+        <w:t>This mechanism will describe how the user will see and interact with the interface. Graphics will play a key role in the success of this application, so ensuring smooth and easy to view graphical interface is very important.</w:t>
+      </w:r>
+    </w:p>
+    <w:p>
+      <w:pPr>
+        <w:pStyle w:val="Heading2"/>
+      </w:pPr>
+      <w:r>
+        <w:t>Memory Management</w:t>
+      </w:r>
+    </w:p>
+    <w:p>
+      <w:pPr>
+        <w:pStyle w:val="BodyText"/>
+      </w:pPr>
+      <w:r>
+        <w:t xml:space="preserve">The Memory Management mechanism will efficiently use the device’s RAM and cache. </w:t>
+      </w:r>
+    </w:p>
+    <w:p>
+      <w:pPr>
+        <w:pStyle w:val="Heading2"/>
+      </w:pPr>
+      <w:r>
+        <w:t>Persist</w:t>
+      </w:r>
+      <w:r>
+        <w:t>e</w:t>
+      </w:r>
+      <w:r>
+        <w:t>nce</w:t>
+      </w:r>
+    </w:p>
+    <w:p>
+      <w:pPr>
+        <w:pStyle w:val="BodyText"/>
+      </w:pPr>
+      <w:r>
+        <w:t xml:space="preserve">The persistence mechanism will handle writing and reading of stored data. Almost all code classes will use this mechanism. </w:t>
+      </w:r>
+    </w:p>
+    <w:p>
+      <w:pPr>
+        <w:pStyle w:val="Heading2"/>
+      </w:pPr>
+      <w:r>
+        <w:t>Security</w:t>
+      </w:r>
+    </w:p>
+    <w:p>
+      <w:pPr>
+        <w:pStyle w:val="BodyText"/>
+      </w:pPr>
+      <w:r>
+        <w:t xml:space="preserve">Security mechanisms ensure that </w:t>
+      </w:r>
+      <w:r>
+        <w:t>the data stored on the user’s device remains private. It will also ensure the user is safe while using the application as the application will used online.</w:t>
+      </w:r>
+    </w:p>
+    <w:p>
+      <w:pPr>
+        <w:pStyle w:val="BodyText"/>
+        <w:ind w:left="0"/>
+      </w:pPr>
+    </w:p>
+    <w:p>
+      <w:pPr>
+        <w:pStyle w:val="BodyText"/>
+        <w:ind w:left="0"/>
+      </w:pPr>
+    </w:p>
+    <w:p>
+      <w:pPr>
+        <w:pStyle w:val="Heading1"/>
+      </w:pPr>
+      <w:r>
+        <w:lastRenderedPageBreak/>
+        <w:t xml:space="preserve">Key </w:t>
+      </w:r>
+      <w:r>
+        <w:t>a</w:t>
+      </w:r>
+      <w:r>
+        <w:t>bstractions</w:t>
+      </w:r>
+    </w:p>
+    <w:p>
+      <w:pPr>
+        <w:pStyle w:val="Heading2"/>
+      </w:pPr>
+      <w:r>
+        <w:t>Task</w:t>
+      </w:r>
+    </w:p>
+    <w:p>
+      <w:pPr>
+        <w:pStyle w:val="BodyText"/>
+      </w:pPr>
+      <w:r>
+        <w:t>Is the task the user will need to complete.</w:t>
+      </w:r>
+    </w:p>
+    <w:p>
+      <w:pPr>
+        <w:pStyle w:val="Heading2"/>
+      </w:pPr>
+      <w:r>
+        <w:t>Category</w:t>
+      </w:r>
+    </w:p>
+    <w:p>
+      <w:pPr>
+        <w:pStyle w:val="BodyText"/>
+      </w:pPr>
+      <w:r>
+        <w:t>Is a type of task. This will be used to organize different tasks together.</w:t>
+      </w:r>
+    </w:p>
+    <w:p>
+      <w:pPr>
+        <w:pStyle w:val="Heading2"/>
+      </w:pPr>
+      <w:r>
+        <w:t>Profile</w:t>
+      </w:r>
+    </w:p>
+    <w:p>
+      <w:pPr>
+        <w:pStyle w:val="BodyText"/>
+      </w:pPr>
+      <w:r>
+        <w:t>Is where information about the user will be stored and their achievements and other statistics.</w:t>
+      </w:r>
+    </w:p>
+    <w:p>
+      <w:pPr>
+        <w:pStyle w:val="Heading2"/>
+      </w:pPr>
+      <w:r>
+        <w:t>Rewards</w:t>
+      </w:r>
+    </w:p>
+    <w:p>
+      <w:pPr>
+        <w:pStyle w:val="BodyText"/>
+      </w:pPr>
+      <w:r>
+        <w:t>Is what the user will receive when completing a task.</w:t>
+      </w:r>
+    </w:p>
+    <w:p>
+      <w:pPr>
+        <w:pStyle w:val="BodyText"/>
+      </w:pPr>
+    </w:p>
+    <w:p>
+      <w:pPr>
+        <w:pStyle w:val="Heading1"/>
+      </w:pPr>
+      <w:r>
+        <w:t>Layers or architectural framework</w:t>
+      </w:r>
+    </w:p>
+    <w:p>
+      <w:pPr>
+        <w:pStyle w:val="Heading1"/>
+        <w:numPr>
+          <w:ilvl w:val="0"/>
+          <w:numId w:val="0"/>
+        </w:numPr>
+        <w:rPr>
+          <w:rFonts w:ascii="Times" w:hAnsi="Times"/>
+          <w:b w:val="0"/>
+          <w:iCs/>
+          <w:sz w:val="20"/>
+        </w:rPr>
+      </w:pPr>
+      <w:r>
+        <w:rPr>
+          <w:rFonts w:ascii="Times" w:hAnsi="Times"/>
+          <w:b w:val="0"/>
+          <w:iCs/>
+          <w:sz w:val="20"/>
+        </w:rPr>
+        <w:t>The ADHD Task Manager mobile app</w:t>
+      </w:r>
+      <w:r>
+        <w:rPr>
+          <w:rFonts w:ascii="Times" w:hAnsi="Times"/>
+          <w:b w:val="0"/>
+          <w:iCs/>
+          <w:sz w:val="20"/>
+        </w:rPr>
+        <w:t>lication</w:t>
+      </w:r>
+      <w:r>
+        <w:rPr>
+          <w:rFonts w:ascii="Times" w:hAnsi="Times"/>
+          <w:b w:val="0"/>
+          <w:iCs/>
+          <w:sz w:val="20"/>
+        </w:rPr>
+        <w:t xml:space="preserve"> will be </w:t>
+      </w:r>
+      <w:r>
+        <w:rPr>
+          <w:rFonts w:ascii="Times" w:hAnsi="Times"/>
+          <w:b w:val="0"/>
+          <w:iCs/>
+          <w:sz w:val="20"/>
+        </w:rPr>
+        <w:t xml:space="preserve">revolved around </w:t>
+      </w:r>
+      <w:r>
+        <w:rPr>
+          <w:rFonts w:ascii="Times" w:hAnsi="Times"/>
+          <w:b w:val="0"/>
+          <w:iCs/>
+          <w:sz w:val="20"/>
+        </w:rPr>
+        <w:t xml:space="preserve">using a structured, </w:t>
+      </w:r>
+      <w:r>
+        <w:rPr>
+          <w:rFonts w:ascii="Times" w:hAnsi="Times"/>
+          <w:b w:val="0"/>
+          <w:iCs/>
+          <w:sz w:val="20"/>
+        </w:rPr>
+        <w:t>multiplex</w:t>
+      </w:r>
+      <w:r>
+        <w:rPr>
+          <w:rFonts w:ascii="Times" w:hAnsi="Times"/>
+          <w:b w:val="0"/>
+          <w:iCs/>
+          <w:sz w:val="20"/>
+        </w:rPr>
+        <w:t xml:space="preserve"> architecture to </w:t>
+      </w:r>
+      <w:r>
+        <w:rPr>
+          <w:rFonts w:ascii="Times" w:hAnsi="Times"/>
+          <w:b w:val="0"/>
+          <w:iCs/>
+          <w:sz w:val="20"/>
+        </w:rPr>
+        <w:t>ensure</w:t>
+      </w:r>
+      <w:r>
+        <w:rPr>
+          <w:rFonts w:ascii="Times" w:hAnsi="Times"/>
+          <w:b w:val="0"/>
+          <w:iCs/>
+          <w:sz w:val="20"/>
+        </w:rPr>
+        <w:t xml:space="preserve"> a </w:t>
+      </w:r>
+      <w:r>
+        <w:rPr>
+          <w:rFonts w:ascii="Times" w:hAnsi="Times"/>
+          <w:b w:val="0"/>
+          <w:iCs/>
+          <w:sz w:val="20"/>
+        </w:rPr>
+        <w:t>compatible</w:t>
+      </w:r>
+      <w:r>
+        <w:rPr>
+          <w:rFonts w:ascii="Times" w:hAnsi="Times"/>
+          <w:b w:val="0"/>
+          <w:iCs/>
+          <w:sz w:val="20"/>
+        </w:rPr>
+        <w:t xml:space="preserve"> and </w:t>
+      </w:r>
+      <w:r>
+        <w:rPr>
+          <w:rFonts w:ascii="Times" w:hAnsi="Times"/>
+          <w:b w:val="0"/>
+          <w:iCs/>
+          <w:sz w:val="20"/>
+        </w:rPr>
+        <w:t>viscidness</w:t>
+      </w:r>
+      <w:r>
+        <w:rPr>
+          <w:rFonts w:ascii="Times" w:hAnsi="Times"/>
+          <w:b w:val="0"/>
+          <w:iCs/>
+          <w:sz w:val="20"/>
+        </w:rPr>
+        <w:t xml:space="preserve"> design. This </w:t>
+      </w:r>
+      <w:r>
+        <w:rPr>
+          <w:rFonts w:ascii="Times" w:hAnsi="Times"/>
+          <w:b w:val="0"/>
+          <w:iCs/>
+          <w:sz w:val="20"/>
+        </w:rPr>
+        <w:t>will</w:t>
+      </w:r>
+      <w:r>
+        <w:rPr>
+          <w:rFonts w:ascii="Times" w:hAnsi="Times"/>
+          <w:b w:val="0"/>
+          <w:iCs/>
+          <w:sz w:val="20"/>
+        </w:rPr>
+        <w:t xml:space="preserve"> allow for </w:t>
+      </w:r>
+      <w:r>
+        <w:rPr>
+          <w:rFonts w:ascii="Times" w:hAnsi="Times"/>
+          <w:b w:val="0"/>
+          <w:iCs/>
+          <w:sz w:val="20"/>
+        </w:rPr>
+        <w:t xml:space="preserve">a </w:t>
+      </w:r>
+      <w:r>
+        <w:rPr>
+          <w:rFonts w:ascii="Times" w:hAnsi="Times"/>
+          <w:b w:val="0"/>
+          <w:iCs/>
+          <w:sz w:val="20"/>
+        </w:rPr>
+        <w:t xml:space="preserve">clear separation of responsibilities, making it </w:t>
+      </w:r>
+      <w:r>
+        <w:rPr>
+          <w:rFonts w:ascii="Times" w:hAnsi="Times"/>
+          <w:b w:val="0"/>
+          <w:iCs/>
+          <w:sz w:val="20"/>
+        </w:rPr>
+        <w:t>easier</w:t>
+      </w:r>
+      <w:r>
+        <w:rPr>
+          <w:rFonts w:ascii="Times" w:hAnsi="Times"/>
+          <w:b w:val="0"/>
+          <w:iCs/>
+          <w:sz w:val="20"/>
+        </w:rPr>
+        <w:t xml:space="preserve"> to create, test, and modify individual </w:t>
+      </w:r>
+      <w:r>
+        <w:rPr>
+          <w:rFonts w:ascii="Times" w:hAnsi="Times"/>
+          <w:b w:val="0"/>
+          <w:iCs/>
+          <w:sz w:val="20"/>
+        </w:rPr>
+        <w:t>parts</w:t>
+      </w:r>
+      <w:r>
+        <w:rPr>
+          <w:rFonts w:ascii="Times" w:hAnsi="Times"/>
+          <w:b w:val="0"/>
+          <w:iCs/>
+          <w:sz w:val="20"/>
+        </w:rPr>
+        <w:t xml:space="preserve"> without </w:t>
+      </w:r>
+      <w:r>
+        <w:rPr>
+          <w:rFonts w:ascii="Times" w:hAnsi="Times"/>
+          <w:b w:val="0"/>
+          <w:iCs/>
+          <w:sz w:val="20"/>
+        </w:rPr>
+        <w:t>altering</w:t>
+      </w:r>
+      <w:r>
+        <w:rPr>
+          <w:rFonts w:ascii="Times" w:hAnsi="Times"/>
+          <w:b w:val="0"/>
+          <w:iCs/>
+          <w:sz w:val="20"/>
+        </w:rPr>
+        <w:t xml:space="preserve"> the </w:t>
+      </w:r>
+      <w:r>
+        <w:rPr>
+          <w:rFonts w:ascii="Times" w:hAnsi="Times"/>
+          <w:b w:val="0"/>
+          <w:iCs/>
+          <w:sz w:val="20"/>
+        </w:rPr>
+        <w:t>main</w:t>
+      </w:r>
+      <w:r>
+        <w:rPr>
+          <w:rFonts w:ascii="Times" w:hAnsi="Times"/>
+          <w:b w:val="0"/>
+          <w:iCs/>
+          <w:sz w:val="20"/>
+        </w:rPr>
+        <w:t xml:space="preserve"> functionality</w:t>
+      </w:r>
+      <w:r>
+        <w:rPr>
+          <w:rFonts w:ascii="Times" w:hAnsi="Times"/>
+          <w:b w:val="0"/>
+          <w:iCs/>
+          <w:sz w:val="20"/>
+        </w:rPr>
+        <w:t xml:space="preserve"> of the development phase</w:t>
+      </w:r>
+      <w:r>
+        <w:rPr>
+          <w:rFonts w:ascii="Times" w:hAnsi="Times"/>
+          <w:b w:val="0"/>
+          <w:iCs/>
+          <w:sz w:val="20"/>
+        </w:rPr>
+        <w:t xml:space="preserve">. The architecture framework will </w:t>
+      </w:r>
+      <w:proofErr w:type="gramStart"/>
+      <w:r>
+        <w:rPr>
+          <w:rFonts w:ascii="Times" w:hAnsi="Times"/>
+          <w:b w:val="0"/>
+          <w:iCs/>
+          <w:sz w:val="20"/>
+        </w:rPr>
+        <w:t>include</w:t>
+      </w:r>
+      <w:r>
+        <w:rPr>
+          <w:rFonts w:ascii="Times" w:hAnsi="Times"/>
+          <w:b w:val="0"/>
+          <w:iCs/>
+          <w:sz w:val="20"/>
+        </w:rPr>
+        <w:t xml:space="preserve">  the</w:t>
+      </w:r>
+      <w:proofErr w:type="gramEnd"/>
+      <w:r>
+        <w:rPr>
+          <w:rFonts w:ascii="Times" w:hAnsi="Times"/>
+          <w:b w:val="0"/>
+          <w:iCs/>
+          <w:sz w:val="20"/>
+        </w:rPr>
+        <w:t xml:space="preserve"> following layers:</w:t>
       </w:r>
     </w:p>
     <w:p>
@@ -1719,7 +1723,7 @@
           <w:iCs/>
           <w:sz w:val="20"/>
         </w:rPr>
-        <w:t>2.</w:t>
+        <w:t>1.</w:t>
       </w:r>
       <w:r>
         <w:rPr>
@@ -1729,43 +1733,117 @@
           <w:sz w:val="20"/>
         </w:rPr>
         <w:tab/>
-        <w:t xml:space="preserve">Core Functionality Layer: This </w:t>
-      </w:r>
-      <w:r>
-        <w:rPr>
-          <w:rFonts w:ascii="Times" w:hAnsi="Times"/>
-          <w:b w:val="0"/>
-          <w:iCs/>
-          <w:sz w:val="20"/>
-        </w:rPr>
-        <w:t>will</w:t>
-      </w:r>
-      <w:r>
-        <w:rPr>
-          <w:rFonts w:ascii="Times" w:hAnsi="Times"/>
-          <w:b w:val="0"/>
-          <w:iCs/>
-          <w:sz w:val="20"/>
-        </w:rPr>
-        <w:t xml:space="preserve"> house the ADHD Task Manager app's </w:t>
-      </w:r>
-      <w:r>
-        <w:rPr>
-          <w:rFonts w:ascii="Times" w:hAnsi="Times"/>
-          <w:b w:val="0"/>
-          <w:iCs/>
-          <w:sz w:val="20"/>
-        </w:rPr>
-        <w:t>main</w:t>
-      </w:r>
-      <w:r>
-        <w:rPr>
-          <w:rFonts w:ascii="Times" w:hAnsi="Times"/>
-          <w:b w:val="0"/>
-          <w:iCs/>
-          <w:sz w:val="20"/>
-        </w:rPr>
-        <w:t xml:space="preserve"> features. It </w:t>
+        <w:t xml:space="preserve">User Interface Layer: This </w:t>
+      </w:r>
+      <w:r>
+        <w:rPr>
+          <w:rFonts w:ascii="Times" w:hAnsi="Times"/>
+          <w:b w:val="0"/>
+          <w:iCs/>
+          <w:sz w:val="20"/>
+        </w:rPr>
+        <w:t xml:space="preserve">will </w:t>
+      </w:r>
+      <w:proofErr w:type="gramStart"/>
+      <w:r>
+        <w:rPr>
+          <w:rFonts w:ascii="Times" w:hAnsi="Times"/>
+          <w:b w:val="0"/>
+          <w:iCs/>
+          <w:sz w:val="20"/>
+        </w:rPr>
+        <w:t>be</w:t>
+      </w:r>
+      <w:r>
+        <w:rPr>
+          <w:rFonts w:ascii="Times" w:hAnsi="Times"/>
+          <w:b w:val="0"/>
+          <w:iCs/>
+          <w:sz w:val="20"/>
+        </w:rPr>
+        <w:t xml:space="preserve"> in charge of</w:t>
+      </w:r>
+      <w:proofErr w:type="gramEnd"/>
+      <w:r>
+        <w:rPr>
+          <w:rFonts w:ascii="Times" w:hAnsi="Times"/>
+          <w:b w:val="0"/>
+          <w:iCs/>
+          <w:sz w:val="20"/>
+        </w:rPr>
+        <w:t xml:space="preserve"> the app's visual </w:t>
+      </w:r>
+      <w:r>
+        <w:rPr>
+          <w:rFonts w:ascii="Times" w:hAnsi="Times"/>
+          <w:b w:val="0"/>
+          <w:iCs/>
+          <w:sz w:val="20"/>
+        </w:rPr>
+        <w:t>look</w:t>
+      </w:r>
+      <w:r>
+        <w:rPr>
+          <w:rFonts w:ascii="Times" w:hAnsi="Times"/>
+          <w:b w:val="0"/>
+          <w:iCs/>
+          <w:sz w:val="20"/>
+        </w:rPr>
+        <w:t xml:space="preserve"> and user interaction. It </w:t>
+      </w:r>
+      <w:r>
+        <w:rPr>
+          <w:rFonts w:ascii="Times" w:hAnsi="Times"/>
+          <w:b w:val="0"/>
+          <w:iCs/>
+          <w:sz w:val="20"/>
+        </w:rPr>
+        <w:t>includes</w:t>
+      </w:r>
+      <w:r>
+        <w:rPr>
+          <w:rFonts w:ascii="Times" w:hAnsi="Times"/>
+          <w:b w:val="0"/>
+          <w:iCs/>
+          <w:sz w:val="20"/>
+        </w:rPr>
+        <w:t xml:space="preserve"> all necessary UI elements such as buttons, input fields, and menus, as well as their arrangement and </w:t>
+      </w:r>
+      <w:r>
+        <w:rPr>
+          <w:rFonts w:ascii="Times" w:hAnsi="Times"/>
+          <w:b w:val="0"/>
+          <w:iCs/>
+          <w:sz w:val="20"/>
+        </w:rPr>
+        <w:t>visual appearance</w:t>
+      </w:r>
+      <w:r>
+        <w:rPr>
+          <w:rFonts w:ascii="Times" w:hAnsi="Times"/>
+          <w:b w:val="0"/>
+          <w:iCs/>
+          <w:sz w:val="20"/>
+        </w:rPr>
+        <w:t xml:space="preserve">. </w:t>
+      </w:r>
+      <w:r>
+        <w:rPr>
+          <w:rFonts w:ascii="Times" w:hAnsi="Times"/>
+          <w:b w:val="0"/>
+          <w:iCs/>
+          <w:sz w:val="20"/>
+        </w:rPr>
+        <w:t>Also</w:t>
+      </w:r>
+      <w:r>
+        <w:rPr>
+          <w:rFonts w:ascii="Times" w:hAnsi="Times"/>
+          <w:b w:val="0"/>
+          <w:iCs/>
+          <w:sz w:val="20"/>
+        </w:rPr>
+        <w:t xml:space="preserve">, the user interface layer </w:t>
       </w:r>
       <w:r>
         <w:rPr>
@@ -1783,79 +1861,25 @@
           <w:iCs/>
           <w:sz w:val="20"/>
         </w:rPr>
-        <w:t xml:space="preserve"> tasks like creating, prioritizing, scheduling, setting reminders, and monitoring the progress</w:t>
-      </w:r>
-      <w:r>
-        <w:rPr>
-          <w:rFonts w:ascii="Times" w:hAnsi="Times"/>
-          <w:b w:val="0"/>
-          <w:iCs/>
-          <w:sz w:val="20"/>
-        </w:rPr>
-        <w:t xml:space="preserve"> of users</w:t>
-      </w:r>
-      <w:r>
-        <w:rPr>
-          <w:rFonts w:ascii="Times" w:hAnsi="Times"/>
-          <w:b w:val="0"/>
-          <w:iCs/>
-          <w:sz w:val="20"/>
-        </w:rPr>
-        <w:t xml:space="preserve">. </w:t>
-      </w:r>
-      <w:r>
-        <w:rPr>
-          <w:rFonts w:ascii="Times" w:hAnsi="Times"/>
-          <w:b w:val="0"/>
-          <w:iCs/>
-          <w:sz w:val="20"/>
-        </w:rPr>
-        <w:t>Additionally</w:t>
-      </w:r>
-      <w:r>
-        <w:rPr>
-          <w:rFonts w:ascii="Times" w:hAnsi="Times"/>
-          <w:b w:val="0"/>
-          <w:iCs/>
-          <w:sz w:val="20"/>
-        </w:rPr>
-        <w:t xml:space="preserve">, the core functionality layer </w:t>
-      </w:r>
-      <w:r>
-        <w:rPr>
-          <w:rFonts w:ascii="Times" w:hAnsi="Times"/>
-          <w:b w:val="0"/>
-          <w:iCs/>
-          <w:sz w:val="20"/>
-        </w:rPr>
-        <w:t>enables</w:t>
-      </w:r>
-      <w:r>
-        <w:rPr>
-          <w:rFonts w:ascii="Times" w:hAnsi="Times"/>
-          <w:b w:val="0"/>
-          <w:iCs/>
-          <w:sz w:val="20"/>
-        </w:rPr>
-        <w:t xml:space="preserve"> user inputs, </w:t>
-      </w:r>
-      <w:r>
-        <w:rPr>
-          <w:rFonts w:ascii="Times" w:hAnsi="Times"/>
-          <w:b w:val="0"/>
-          <w:iCs/>
-          <w:sz w:val="20"/>
-        </w:rPr>
-        <w:t>ensuring</w:t>
-      </w:r>
-      <w:r>
-        <w:rPr>
-          <w:rFonts w:ascii="Times" w:hAnsi="Times"/>
-          <w:b w:val="0"/>
-          <w:iCs/>
-          <w:sz w:val="20"/>
-        </w:rPr>
-        <w:t xml:space="preserve"> that the information provided by users is accurate and consistent.</w:t>
+        <w:t xml:space="preserve"> user interactions to ensure </w:t>
+      </w:r>
+      <w:r>
+        <w:rPr>
+          <w:rFonts w:ascii="Times" w:hAnsi="Times"/>
+          <w:b w:val="0"/>
+          <w:iCs/>
+          <w:sz w:val="20"/>
+        </w:rPr>
+        <w:t>easy</w:t>
+      </w:r>
+      <w:r>
+        <w:rPr>
+          <w:rFonts w:ascii="Times" w:hAnsi="Times"/>
+          <w:b w:val="0"/>
+          <w:iCs/>
+          <w:sz w:val="20"/>
+        </w:rPr>
+        <w:t xml:space="preserve"> communication between the user and the app.</w:t>
       </w:r>
     </w:p>
     <w:p>
@@ -1880,7 +1904,7 @@
           <w:iCs/>
           <w:sz w:val="20"/>
         </w:rPr>
-        <w:t>3.</w:t>
+        <w:t>2.</w:t>
       </w:r>
       <w:r>
         <w:rPr>
@@ -1890,7 +1914,7 @@
           <w:sz w:val="20"/>
         </w:rPr>
         <w:tab/>
-        <w:t xml:space="preserve">Data Management Layer: This </w:t>
+        <w:t xml:space="preserve">Core Functionality Layer: This </w:t>
       </w:r>
       <w:r>
         <w:rPr>
@@ -1908,108 +1932,115 @@
           <w:iCs/>
           <w:sz w:val="20"/>
         </w:rPr>
-        <w:t xml:space="preserve"> </w:t>
-      </w:r>
-      <w:proofErr w:type="spellStart"/>
-      <w:r>
-        <w:rPr>
-          <w:rFonts w:ascii="Times" w:hAnsi="Times"/>
-          <w:b w:val="0"/>
-          <w:iCs/>
-          <w:sz w:val="20"/>
-        </w:rPr>
-        <w:t>focus</w:t>
-      </w:r>
-      <w:r>
-        <w:rPr>
-          <w:rFonts w:ascii="Times" w:hAnsi="Times"/>
-          <w:b w:val="0"/>
-          <w:iCs/>
-          <w:sz w:val="20"/>
-        </w:rPr>
-        <w:t>e</w:t>
-      </w:r>
-      <w:proofErr w:type="spellEnd"/>
-      <w:r>
-        <w:rPr>
-          <w:rFonts w:ascii="Times" w:hAnsi="Times"/>
-          <w:b w:val="0"/>
-          <w:iCs/>
-          <w:sz w:val="20"/>
-        </w:rPr>
-        <w:t xml:space="preserve"> on handling the app's data storage and retrieval. It communicates with the selected database or storage system to save user information, such as tasks, schedules, and preferences. The data management layer </w:t>
-      </w:r>
-      <w:r>
-        <w:rPr>
-          <w:rFonts w:ascii="Times" w:hAnsi="Times"/>
-          <w:b w:val="0"/>
-          <w:iCs/>
-          <w:sz w:val="20"/>
-        </w:rPr>
-        <w:t>hides</w:t>
-      </w:r>
-      <w:r>
-        <w:rPr>
-          <w:rFonts w:ascii="Times" w:hAnsi="Times"/>
-          <w:b w:val="0"/>
-          <w:iCs/>
-          <w:sz w:val="20"/>
-        </w:rPr>
-        <w:t xml:space="preserve"> the underlying storage technology, </w:t>
-      </w:r>
-      <w:r>
-        <w:rPr>
-          <w:rFonts w:ascii="Times" w:hAnsi="Times"/>
-          <w:b w:val="0"/>
-          <w:iCs/>
-          <w:sz w:val="20"/>
-        </w:rPr>
-        <w:t>creating a simple</w:t>
-      </w:r>
-      <w:r>
-        <w:rPr>
-          <w:rFonts w:ascii="Times" w:hAnsi="Times"/>
-          <w:b w:val="0"/>
-          <w:iCs/>
-          <w:sz w:val="20"/>
-        </w:rPr>
-        <w:t xml:space="preserve"> transition to a</w:t>
-      </w:r>
-      <w:r>
-        <w:rPr>
-          <w:rFonts w:ascii="Times" w:hAnsi="Times"/>
-          <w:b w:val="0"/>
-          <w:iCs/>
-          <w:sz w:val="20"/>
-        </w:rPr>
-        <w:t xml:space="preserve">n alternative </w:t>
-      </w:r>
-      <w:r>
-        <w:rPr>
-          <w:rFonts w:ascii="Times" w:hAnsi="Times"/>
-          <w:b w:val="0"/>
-          <w:iCs/>
-          <w:sz w:val="20"/>
-        </w:rPr>
-        <w:t xml:space="preserve">storage solution if </w:t>
-      </w:r>
-      <w:r>
-        <w:rPr>
-          <w:rFonts w:ascii="Times" w:hAnsi="Times"/>
-          <w:b w:val="0"/>
-          <w:iCs/>
-          <w:sz w:val="20"/>
-        </w:rPr>
-        <w:t>required</w:t>
-      </w:r>
-      <w:r>
-        <w:rPr>
-          <w:rFonts w:ascii="Times" w:hAnsi="Times"/>
-          <w:b w:val="0"/>
-          <w:iCs/>
-          <w:sz w:val="20"/>
-        </w:rPr>
-        <w:t>.</w:t>
+        <w:t xml:space="preserve"> house the ADHD Task Manager app's </w:t>
+      </w:r>
+      <w:r>
+        <w:rPr>
+          <w:rFonts w:ascii="Times" w:hAnsi="Times"/>
+          <w:b w:val="0"/>
+          <w:iCs/>
+          <w:sz w:val="20"/>
+        </w:rPr>
+        <w:t>main</w:t>
+      </w:r>
+      <w:r>
+        <w:rPr>
+          <w:rFonts w:ascii="Times" w:hAnsi="Times"/>
+          <w:b w:val="0"/>
+          <w:iCs/>
+          <w:sz w:val="20"/>
+        </w:rPr>
+        <w:t xml:space="preserve"> features. It </w:t>
+      </w:r>
+      <w:r>
+        <w:rPr>
+          <w:rFonts w:ascii="Times" w:hAnsi="Times"/>
+          <w:b w:val="0"/>
+          <w:iCs/>
+          <w:sz w:val="20"/>
+        </w:rPr>
+        <w:t>controls</w:t>
+      </w:r>
+      <w:r>
+        <w:rPr>
+          <w:rFonts w:ascii="Times" w:hAnsi="Times"/>
+          <w:b w:val="0"/>
+          <w:iCs/>
+          <w:sz w:val="20"/>
+        </w:rPr>
+        <w:t xml:space="preserve"> tasks like creating, prioritizing, scheduling, setting reminders, and monitoring the progress</w:t>
+      </w:r>
+      <w:r>
+        <w:rPr>
+          <w:rFonts w:ascii="Times" w:hAnsi="Times"/>
+          <w:b w:val="0"/>
+          <w:iCs/>
+          <w:sz w:val="20"/>
+        </w:rPr>
+        <w:t xml:space="preserve"> of users</w:t>
+      </w:r>
+      <w:r>
+        <w:rPr>
+          <w:rFonts w:ascii="Times" w:hAnsi="Times"/>
+          <w:b w:val="0"/>
+          <w:iCs/>
+          <w:sz w:val="20"/>
+        </w:rPr>
+        <w:t xml:space="preserve">. </w:t>
+      </w:r>
+      <w:r>
+        <w:rPr>
+          <w:rFonts w:ascii="Times" w:hAnsi="Times"/>
+          <w:b w:val="0"/>
+          <w:iCs/>
+          <w:sz w:val="20"/>
+        </w:rPr>
+        <w:t>Additionally</w:t>
+      </w:r>
+      <w:r>
+        <w:rPr>
+          <w:rFonts w:ascii="Times" w:hAnsi="Times"/>
+          <w:b w:val="0"/>
+          <w:iCs/>
+          <w:sz w:val="20"/>
+        </w:rPr>
+        <w:t xml:space="preserve">, the core functionality layer </w:t>
+      </w:r>
+      <w:r>
+        <w:rPr>
+          <w:rFonts w:ascii="Times" w:hAnsi="Times"/>
+          <w:b w:val="0"/>
+          <w:iCs/>
+          <w:sz w:val="20"/>
+        </w:rPr>
+        <w:t>enables</w:t>
+      </w:r>
+      <w:r>
+        <w:rPr>
+          <w:rFonts w:ascii="Times" w:hAnsi="Times"/>
+          <w:b w:val="0"/>
+          <w:iCs/>
+          <w:sz w:val="20"/>
+        </w:rPr>
+        <w:t xml:space="preserve"> user inputs, </w:t>
+      </w:r>
+      <w:r>
+        <w:rPr>
+          <w:rFonts w:ascii="Times" w:hAnsi="Times"/>
+          <w:b w:val="0"/>
+          <w:iCs/>
+          <w:sz w:val="20"/>
+        </w:rPr>
+        <w:t>ensuring</w:t>
+      </w:r>
+      <w:r>
+        <w:rPr>
+          <w:rFonts w:ascii="Times" w:hAnsi="Times"/>
+          <w:b w:val="0"/>
+          <w:iCs/>
+          <w:sz w:val="20"/>
+        </w:rPr>
+        <w:t xml:space="preserve"> that the information provided by users is accurate and consistent.</w:t>
       </w:r>
     </w:p>
     <w:p>
@@ -2034,7 +2065,7 @@
           <w:iCs/>
           <w:sz w:val="20"/>
         </w:rPr>
-        <w:t>4.</w:t>
+        <w:t>3.</w:t>
       </w:r>
       <w:r>
         <w:rPr>
@@ -2044,99 +2075,126 @@
           <w:sz w:val="20"/>
         </w:rPr>
         <w:tab/>
-        <w:t xml:space="preserve">External Services Layer: This </w:t>
-      </w:r>
-      <w:r>
-        <w:rPr>
-          <w:rFonts w:ascii="Times" w:hAnsi="Times"/>
-          <w:b w:val="0"/>
-          <w:iCs/>
-          <w:sz w:val="20"/>
-        </w:rPr>
-        <w:t>area is</w:t>
-      </w:r>
-      <w:r>
-        <w:rPr>
-          <w:rFonts w:ascii="Times" w:hAnsi="Times"/>
-          <w:b w:val="0"/>
-          <w:iCs/>
-          <w:sz w:val="20"/>
-        </w:rPr>
-        <w:t xml:space="preserve"> responsible for integrating external services and APIs, like calendar synchronization, notifications, and </w:t>
-      </w:r>
-      <w:proofErr w:type="gramStart"/>
-      <w:r>
-        <w:rPr>
-          <w:rFonts w:ascii="Times" w:hAnsi="Times"/>
-          <w:b w:val="0"/>
-          <w:iCs/>
-          <w:sz w:val="20"/>
-        </w:rPr>
-        <w:t>third party</w:t>
-      </w:r>
-      <w:proofErr w:type="gramEnd"/>
-      <w:r>
-        <w:rPr>
-          <w:rFonts w:ascii="Times" w:hAnsi="Times"/>
-          <w:b w:val="0"/>
-          <w:iCs/>
-          <w:sz w:val="20"/>
-        </w:rPr>
-        <w:t xml:space="preserve"> productivity </w:t>
-      </w:r>
-      <w:r>
-        <w:rPr>
-          <w:rFonts w:ascii="Times" w:hAnsi="Times"/>
-          <w:b w:val="0"/>
-          <w:iCs/>
-          <w:sz w:val="20"/>
-        </w:rPr>
-        <w:t>uses</w:t>
-      </w:r>
-      <w:r>
-        <w:rPr>
-          <w:rFonts w:ascii="Times" w:hAnsi="Times"/>
-          <w:b w:val="0"/>
-          <w:iCs/>
-          <w:sz w:val="20"/>
-        </w:rPr>
-        <w:t xml:space="preserve">. By </w:t>
-      </w:r>
-      <w:r>
-        <w:rPr>
-          <w:rFonts w:ascii="Times" w:hAnsi="Times"/>
-          <w:b w:val="0"/>
-          <w:iCs/>
-          <w:sz w:val="20"/>
-        </w:rPr>
-        <w:t>managing</w:t>
-      </w:r>
-      <w:r>
-        <w:rPr>
-          <w:rFonts w:ascii="Times" w:hAnsi="Times"/>
-          <w:b w:val="0"/>
-          <w:iCs/>
-          <w:sz w:val="20"/>
-        </w:rPr>
-        <w:t xml:space="preserve"> a specific layer for integration functions, the app can easily incorporate new </w:t>
-      </w:r>
-      <w:r>
-        <w:rPr>
-          <w:rFonts w:ascii="Times" w:hAnsi="Times"/>
-          <w:b w:val="0"/>
-          <w:iCs/>
-          <w:sz w:val="20"/>
-        </w:rPr>
-        <w:t>parts</w:t>
-      </w:r>
-      <w:r>
-        <w:rPr>
-          <w:rFonts w:ascii="Times" w:hAnsi="Times"/>
-          <w:b w:val="0"/>
-          <w:iCs/>
-          <w:sz w:val="20"/>
-        </w:rPr>
-        <w:t xml:space="preserve"> without affecting the existing system.</w:t>
+        <w:t xml:space="preserve">Data Management Layer: This </w:t>
+      </w:r>
+      <w:r>
+        <w:rPr>
+          <w:rFonts w:ascii="Times" w:hAnsi="Times"/>
+          <w:b w:val="0"/>
+          <w:iCs/>
+          <w:sz w:val="20"/>
+        </w:rPr>
+        <w:t>will</w:t>
+      </w:r>
+      <w:r>
+        <w:rPr>
+          <w:rFonts w:ascii="Times" w:hAnsi="Times"/>
+          <w:b w:val="0"/>
+          <w:iCs/>
+          <w:sz w:val="20"/>
+        </w:rPr>
+        <w:t xml:space="preserve"> </w:t>
+      </w:r>
+      <w:proofErr w:type="spellStart"/>
+      <w:r>
+        <w:rPr>
+          <w:rFonts w:ascii="Times" w:hAnsi="Times"/>
+          <w:b w:val="0"/>
+          <w:iCs/>
+          <w:sz w:val="20"/>
+        </w:rPr>
+        <w:t>focus</w:t>
+      </w:r>
+      <w:r>
+        <w:rPr>
+          <w:rFonts w:ascii="Times" w:hAnsi="Times"/>
+          <w:b w:val="0"/>
+          <w:iCs/>
+          <w:sz w:val="20"/>
+        </w:rPr>
+        <w:t>e</w:t>
+      </w:r>
+      <w:proofErr w:type="spellEnd"/>
+      <w:r>
+        <w:rPr>
+          <w:rFonts w:ascii="Times" w:hAnsi="Times"/>
+          <w:b w:val="0"/>
+          <w:iCs/>
+          <w:sz w:val="20"/>
+        </w:rPr>
+        <w:t xml:space="preserve"> on handling the app's data storage and retrieval. It communicates with the selected database or storage system to save user information, such as tasks, schedules, and preferences. The data management layer </w:t>
+      </w:r>
+      <w:r>
+        <w:rPr>
+          <w:rFonts w:ascii="Times" w:hAnsi="Times"/>
+          <w:b w:val="0"/>
+          <w:iCs/>
+          <w:sz w:val="20"/>
+        </w:rPr>
+        <w:t>hides</w:t>
+      </w:r>
+      <w:r>
+        <w:rPr>
+          <w:rFonts w:ascii="Times" w:hAnsi="Times"/>
+          <w:b w:val="0"/>
+          <w:iCs/>
+          <w:sz w:val="20"/>
+        </w:rPr>
+        <w:t xml:space="preserve"> the underlying storage technology, </w:t>
+      </w:r>
+      <w:r>
+        <w:rPr>
+          <w:rFonts w:ascii="Times" w:hAnsi="Times"/>
+          <w:b w:val="0"/>
+          <w:iCs/>
+          <w:sz w:val="20"/>
+        </w:rPr>
+        <w:t>creating a simple</w:t>
+      </w:r>
+      <w:r>
+        <w:rPr>
+          <w:rFonts w:ascii="Times" w:hAnsi="Times"/>
+          <w:b w:val="0"/>
+          <w:iCs/>
+          <w:sz w:val="20"/>
+        </w:rPr>
+        <w:t xml:space="preserve"> transition to a</w:t>
+      </w:r>
+      <w:r>
+        <w:rPr>
+          <w:rFonts w:ascii="Times" w:hAnsi="Times"/>
+          <w:b w:val="0"/>
+          <w:iCs/>
+          <w:sz w:val="20"/>
+        </w:rPr>
+        <w:t xml:space="preserve">n alternative </w:t>
+      </w:r>
+      <w:r>
+        <w:rPr>
+          <w:rFonts w:ascii="Times" w:hAnsi="Times"/>
+          <w:b w:val="0"/>
+          <w:iCs/>
+          <w:sz w:val="20"/>
+        </w:rPr>
+        <w:t xml:space="preserve">storage solution if </w:t>
+      </w:r>
+      <w:r>
+        <w:rPr>
+          <w:rFonts w:ascii="Times" w:hAnsi="Times"/>
+          <w:b w:val="0"/>
+          <w:iCs/>
+          <w:sz w:val="20"/>
+        </w:rPr>
+        <w:t>required</w:t>
+      </w:r>
+      <w:r>
+        <w:rPr>
+          <w:rFonts w:ascii="Times" w:hAnsi="Times"/>
+          <w:b w:val="0"/>
+          <w:iCs/>
+          <w:sz w:val="20"/>
+        </w:rPr>
+        <w:t>.</w:t>
       </w:r>
     </w:p>
     <w:p>
@@ -2161,6 +2219,133 @@
           <w:iCs/>
           <w:sz w:val="20"/>
         </w:rPr>
+        <w:t>4.</w:t>
+      </w:r>
+      <w:r>
+        <w:rPr>
+          <w:rFonts w:ascii="Times" w:hAnsi="Times"/>
+          <w:b w:val="0"/>
+          <w:iCs/>
+          <w:sz w:val="20"/>
+        </w:rPr>
+        <w:tab/>
+        <w:t xml:space="preserve">External Services Layer: This </w:t>
+      </w:r>
+      <w:r>
+        <w:rPr>
+          <w:rFonts w:ascii="Times" w:hAnsi="Times"/>
+          <w:b w:val="0"/>
+          <w:iCs/>
+          <w:sz w:val="20"/>
+        </w:rPr>
+        <w:t>area is</w:t>
+      </w:r>
+      <w:r>
+        <w:rPr>
+          <w:rFonts w:ascii="Times" w:hAnsi="Times"/>
+          <w:b w:val="0"/>
+          <w:iCs/>
+          <w:sz w:val="20"/>
+        </w:rPr>
+        <w:t xml:space="preserve"> responsible for integrating external services and APIs, like calendar synchronization, notifications, and </w:t>
+      </w:r>
+      <w:proofErr w:type="gramStart"/>
+      <w:r>
+        <w:rPr>
+          <w:rFonts w:ascii="Times" w:hAnsi="Times"/>
+          <w:b w:val="0"/>
+          <w:iCs/>
+          <w:sz w:val="20"/>
+        </w:rPr>
+        <w:t>third party</w:t>
+      </w:r>
+      <w:proofErr w:type="gramEnd"/>
+      <w:r>
+        <w:rPr>
+          <w:rFonts w:ascii="Times" w:hAnsi="Times"/>
+          <w:b w:val="0"/>
+          <w:iCs/>
+          <w:sz w:val="20"/>
+        </w:rPr>
+        <w:t xml:space="preserve"> productivity </w:t>
+      </w:r>
+      <w:r>
+        <w:rPr>
+          <w:rFonts w:ascii="Times" w:hAnsi="Times"/>
+          <w:b w:val="0"/>
+          <w:iCs/>
+          <w:sz w:val="20"/>
+        </w:rPr>
+        <w:t>uses</w:t>
+      </w:r>
+      <w:r>
+        <w:rPr>
+          <w:rFonts w:ascii="Times" w:hAnsi="Times"/>
+          <w:b w:val="0"/>
+          <w:iCs/>
+          <w:sz w:val="20"/>
+        </w:rPr>
+        <w:t xml:space="preserve">. By </w:t>
+      </w:r>
+      <w:r>
+        <w:rPr>
+          <w:rFonts w:ascii="Times" w:hAnsi="Times"/>
+          <w:b w:val="0"/>
+          <w:iCs/>
+          <w:sz w:val="20"/>
+        </w:rPr>
+        <w:t>managing</w:t>
+      </w:r>
+      <w:r>
+        <w:rPr>
+          <w:rFonts w:ascii="Times" w:hAnsi="Times"/>
+          <w:b w:val="0"/>
+          <w:iCs/>
+          <w:sz w:val="20"/>
+        </w:rPr>
+        <w:t xml:space="preserve"> a specific layer for integration functions, the app can easily incorporate new </w:t>
+      </w:r>
+      <w:r>
+        <w:rPr>
+          <w:rFonts w:ascii="Times" w:hAnsi="Times"/>
+          <w:b w:val="0"/>
+          <w:iCs/>
+          <w:sz w:val="20"/>
+        </w:rPr>
+        <w:t>parts</w:t>
+      </w:r>
+      <w:r>
+        <w:rPr>
+          <w:rFonts w:ascii="Times" w:hAnsi="Times"/>
+          <w:b w:val="0"/>
+          <w:iCs/>
+          <w:sz w:val="20"/>
+        </w:rPr>
+        <w:t xml:space="preserve"> without affecting the existing system.</w:t>
+      </w:r>
+    </w:p>
+    <w:p>
+      <w:pPr>
+        <w:pStyle w:val="Heading1"/>
+        <w:numPr>
+          <w:ilvl w:val="0"/>
+          <w:numId w:val="0"/>
+        </w:numPr>
+        <w:ind w:left="360"/>
+        <w:rPr>
+          <w:rFonts w:ascii="Times" w:hAnsi="Times"/>
+          <w:b w:val="0"/>
+          <w:iCs/>
+          <w:sz w:val="20"/>
+        </w:rPr>
+      </w:pPr>
+      <w:r>
+        <w:rPr>
+          <w:rFonts w:ascii="Times" w:hAnsi="Times"/>
+          <w:b w:val="0"/>
+          <w:iCs/>
+          <w:sz w:val="20"/>
+        </w:rPr>
         <w:t>5.</w:t>
       </w:r>
       <w:r>
@@ -2419,6 +2604,7 @@
         <w:pStyle w:val="ListBullet"/>
       </w:pPr>
       <w:r>
+        <w:lastRenderedPageBreak/>
         <w:t xml:space="preserve">Logical </w:t>
       </w:r>
       <w:r>
@@ -2493,11 +2679,7 @@
         <w:t>points</w:t>
       </w:r>
       <w:r>
-        <w:t xml:space="preserve"> and the processes, threads, and </w:t>
-      </w:r>
-      <w:r>
-        <w:lastRenderedPageBreak/>
-        <w:t xml:space="preserve">components that run on those </w:t>
+        <w:t xml:space="preserve"> and the processes, threads, and components that run on those </w:t>
       </w:r>
       <w:r>
         <w:t>points</w:t>
@@ -2689,7 +2871,7 @@
 </file>
 
 <file path=word/endnotes.xml><?xml version="1.0" encoding="utf-8"?>
-<w:endnotes xmlns:wpc="http://schemas.microsoft.com/office/word/2010/wordprocessingCanvas" xmlns:cx="http://schemas.microsoft.com/office/drawing/2014/chartex" xmlns:cx1="http://schemas.microsoft.com/office/drawing/2015/9/8/chartex" xmlns:cx2="http://schemas.microsoft.com/office/drawing/2015/10/21/chartex" xmlns:cx3="http://schemas.microsoft.com/office/drawing/2016/5/9/chartex" xmlns:cx4="http://schemas.microsoft.com/office/drawing/2016/5/10/chartex" xmlns:cx5="http://schemas.microsoft.com/office/drawing/2016/5/11/chartex" xmlns:cx6="http://schemas.microsoft.com/office/drawing/2016/5/12/chartex" xmlns:cx7="http://schemas.microsoft.com/office/drawing/2016/5/13/chartex" xmlns:cx8="http://schemas.microsoft.com/office/drawing/2016/5/14/chartex" xmlns:mc="http://schemas.openxmlformats.org/markup-compatibility/2006" xmlns:aink="http://schemas.microsoft.com/office/drawing/2016/ink" xmlns:am3d="http://schemas.microsoft.com/office/drawing/2017/model3d" xmlns:o="urn:schemas-microsoft-com:office:office" xmlns:oel="http://schemas.microsoft.com/office/2019/extlst" xmlns:r="http://schemas.openxmlformats.org/officeDocument/2006/relationships" xmlns:m="http://schemas.openxmlformats.org/officeDocument/2006/math" xmlns:v="urn:schemas-microsoft-com:vml" xmlns:wp14="http://schemas.microsoft.com/office/word/2010/wordprocessingDrawing" xmlns:wp="http://schemas.openxmlformats.org/drawingml/2006/wordprocessingDrawing" xmlns:w10="urn:schemas-microsoft-com:office:word" xmlns:w="http://schemas.openxmlformats.org/wordprocessingml/2006/main" xmlns:w14="http://schemas.microsoft.com/office/word/2010/wordml" xmlns:w15="http://schemas.microsoft.com/office/word/2012/wordml" xmlns:w16cex="http://schemas.microsoft.com/office/word/2018/wordml/cex" xmlns:w16cid="http://schemas.microsoft.com/office/word/2016/wordml/cid" xmlns:w16="http://schemas.microsoft.com/office/word/2018/wordml" xmlns:w16du="http://schemas.microsoft.com/office/word/2023/wordml/word16du" xmlns:w16sdtdh="http://schemas.microsoft.com/office/word/2020/wordml/sdtdatahash" xmlns:w16se="http://schemas.microsoft.com/office/word/2015/wordml/symex" xmlns:wpg="http://schemas.microsoft.com/office/word/2010/wordprocessingGroup" xmlns:wpi="http://schemas.microsoft.com/office/word/2010/wordprocessingInk" xmlns:wne="http://schemas.microsoft.com/office/word/2006/wordml" xmlns:wps="http://schemas.microsoft.com/office/word/2010/wordprocessingShape" mc:Ignorable="w14 w15 w16se w16cid w16 w16cex w16sdtdh wp14">
+<w:endnotes xmlns:wpc="http://schemas.microsoft.com/office/word/2010/wordprocessingCanvas" xmlns:cx="http://schemas.microsoft.com/office/drawing/2014/chartex" xmlns:cx1="http://schemas.microsoft.com/office/drawing/2015/9/8/chartex" xmlns:cx2="http://schemas.microsoft.com/office/drawing/2015/10/21/chartex" xmlns:cx3="http://schemas.microsoft.com/office/drawing/2016/5/9/chartex" xmlns:cx4="http://schemas.microsoft.com/office/drawing/2016/5/10/chartex" xmlns:cx5="http://schemas.microsoft.com/office/drawing/2016/5/11/chartex" xmlns:cx6="http://schemas.microsoft.com/office/drawing/2016/5/12/chartex" xmlns:cx7="http://schemas.microsoft.com/office/drawing/2016/5/13/chartex" xmlns:cx8="http://schemas.microsoft.com/office/drawing/2016/5/14/chartex" xmlns:mc="http://schemas.openxmlformats.org/markup-compatibility/2006" xmlns:aink="http://schemas.microsoft.com/office/drawing/2016/ink" xmlns:am3d="http://schemas.microsoft.com/office/drawing/2017/model3d" xmlns:o="urn:schemas-microsoft-com:office:office" xmlns:oel="http://schemas.microsoft.com/office/2019/extlst" xmlns:r="http://schemas.openxmlformats.org/officeDocument/2006/relationships" xmlns:m="http://schemas.openxmlformats.org/officeDocument/2006/math" xmlns:v="urn:schemas-microsoft-com:vml" xmlns:wp14="http://schemas.microsoft.com/office/word/2010/wordprocessingDrawing" xmlns:wp="http://schemas.openxmlformats.org/drawingml/2006/wordprocessingDrawing" xmlns:w10="urn:schemas-microsoft-com:office:word" xmlns:w="http://schemas.openxmlformats.org/wordprocessingml/2006/main" xmlns:w14="http://schemas.microsoft.com/office/word/2010/wordml" xmlns:w15="http://schemas.microsoft.com/office/word/2012/wordml" xmlns:w16cex="http://schemas.microsoft.com/office/word/2018/wordml/cex" xmlns:w16cid="http://schemas.microsoft.com/office/word/2016/wordml/cid" xmlns:w16="http://schemas.microsoft.com/office/word/2018/wordml" xmlns:w16sdtdh="http://schemas.microsoft.com/office/word/2020/wordml/sdtdatahash" xmlns:w16se="http://schemas.microsoft.com/office/word/2015/wordml/symex" xmlns:wpg="http://schemas.microsoft.com/office/word/2010/wordprocessingGroup" xmlns:wpi="http://schemas.microsoft.com/office/word/2010/wordprocessingInk" xmlns:wne="http://schemas.microsoft.com/office/word/2006/wordml" xmlns:wps="http://schemas.microsoft.com/office/word/2010/wordprocessingShape" mc:Ignorable="w14 w15 w16se w16cid w16 w16cex w16sdtdh wp14">
   <w:endnote w:type="separator" w:id="-1">
     <w:p>
       <w:r>
@@ -2708,7 +2890,7 @@
 </file>
 
 <file path=word/footer1.xml><?xml version="1.0" encoding="utf-8"?>
-<w:ftr xmlns:wpc="http://schemas.microsoft.com/office/word/2010/wordprocessingCanvas" xmlns:cx="http://schemas.microsoft.com/office/drawing/2014/chartex" xmlns:cx1="http://schemas.microsoft.com/office/drawing/2015/9/8/chartex" xmlns:cx2="http://schemas.microsoft.com/office/drawing/2015/10/21/chartex" xmlns:cx3="http://schemas.microsoft.com/office/drawing/2016/5/9/chartex" xmlns:cx4="http://schemas.microsoft.com/office/drawing/2016/5/10/chartex" xmlns:cx5="http://schemas.microsoft.com/office/drawing/2016/5/11/chartex" xmlns:cx6="http://schemas.microsoft.com/office/drawing/2016/5/12/chartex" xmlns:cx7="http://schemas.microsoft.com/office/drawing/2016/5/13/chartex" xmlns:cx8="http://schemas.microsoft.com/office/drawing/2016/5/14/chartex" xmlns:mc="http://schemas.openxmlformats.org/markup-compatibility/2006" xmlns:aink="http://schemas.microsoft.com/office/drawing/2016/ink" xmlns:am3d="http://schemas.microsoft.com/office/drawing/2017/model3d" xmlns:o="urn:schemas-microsoft-com:office:office" xmlns:oel="http://schemas.microsoft.com/office/2019/extlst" xmlns:r="http://schemas.openxmlformats.org/officeDocument/2006/relationships" xmlns:m="http://schemas.openxmlformats.org/officeDocument/2006/math" xmlns:v="urn:schemas-microsoft-com:vml" xmlns:wp14="http://schemas.microsoft.com/office/word/2010/wordprocessingDrawing" xmlns:wp="http://schemas.openxmlformats.org/drawingml/2006/wordprocessingDrawing" xmlns:w10="urn:schemas-microsoft-com:office:word" xmlns:w="http://schemas.openxmlformats.org/wordprocessingml/2006/main" xmlns:w14="http://schemas.microsoft.com/office/word/2010/wordml" xmlns:w15="http://schemas.microsoft.com/office/word/2012/wordml" xmlns:w16cex="http://schemas.microsoft.com/office/word/2018/wordml/cex" xmlns:w16cid="http://schemas.microsoft.com/office/word/2016/wordml/cid" xmlns:w16="http://schemas.microsoft.com/office/word/2018/wordml" xmlns:w16du="http://schemas.microsoft.com/office/word/2023/wordml/word16du" xmlns:w16sdtdh="http://schemas.microsoft.com/office/word/2020/wordml/sdtdatahash" xmlns:w16se="http://schemas.microsoft.com/office/word/2015/wordml/symex" xmlns:wpg="http://schemas.microsoft.com/office/word/2010/wordprocessingGroup" xmlns:wpi="http://schemas.microsoft.com/office/word/2010/wordprocessingInk" xmlns:wne="http://schemas.microsoft.com/office/word/2006/wordml" xmlns:wps="http://schemas.microsoft.com/office/word/2010/wordprocessingShape" mc:Ignorable="w14 w15 w16se w16cid w16 w16cex w16sdtdh wp14">
+<w:ftr xmlns:wpc="http://schemas.microsoft.com/office/word/2010/wordprocessingCanvas" xmlns:cx="http://schemas.microsoft.com/office/drawing/2014/chartex" xmlns:cx1="http://schemas.microsoft.com/office/drawing/2015/9/8/chartex" xmlns:cx2="http://schemas.microsoft.com/office/drawing/2015/10/21/chartex" xmlns:cx3="http://schemas.microsoft.com/office/drawing/2016/5/9/chartex" xmlns:cx4="http://schemas.microsoft.com/office/drawing/2016/5/10/chartex" xmlns:cx5="http://schemas.microsoft.com/office/drawing/2016/5/11/chartex" xmlns:cx6="http://schemas.microsoft.com/office/drawing/2016/5/12/chartex" xmlns:cx7="http://schemas.microsoft.com/office/drawing/2016/5/13/chartex" xmlns:cx8="http://schemas.microsoft.com/office/drawing/2016/5/14/chartex" xmlns:mc="http://schemas.openxmlformats.org/markup-compatibility/2006" xmlns:aink="http://schemas.microsoft.com/office/drawing/2016/ink" xmlns:am3d="http://schemas.microsoft.com/office/drawing/2017/model3d" xmlns:o="urn:schemas-microsoft-com:office:office" xmlns:oel="http://schemas.microsoft.com/office/2019/extlst" xmlns:r="http://schemas.openxmlformats.org/officeDocument/2006/relationships" xmlns:m="http://schemas.openxmlformats.org/officeDocument/2006/math" xmlns:v="urn:schemas-microsoft-com:vml" xmlns:wp14="http://schemas.microsoft.com/office/word/2010/wordprocessingDrawing" xmlns:wp="http://schemas.openxmlformats.org/drawingml/2006/wordprocessingDrawing" xmlns:w10="urn:schemas-microsoft-com:office:word" xmlns:w="http://schemas.openxmlformats.org/wordprocessingml/2006/main" xmlns:w14="http://schemas.microsoft.com/office/word/2010/wordml" xmlns:w15="http://schemas.microsoft.com/office/word/2012/wordml" xmlns:w16cex="http://schemas.microsoft.com/office/word/2018/wordml/cex" xmlns:w16cid="http://schemas.microsoft.com/office/word/2016/wordml/cid" xmlns:w16="http://schemas.microsoft.com/office/word/2018/wordml" xmlns:w16sdtdh="http://schemas.microsoft.com/office/word/2020/wordml/sdtdatahash" xmlns:w16se="http://schemas.microsoft.com/office/word/2015/wordml/symex" xmlns:wpg="http://schemas.microsoft.com/office/word/2010/wordprocessingGroup" xmlns:wpi="http://schemas.microsoft.com/office/word/2010/wordprocessingInk" xmlns:wne="http://schemas.microsoft.com/office/word/2006/wordml" xmlns:wps="http://schemas.microsoft.com/office/word/2010/wordprocessingShape" mc:Ignorable="w14 w15 w16se w16cid w16 w16cex w16sdtdh wp14">
   <w:tbl>
     <w:tblPr>
       <w:tblW w:w="0" w:type="auto"/>
@@ -2852,7 +3034,7 @@
 </file>
 
 <file path=word/footnotes.xml><?xml version="1.0" encoding="utf-8"?>
-<w:footnotes xmlns:wpc="http://schemas.microsoft.com/office/word/2010/wordprocessingCanvas" xmlns:cx="http://schemas.microsoft.com/office/drawing/2014/chartex" xmlns:cx1="http://schemas.microsoft.com/office/drawing/2015/9/8/chartex" xmlns:cx2="http://schemas.microsoft.com/office/drawing/2015/10/21/chartex" xmlns:cx3="http://schemas.microsoft.com/office/drawing/2016/5/9/chartex" xmlns:cx4="http://schemas.microsoft.com/office/drawing/2016/5/10/chartex" xmlns:cx5="http://schemas.microsoft.com/office/drawing/2016/5/11/chartex" xmlns:cx6="http://schemas.microsoft.com/office/drawing/2016/5/12/chartex" xmlns:cx7="http://schemas.microsoft.com/office/drawing/2016/5/13/chartex" xmlns:cx8="http://schemas.microsoft.com/office/drawing/2016/5/14/chartex" xmlns:mc="http://schemas.openxmlformats.org/markup-compatibility/2006" xmlns:aink="http://schemas.microsoft.com/office/drawing/2016/ink" xmlns:am3d="http://schemas.microsoft.com/office/drawing/2017/model3d" xmlns:o="urn:schemas-microsoft-com:office:office" xmlns:oel="http://schemas.microsoft.com/office/2019/extlst" xmlns:r="http://schemas.openxmlformats.org/officeDocument/2006/relationships" xmlns:m="http://schemas.openxmlformats.org/officeDocument/2006/math" xmlns:v="urn:schemas-microsoft-com:vml" xmlns:wp14="http://schemas.microsoft.com/office/word/2010/wordprocessingDrawing" xmlns:wp="http://schemas.openxmlformats.org/drawingml/2006/wordprocessingDrawing" xmlns:w10="urn:schemas-microsoft-com:office:word" xmlns:w="http://schemas.openxmlformats.org/wordprocessingml/2006/main" xmlns:w14="http://schemas.microsoft.com/office/word/2010/wordml" xmlns:w15="http://schemas.microsoft.com/office/word/2012/wordml" xmlns:w16cex="http://schemas.microsoft.com/office/word/2018/wordml/cex" xmlns:w16cid="http://schemas.microsoft.com/office/word/2016/wordml/cid" xmlns:w16="http://schemas.microsoft.com/office/word/2018/wordml" xmlns:w16du="http://schemas.microsoft.com/office/word/2023/wordml/word16du" xmlns:w16sdtdh="http://schemas.microsoft.com/office/word/2020/wordml/sdtdatahash" xmlns:w16se="http://schemas.microsoft.com/office/word/2015/wordml/symex" xmlns:wpg="http://schemas.microsoft.com/office/word/2010/wordprocessingGroup" xmlns:wpi="http://schemas.microsoft.com/office/word/2010/wordprocessingInk" xmlns:wne="http://schemas.microsoft.com/office/word/2006/wordml" xmlns:wps="http://schemas.microsoft.com/office/word/2010/wordprocessingShape" mc:Ignorable="w14 w15 w16se w16cid w16 w16cex w16sdtdh wp14">
+<w:footnotes xmlns:wpc="http://schemas.microsoft.com/office/word/2010/wordprocessingCanvas" xmlns:cx="http://schemas.microsoft.com/office/drawing/2014/chartex" xmlns:cx1="http://schemas.microsoft.com/office/drawing/2015/9/8/chartex" xmlns:cx2="http://schemas.microsoft.com/office/drawing/2015/10/21/chartex" xmlns:cx3="http://schemas.microsoft.com/office/drawing/2016/5/9/chartex" xmlns:cx4="http://schemas.microsoft.com/office/drawing/2016/5/10/chartex" xmlns:cx5="http://schemas.microsoft.com/office/drawing/2016/5/11/chartex" xmlns:cx6="http://schemas.microsoft.com/office/drawing/2016/5/12/chartex" xmlns:cx7="http://schemas.microsoft.com/office/drawing/2016/5/13/chartex" xmlns:cx8="http://schemas.microsoft.com/office/drawing/2016/5/14/chartex" xmlns:mc="http://schemas.openxmlformats.org/markup-compatibility/2006" xmlns:aink="http://schemas.microsoft.com/office/drawing/2016/ink" xmlns:am3d="http://schemas.microsoft.com/office/drawing/2017/model3d" xmlns:o="urn:schemas-microsoft-com:office:office" xmlns:oel="http://schemas.microsoft.com/office/2019/extlst" xmlns:r="http://schemas.openxmlformats.org/officeDocument/2006/relationships" xmlns:m="http://schemas.openxmlformats.org/officeDocument/2006/math" xmlns:v="urn:schemas-microsoft-com:vml" xmlns:wp14="http://schemas.microsoft.com/office/word/2010/wordprocessingDrawing" xmlns:wp="http://schemas.openxmlformats.org/drawingml/2006/wordprocessingDrawing" xmlns:w10="urn:schemas-microsoft-com:office:word" xmlns:w="http://schemas.openxmlformats.org/wordprocessingml/2006/main" xmlns:w14="http://schemas.microsoft.com/office/word/2010/wordml" xmlns:w15="http://schemas.microsoft.com/office/word/2012/wordml" xmlns:w16cex="http://schemas.microsoft.com/office/word/2018/wordml/cex" xmlns:w16cid="http://schemas.microsoft.com/office/word/2016/wordml/cid" xmlns:w16="http://schemas.microsoft.com/office/word/2018/wordml" xmlns:w16sdtdh="http://schemas.microsoft.com/office/word/2020/wordml/sdtdatahash" xmlns:w16se="http://schemas.microsoft.com/office/word/2015/wordml/symex" xmlns:wpg="http://schemas.microsoft.com/office/word/2010/wordprocessingGroup" xmlns:wpi="http://schemas.microsoft.com/office/word/2010/wordprocessingInk" xmlns:wne="http://schemas.microsoft.com/office/word/2006/wordml" xmlns:wps="http://schemas.microsoft.com/office/word/2010/wordprocessingShape" mc:Ignorable="w14 w15 w16se w16cid w16 w16cex w16sdtdh wp14">
   <w:footnote w:type="separator" w:id="-1">
     <w:p>
       <w:r>
@@ -2871,7 +3053,7 @@
 </file>
 
 <file path=word/header1.xml><?xml version="1.0" encoding="utf-8"?>
-<w:hdr xmlns:wpc="http://schemas.microsoft.com/office/word/2010/wordprocessingCanvas" xmlns:cx="http://schemas.microsoft.com/office/drawing/2014/chartex" xmlns:cx1="http://schemas.microsoft.com/office/drawing/2015/9/8/chartex" xmlns:cx2="http://schemas.microsoft.com/office/drawing/2015/10/21/chartex" xmlns:cx3="http://schemas.microsoft.com/office/drawing/2016/5/9/chartex" xmlns:cx4="http://schemas.microsoft.com/office/drawing/2016/5/10/chartex" xmlns:cx5="http://schemas.microsoft.com/office/drawing/2016/5/11/chartex" xmlns:cx6="http://schemas.microsoft.com/office/drawing/2016/5/12/chartex" xmlns:cx7="http://schemas.microsoft.com/office/drawing/2016/5/13/chartex" xmlns:cx8="http://schemas.microsoft.com/office/drawing/2016/5/14/chartex" xmlns:mc="http://schemas.openxmlformats.org/markup-compatibility/2006" xmlns:aink="http://schemas.microsoft.com/office/drawing/2016/ink" xmlns:am3d="http://schemas.microsoft.com/office/drawing/2017/model3d" xmlns:o="urn:schemas-microsoft-com:office:office" xmlns:oel="http://schemas.microsoft.com/office/2019/extlst" xmlns:r="http://schemas.openxmlformats.org/officeDocument/2006/relationships" xmlns:m="http://schemas.openxmlformats.org/officeDocument/2006/math" xmlns:v="urn:schemas-microsoft-com:vml" xmlns:wp14="http://schemas.microsoft.com/office/word/2010/wordprocessingDrawing" xmlns:wp="http://schemas.openxmlformats.org/drawingml/2006/wordprocessingDrawing" xmlns:w10="urn:schemas-microsoft-com:office:word" xmlns:w="http://schemas.openxmlformats.org/wordprocessingml/2006/main" xmlns:w14="http://schemas.microsoft.com/office/word/2010/wordml" xmlns:w15="http://schemas.microsoft.com/office/word/2012/wordml" xmlns:w16cex="http://schemas.microsoft.com/office/word/2018/wordml/cex" xmlns:w16cid="http://schemas.microsoft.com/office/word/2016/wordml/cid" xmlns:w16="http://schemas.microsoft.com/office/word/2018/wordml" xmlns:w16du="http://schemas.microsoft.com/office/word/2023/wordml/word16du" xmlns:w16sdtdh="http://schemas.microsoft.com/office/word/2020/wordml/sdtdatahash" xmlns:w16se="http://schemas.microsoft.com/office/word/2015/wordml/symex" xmlns:wpg="http://schemas.microsoft.com/office/word/2010/wordprocessingGroup" xmlns:wpi="http://schemas.microsoft.com/office/word/2010/wordprocessingInk" xmlns:wne="http://schemas.microsoft.com/office/word/2006/wordml" xmlns:wps="http://schemas.microsoft.com/office/word/2010/wordprocessingShape" mc:Ignorable="w14 w15 w16se w16cid w16 w16cex w16sdtdh wp14">
+<w:hdr xmlns:wpc="http://schemas.microsoft.com/office/word/2010/wordprocessingCanvas" xmlns:cx="http://schemas.microsoft.com/office/drawing/2014/chartex" xmlns:cx1="http://schemas.microsoft.com/office/drawing/2015/9/8/chartex" xmlns:cx2="http://schemas.microsoft.com/office/drawing/2015/10/21/chartex" xmlns:cx3="http://schemas.microsoft.com/office/drawing/2016/5/9/chartex" xmlns:cx4="http://schemas.microsoft.com/office/drawing/2016/5/10/chartex" xmlns:cx5="http://schemas.microsoft.com/office/drawing/2016/5/11/chartex" xmlns:cx6="http://schemas.microsoft.com/office/drawing/2016/5/12/chartex" xmlns:cx7="http://schemas.microsoft.com/office/drawing/2016/5/13/chartex" xmlns:cx8="http://schemas.microsoft.com/office/drawing/2016/5/14/chartex" xmlns:mc="http://schemas.openxmlformats.org/markup-compatibility/2006" xmlns:aink="http://schemas.microsoft.com/office/drawing/2016/ink" xmlns:am3d="http://schemas.microsoft.com/office/drawing/2017/model3d" xmlns:o="urn:schemas-microsoft-com:office:office" xmlns:oel="http://schemas.microsoft.com/office/2019/extlst" xmlns:r="http://schemas.openxmlformats.org/officeDocument/2006/relationships" xmlns:m="http://schemas.openxmlformats.org/officeDocument/2006/math" xmlns:v="urn:schemas-microsoft-com:vml" xmlns:wp14="http://schemas.microsoft.com/office/word/2010/wordprocessingDrawing" xmlns:wp="http://schemas.openxmlformats.org/drawingml/2006/wordprocessingDrawing" xmlns:w10="urn:schemas-microsoft-com:office:word" xmlns:w="http://schemas.openxmlformats.org/wordprocessingml/2006/main" xmlns:w14="http://schemas.microsoft.com/office/word/2010/wordml" xmlns:w15="http://schemas.microsoft.com/office/word/2012/wordml" xmlns:w16cex="http://schemas.microsoft.com/office/word/2018/wordml/cex" xmlns:w16cid="http://schemas.microsoft.com/office/word/2016/wordml/cid" xmlns:w16="http://schemas.microsoft.com/office/word/2018/wordml" xmlns:w16sdtdh="http://schemas.microsoft.com/office/word/2020/wordml/sdtdatahash" xmlns:w16se="http://schemas.microsoft.com/office/word/2015/wordml/symex" xmlns:wpg="http://schemas.microsoft.com/office/word/2010/wordprocessingGroup" xmlns:wpi="http://schemas.microsoft.com/office/word/2010/wordprocessingInk" xmlns:wne="http://schemas.microsoft.com/office/word/2006/wordml" xmlns:wps="http://schemas.microsoft.com/office/word/2010/wordprocessingShape" mc:Ignorable="w14 w15 w16se w16cid w16 w16cex w16sdtdh wp14">
   <w:tbl>
     <w:tblPr>
       <w:tblW w:w="0" w:type="auto"/>
@@ -2957,7 +3139,7 @@
 </file>
 
 <file path=word/numbering.xml><?xml version="1.0" encoding="utf-8"?>
-<w:numbering xmlns:wpc="http://schemas.microsoft.com/office/word/2010/wordprocessingCanvas" xmlns:cx="http://schemas.microsoft.com/office/drawing/2014/chartex" xmlns:cx1="http://schemas.microsoft.com/office/drawing/2015/9/8/chartex" xmlns:cx2="http://schemas.microsoft.com/office/drawing/2015/10/21/chartex" xmlns:cx3="http://schemas.microsoft.com/office/drawing/2016/5/9/chartex" xmlns:cx4="http://schemas.microsoft.com/office/drawing/2016/5/10/chartex" xmlns:cx5="http://schemas.microsoft.com/office/drawing/2016/5/11/chartex" xmlns:cx6="http://schemas.microsoft.com/office/drawing/2016/5/12/chartex" xmlns:cx7="http://schemas.microsoft.com/office/drawing/2016/5/13/chartex" xmlns:cx8="http://schemas.microsoft.com/office/drawing/2016/5/14/chartex" xmlns:mc="http://schemas.openxmlformats.org/markup-compatibility/2006" xmlns:aink="http://schemas.microsoft.com/office/drawing/2016/ink" xmlns:am3d="http://schemas.microsoft.com/office/drawing/2017/model3d" xmlns:o="urn:schemas-microsoft-com:office:office" xmlns:oel="http://schemas.microsoft.com/office/2019/extlst" xmlns:r="http://schemas.openxmlformats.org/officeDocument/2006/relationships" xmlns:m="http://schemas.openxmlformats.org/officeDocument/2006/math" xmlns:v="urn:schemas-microsoft-com:vml" xmlns:wp14="http://schemas.microsoft.com/office/word/2010/wordprocessingDrawing" xmlns:wp="http://schemas.openxmlformats.org/drawingml/2006/wordprocessingDrawing" xmlns:w10="urn:schemas-microsoft-com:office:word" xmlns:w="http://schemas.openxmlformats.org/wordprocessingml/2006/main" xmlns:w14="http://schemas.microsoft.com/office/word/2010/wordml" xmlns:w15="http://schemas.microsoft.com/office/word/2012/wordml" xmlns:w16cex="http://schemas.microsoft.com/office/word/2018/wordml/cex" xmlns:w16cid="http://schemas.microsoft.com/office/word/2016/wordml/cid" xmlns:w16="http://schemas.microsoft.com/office/word/2018/wordml" xmlns:w16du="http://schemas.microsoft.com/office/word/2023/wordml/word16du" xmlns:w16sdtdh="http://schemas.microsoft.com/office/word/2020/wordml/sdtdatahash" xmlns:w16se="http://schemas.microsoft.com/office/word/2015/wordml/symex" xmlns:wpg="http://schemas.microsoft.com/office/word/2010/wordprocessingGroup" xmlns:wpi="http://schemas.microsoft.com/office/word/2010/wordprocessingInk" xmlns:wne="http://schemas.microsoft.com/office/word/2006/wordml" xmlns:wps="http://schemas.microsoft.com/office/word/2010/wordprocessingShape" mc:Ignorable="w14 w15 w16se w16cid w16 w16cex w16sdtdh wp14">
+<w:numbering xmlns:wpc="http://schemas.microsoft.com/office/word/2010/wordprocessingCanvas" xmlns:cx="http://schemas.microsoft.com/office/drawing/2014/chartex" xmlns:cx1="http://schemas.microsoft.com/office/drawing/2015/9/8/chartex" xmlns:cx2="http://schemas.microsoft.com/office/drawing/2015/10/21/chartex" xmlns:cx3="http://schemas.microsoft.com/office/drawing/2016/5/9/chartex" xmlns:cx4="http://schemas.microsoft.com/office/drawing/2016/5/10/chartex" xmlns:cx5="http://schemas.microsoft.com/office/drawing/2016/5/11/chartex" xmlns:cx6="http://schemas.microsoft.com/office/drawing/2016/5/12/chartex" xmlns:cx7="http://schemas.microsoft.com/office/drawing/2016/5/13/chartex" xmlns:cx8="http://schemas.microsoft.com/office/drawing/2016/5/14/chartex" xmlns:mc="http://schemas.openxmlformats.org/markup-compatibility/2006" xmlns:aink="http://schemas.microsoft.com/office/drawing/2016/ink" xmlns:am3d="http://schemas.microsoft.com/office/drawing/2017/model3d" xmlns:o="urn:schemas-microsoft-com:office:office" xmlns:oel="http://schemas.microsoft.com/office/2019/extlst" xmlns:r="http://schemas.openxmlformats.org/officeDocument/2006/relationships" xmlns:m="http://schemas.openxmlformats.org/officeDocument/2006/math" xmlns:v="urn:schemas-microsoft-com:vml" xmlns:wp14="http://schemas.microsoft.com/office/word/2010/wordprocessingDrawing" xmlns:wp="http://schemas.openxmlformats.org/drawingml/2006/wordprocessingDrawing" xmlns:w10="urn:schemas-microsoft-com:office:word" xmlns:w="http://schemas.openxmlformats.org/wordprocessingml/2006/main" xmlns:w14="http://schemas.microsoft.com/office/word/2010/wordml" xmlns:w15="http://schemas.microsoft.com/office/word/2012/wordml" xmlns:w16cex="http://schemas.microsoft.com/office/word/2018/wordml/cex" xmlns:w16cid="http://schemas.microsoft.com/office/word/2016/wordml/cid" xmlns:w16="http://schemas.microsoft.com/office/word/2018/wordml" xmlns:w16sdtdh="http://schemas.microsoft.com/office/word/2020/wordml/sdtdatahash" xmlns:w16se="http://schemas.microsoft.com/office/word/2015/wordml/symex" xmlns:wpg="http://schemas.microsoft.com/office/word/2010/wordprocessingGroup" xmlns:wpi="http://schemas.microsoft.com/office/word/2010/wordprocessingInk" xmlns:wne="http://schemas.microsoft.com/office/word/2006/wordml" xmlns:wps="http://schemas.microsoft.com/office/word/2010/wordprocessingShape" mc:Ignorable="w14 w15 w16se w16cid w16 w16cex w16sdtdh wp14">
   <w:numPicBullet w:numPicBulletId="0">
     <w:pict>
       <v:shapetype id="_x0000_t75" coordsize="21600,21600" o:spt="75" o:preferrelative="t" path="m@4@5l@4@11@9@11@9@5xe" filled="f" stroked="f">
@@ -2979,14 +3161,14 @@
         <v:path o:extrusionok="f" gradientshapeok="t" o:connecttype="rect"/>
         <o:lock v:ext="edit" aspectratio="t"/>
       </v:shapetype>
-      <v:shape id="_x0000_i1070" type="#_x0000_t75" style="width:30.2pt;height:27.85pt" o:bullet="t">
+      <v:shape id="_x0000_i1066" type="#_x0000_t75" style="width:30pt;height:27.6pt" o:bullet="t">
         <v:imagedata r:id="rId1" o:title="clip_image001"/>
       </v:shape>
     </w:pict>
   </w:numPicBullet>
   <w:numPicBullet w:numPicBulletId="1">
     <w:pict>
-      <v:shape id="_x0000_i1071" type="#_x0000_t75" style="width:30.6pt;height:30.2pt" o:bullet="t">
+      <v:shape id="_x0000_i1067" type="#_x0000_t75" style="width:30.6pt;height:30pt" o:bullet="t">
         <v:imagedata r:id="rId2" o:title="clip_image002"/>
       </v:shape>
     </w:pict>
@@ -5716,6 +5898,7 @@
     <w:name w:val="heading 2"/>
     <w:basedOn w:val="Heading1"/>
     <w:next w:val="Normal"/>
+    <w:link w:val="Heading2Char"/>
     <w:qFormat/>
     <w:rsid w:val="00C4043F"/>
     <w:pPr>
@@ -6030,6 +6213,7 @@
   <w:style w:type="paragraph" w:styleId="BodyText">
     <w:name w:val="Body Text"/>
     <w:basedOn w:val="Normal"/>
+    <w:link w:val="BodyTextChar"/>
     <w:pPr>
       <w:keepLines/>
       <w:spacing w:after="120"/>
@@ -6373,6 +6557,26 @@
       <w:u w:val="single"/>
     </w:rPr>
   </w:style>
+  <w:style w:type="character" w:customStyle="1" w:styleId="Heading2Char">
+    <w:name w:val="Heading 2 Char"/>
+    <w:basedOn w:val="DefaultParagraphFont"/>
+    <w:link w:val="Heading2"/>
+    <w:rsid w:val="001A46E2"/>
+    <w:rPr>
+      <w:rFonts w:ascii="Arial" w:hAnsi="Arial"/>
+      <w:b/>
+      <w:lang w:val="en-US" w:eastAsia="en-US"/>
+    </w:rPr>
+  </w:style>
+  <w:style w:type="character" w:customStyle="1" w:styleId="BodyTextChar">
+    <w:name w:val="Body Text Char"/>
+    <w:basedOn w:val="DefaultParagraphFont"/>
+    <w:link w:val="BodyText"/>
+    <w:rsid w:val="001A46E2"/>
+    <w:rPr>
+      <w:lang w:val="en-US" w:eastAsia="en-US"/>
+    </w:rPr>
+  </w:style>
 </w:styles>
 </file>
 

</xml_diff>

<commit_message>
updated arch doc to remove multi os requirement
</commit_message>
<xml_diff>
--- a/LCOM Documents/Iteration1/LCOMProposedArchitecture.docx
+++ b/LCOM Documents/Iteration1/LCOMProposedArchitecture.docx
@@ -258,35 +258,21 @@
         <w:rPr>
           <w:color w:val="auto"/>
         </w:rPr>
-        <w:t>Another critical issue is the need to isolate hardware dependencies from the rest of the system. The ADHD Task Manager must be designed to work on multiple operating systems, including Windows, macOS, and Linux, and must be able to adapt to changes in the underlying hardware without affecting the overall functionality of the system.</w:t>
-      </w:r>
-    </w:p>
-    <w:p>
-      <w:pPr>
-        <w:pStyle w:val="InfoBlue"/>
+        <w:t>The</w:t>
+      </w:r>
+      <w:r>
         <w:rPr>
           <w:color w:val="auto"/>
         </w:rPr>
-      </w:pPr>
-      <w:r>
-        <w:rPr>
-          <w:color w:val="auto"/>
-        </w:rPr>
+        <w:t xml:space="preserve"> architecture of the ADHD Task Manager is driven by the need to provide a user-friendly and accessible system that effectively addresses the specific needs of people with ADHD. The architecture is designed to be robust for long-term maintenance, scalable, secure, and maintainable, and to handle interruptions and changes to the user's schedule in a flexible and efficient manner. Critical issues such as hardware dependencies and security are addressed through clear separation of concerns and well-defined interfaces between components.</w:t>
+      </w:r>
+    </w:p>
+    <w:p>
+      <w:pPr>
+        <w:pStyle w:val="Heading1"/>
+      </w:pPr>
+      <w:r>
         <w:lastRenderedPageBreak/>
-        <w:t>The</w:t>
-      </w:r>
-      <w:r>
-        <w:rPr>
-          <w:color w:val="auto"/>
-        </w:rPr>
-        <w:t xml:space="preserve"> architecture of the ADHD Task Manager is driven by the need to provide a user-friendly and accessible system that effectively addresses the specific needs of people with ADHD. The architecture is designed to be robust for long-term maintenance, scalable, secure, and maintainable, and to handle interruptions and changes to the user's schedule in a flexible and efficient manner. Critical issues such as hardware dependencies and security are addressed through clear separation of concerns and well-defined interfaces between components.</w:t>
-      </w:r>
-    </w:p>
-    <w:p>
-      <w:pPr>
-        <w:pStyle w:val="Heading1"/>
-      </w:pPr>
-      <w:r>
         <w:t xml:space="preserve">Assumptions and </w:t>
       </w:r>
       <w:r>
@@ -487,7 +473,6 @@
         <w:rPr>
           <w:noProof/>
         </w:rPr>
-        <w:lastRenderedPageBreak/>
         <w:drawing>
           <wp:inline distT="0" distB="0" distL="0" distR="0" wp14:anchorId="6C0939B1" wp14:editId="08FC79B3">
             <wp:extent cx="5943600" cy="3377565"/>
@@ -867,7 +852,6 @@
         </w:numPr>
       </w:pPr>
       <w:r>
-        <w:lastRenderedPageBreak/>
         <w:t xml:space="preserve">Since the app is for people with ADHD, certain specific features are necessary to make the app </w:t>
       </w:r>
       <w:r>
@@ -1116,101 +1100,101 @@
         <w:pStyle w:val="Heading2"/>
       </w:pPr>
       <w:r>
+        <w:t>Debugging</w:t>
+      </w:r>
+    </w:p>
+    <w:p>
+      <w:pPr>
+        <w:pStyle w:val="BodyText"/>
+      </w:pPr>
+      <w:r>
+        <w:t>The Debugging mechanism will determine the way classes and operations are tested during creation. This is to ensure the application will be released error free. Debugging software and operational procedures will need to be defined.</w:t>
+      </w:r>
+    </w:p>
+    <w:p>
+      <w:pPr>
+        <w:pStyle w:val="Heading2"/>
+      </w:pPr>
+      <w:r>
+        <w:t>Error Management</w:t>
+      </w:r>
+    </w:p>
+    <w:p>
+      <w:pPr>
+        <w:pStyle w:val="BodyText"/>
+      </w:pPr>
+      <w:r>
+        <w:t xml:space="preserve">The Error Management Mechanism is how the development team will handle errors on a user’s system. </w:t>
+      </w:r>
+      <w:proofErr w:type="gramStart"/>
+      <w:r>
+        <w:t>A</w:t>
+      </w:r>
+      <w:proofErr w:type="gramEnd"/>
+      <w:r>
+        <w:t xml:space="preserve"> Error reports will need to be created and sent back to the developers to analyze and fix to ensure the application works properly and so that it may not happen again.</w:t>
+      </w:r>
+    </w:p>
+    <w:p>
+      <w:pPr>
+        <w:pStyle w:val="Heading2"/>
+      </w:pPr>
+      <w:r>
+        <w:t>Graphics</w:t>
+      </w:r>
+    </w:p>
+    <w:p>
+      <w:pPr>
+        <w:pStyle w:val="BodyText"/>
+      </w:pPr>
+      <w:r>
+        <w:t>This mechanism will describe how the user will see and interact with the interface. Graphics will play a key role in the success of this application, so ensuring smooth and easy to view graphical interface is very important.</w:t>
+      </w:r>
+    </w:p>
+    <w:p>
+      <w:pPr>
+        <w:pStyle w:val="Heading2"/>
+      </w:pPr>
+      <w:r>
+        <w:t>Memory Management</w:t>
+      </w:r>
+    </w:p>
+    <w:p>
+      <w:pPr>
+        <w:pStyle w:val="BodyText"/>
+      </w:pPr>
+      <w:r>
+        <w:t xml:space="preserve">The Memory Management mechanism will efficiently use the device’s RAM and cache. </w:t>
+      </w:r>
+    </w:p>
+    <w:p>
+      <w:pPr>
+        <w:pStyle w:val="Heading2"/>
+      </w:pPr>
+      <w:r>
+        <w:t>Persist</w:t>
+      </w:r>
+      <w:r>
+        <w:t>e</w:t>
+      </w:r>
+      <w:r>
+        <w:t>nce</w:t>
+      </w:r>
+    </w:p>
+    <w:p>
+      <w:pPr>
+        <w:pStyle w:val="BodyText"/>
+      </w:pPr>
+      <w:r>
+        <w:t xml:space="preserve">The persistence mechanism will handle writing and reading of stored data. Almost all code classes will use this mechanism. </w:t>
+      </w:r>
+    </w:p>
+    <w:p>
+      <w:pPr>
+        <w:pStyle w:val="Heading2"/>
+      </w:pPr>
+      <w:r>
         <w:lastRenderedPageBreak/>
-        <w:t>Debugging</w:t>
-      </w:r>
-    </w:p>
-    <w:p>
-      <w:pPr>
-        <w:pStyle w:val="BodyText"/>
-      </w:pPr>
-      <w:r>
-        <w:t>The Debugging mechanism will determine the way classes and operations are tested during creation. This is to ensure the application will be released error free. Debugging software and operational procedures will need to be defined.</w:t>
-      </w:r>
-    </w:p>
-    <w:p>
-      <w:pPr>
-        <w:pStyle w:val="Heading2"/>
-      </w:pPr>
-      <w:r>
-        <w:t>Error Management</w:t>
-      </w:r>
-    </w:p>
-    <w:p>
-      <w:pPr>
-        <w:pStyle w:val="BodyText"/>
-      </w:pPr>
-      <w:r>
-        <w:t xml:space="preserve">The Error Management Mechanism is how the development team will handle errors on a user’s system. </w:t>
-      </w:r>
-      <w:proofErr w:type="gramStart"/>
-      <w:r>
-        <w:t>A</w:t>
-      </w:r>
-      <w:proofErr w:type="gramEnd"/>
-      <w:r>
-        <w:t xml:space="preserve"> Error reports will need to be created and sent back to the developers to analyze and fix to ensure the application works properly and so that it may not happen again.</w:t>
-      </w:r>
-    </w:p>
-    <w:p>
-      <w:pPr>
-        <w:pStyle w:val="Heading2"/>
-      </w:pPr>
-      <w:r>
-        <w:t>Graphics</w:t>
-      </w:r>
-    </w:p>
-    <w:p>
-      <w:pPr>
-        <w:pStyle w:val="BodyText"/>
-      </w:pPr>
-      <w:r>
-        <w:t>This mechanism will describe how the user will see and interact with the interface. Graphics will play a key role in the success of this application, so ensuring smooth and easy to view graphical interface is very important.</w:t>
-      </w:r>
-    </w:p>
-    <w:p>
-      <w:pPr>
-        <w:pStyle w:val="Heading2"/>
-      </w:pPr>
-      <w:r>
-        <w:t>Memory Management</w:t>
-      </w:r>
-    </w:p>
-    <w:p>
-      <w:pPr>
-        <w:pStyle w:val="BodyText"/>
-      </w:pPr>
-      <w:r>
-        <w:t xml:space="preserve">The Memory Management mechanism will efficiently use the device’s RAM and cache. </w:t>
-      </w:r>
-    </w:p>
-    <w:p>
-      <w:pPr>
-        <w:pStyle w:val="Heading2"/>
-      </w:pPr>
-      <w:r>
-        <w:t>Persist</w:t>
-      </w:r>
-      <w:r>
-        <w:t>e</w:t>
-      </w:r>
-      <w:r>
-        <w:t>nce</w:t>
-      </w:r>
-    </w:p>
-    <w:p>
-      <w:pPr>
-        <w:pStyle w:val="BodyText"/>
-      </w:pPr>
-      <w:r>
-        <w:t xml:space="preserve">The persistence mechanism will handle writing and reading of stored data. Almost all code classes will use this mechanism. </w:t>
-      </w:r>
-    </w:p>
-    <w:p>
-      <w:pPr>
-        <w:pStyle w:val="Heading2"/>
-      </w:pPr>
-      <w:r>
         <w:t>Security</w:t>
       </w:r>
     </w:p>
@@ -1574,17 +1558,7 @@
           <w:iCs/>
           <w:sz w:val="20"/>
         </w:rPr>
-        <w:t xml:space="preserve"> of the development </w:t>
-      </w:r>
-      <w:r>
-        <w:rPr>
-          <w:rFonts w:ascii="Times" w:hAnsi="Times"/>
-          <w:b w:val="0"/>
-          <w:iCs/>
-          <w:sz w:val="20"/>
-        </w:rPr>
-        <w:lastRenderedPageBreak/>
-        <w:t>phase</w:t>
+        <w:t xml:space="preserve"> of the development phase</w:t>
       </w:r>
       <w:r>
         <w:rPr>
@@ -2395,7 +2369,17 @@
           <w:iCs/>
           <w:sz w:val="20"/>
         </w:rPr>
-        <w:t xml:space="preserve">Employing this multi-layered architecture, the ADHD Task Manager mobile app can be developed and maintained in </w:t>
+        <w:t xml:space="preserve">Employing this multi-layered architecture, the ADHD Task Manager mobile app can be developed and maintained </w:t>
+      </w:r>
+      <w:r>
+        <w:rPr>
+          <w:rFonts w:ascii="Times" w:hAnsi="Times"/>
+          <w:b w:val="0"/>
+          <w:iCs/>
+          <w:sz w:val="20"/>
+        </w:rPr>
+        <w:lastRenderedPageBreak/>
+        <w:t xml:space="preserve">in </w:t>
       </w:r>
       <w:r>
         <w:rPr>
@@ -3082,14 +3066,14 @@
         <v:path o:extrusionok="f" gradientshapeok="t" o:connecttype="rect"/>
         <o:lock v:ext="edit" aspectratio="t"/>
       </v:shapetype>
-      <v:shape id="_x0000_i1052" type="#_x0000_t75" style="width:29.8pt;height:27.5pt" o:bullet="t">
+      <v:shape id="_x0000_i1036" type="#_x0000_t75" style="width:29.8pt;height:27.5pt" o:bullet="t">
         <v:imagedata r:id="rId1" o:title="clip_image001"/>
       </v:shape>
     </w:pict>
   </w:numPicBullet>
   <w:numPicBullet w:numPicBulletId="1">
     <w:pict>
-      <v:shape id="_x0000_i1053" type="#_x0000_t75" style="width:30.6pt;height:30.2pt" o:bullet="t">
+      <v:shape id="_x0000_i1037" type="#_x0000_t75" style="width:30.6pt;height:30.2pt" o:bullet="t">
         <v:imagedata r:id="rId2" o:title="clip_image002"/>
       </v:shape>
     </w:pict>

</xml_diff>